<commit_message>
Avance en el detalle del reporte del análisis de datos para supporting information
Al lograr describir de manera correcta el tratamiento de datos, repasamos la teoría y la práctica de la quimiometría que utilizamos.

Considero esto útil para la sección de discusión de los resultados, y también para la conclusión de ésta discusión.
</commit_message>
<xml_diff>
--- a/spectra/manuscript/Study of the accumulation of silicon in wheat by ATR 9-27.docx
+++ b/spectra/manuscript/Study of the accumulation of silicon in wheat by ATR 9-27.docx
@@ -1,10 +1,10 @@
 
 <file path=word/document.xml><?xml version="1.0" encoding="utf-8"?>
-<w:document xmlns:wpc="http://schemas.microsoft.com/office/word/2010/wordprocessingCanvas" xmlns:cx="http://schemas.microsoft.com/office/drawing/2014/chartex" xmlns:cx1="http://schemas.microsoft.com/office/drawing/2015/9/8/chartex" xmlns:mc="http://schemas.openxmlformats.org/markup-compatibility/2006" xmlns:o="urn:schemas-microsoft-com:office:office" xmlns:r="http://schemas.openxmlformats.org/officeDocument/2006/relationships" xmlns:m="http://schemas.openxmlformats.org/officeDocument/2006/math" xmlns:v="urn:schemas-microsoft-com:vml" xmlns:wp14="http://schemas.microsoft.com/office/word/2010/wordprocessingDrawing" xmlns:wp="http://schemas.openxmlformats.org/drawingml/2006/wordprocessingDrawing" xmlns:w10="urn:schemas-microsoft-com:office:word" xmlns:w="http://schemas.openxmlformats.org/wordprocessingml/2006/main" xmlns:w14="http://schemas.microsoft.com/office/word/2010/wordml" xmlns:w15="http://schemas.microsoft.com/office/word/2012/wordml" xmlns:w16se="http://schemas.microsoft.com/office/word/2015/wordml/symex" xmlns:wpg="http://schemas.microsoft.com/office/word/2010/wordprocessingGroup" xmlns:wpi="http://schemas.microsoft.com/office/word/2010/wordprocessingInk" xmlns:wne="http://schemas.microsoft.com/office/word/2006/wordml" xmlns:wps="http://schemas.microsoft.com/office/word/2010/wordprocessingShape" mc:Ignorable="w14 w15 w16se wp14">
+<w:document xmlns:wpc="http://schemas.microsoft.com/office/word/2010/wordprocessingCanvas" xmlns:cx="http://schemas.microsoft.com/office/drawing/2014/chartex" xmlns:cx1="http://schemas.microsoft.com/office/drawing/2015/9/8/chartex" xmlns:cx2="http://schemas.microsoft.com/office/drawing/2015/10/21/chartex" xmlns:cx3="http://schemas.microsoft.com/office/drawing/2016/5/9/chartex" xmlns:cx4="http://schemas.microsoft.com/office/drawing/2016/5/10/chartex" xmlns:cx5="http://schemas.microsoft.com/office/drawing/2016/5/11/chartex" xmlns:cx6="http://schemas.microsoft.com/office/drawing/2016/5/12/chartex" xmlns:cx7="http://schemas.microsoft.com/office/drawing/2016/5/13/chartex" xmlns:cx8="http://schemas.microsoft.com/office/drawing/2016/5/14/chartex" xmlns:mc="http://schemas.openxmlformats.org/markup-compatibility/2006" xmlns:aink="http://schemas.microsoft.com/office/drawing/2016/ink" xmlns:am3d="http://schemas.microsoft.com/office/drawing/2017/model3d" xmlns:o="urn:schemas-microsoft-com:office:office" xmlns:r="http://schemas.openxmlformats.org/officeDocument/2006/relationships" xmlns:m="http://schemas.openxmlformats.org/officeDocument/2006/math" xmlns:v="urn:schemas-microsoft-com:vml" xmlns:wp14="http://schemas.microsoft.com/office/word/2010/wordprocessingDrawing" xmlns:wp="http://schemas.openxmlformats.org/drawingml/2006/wordprocessingDrawing" xmlns:w10="urn:schemas-microsoft-com:office:word" xmlns:w="http://schemas.openxmlformats.org/wordprocessingml/2006/main" xmlns:w14="http://schemas.microsoft.com/office/word/2010/wordml" xmlns:w15="http://schemas.microsoft.com/office/word/2012/wordml" xmlns:w16cex="http://schemas.microsoft.com/office/word/2018/wordml/cex" xmlns:w16cid="http://schemas.microsoft.com/office/word/2016/wordml/cid" xmlns:w16="http://schemas.microsoft.com/office/word/2018/wordml" xmlns:w16sdtdh="http://schemas.microsoft.com/office/word/2020/wordml/sdtdatahash" xmlns:w16se="http://schemas.microsoft.com/office/word/2015/wordml/symex" xmlns:wpg="http://schemas.microsoft.com/office/word/2010/wordprocessingGroup" xmlns:wpi="http://schemas.microsoft.com/office/word/2010/wordprocessingInk" xmlns:wne="http://schemas.microsoft.com/office/word/2006/wordml" xmlns:wps="http://schemas.microsoft.com/office/word/2010/wordprocessingShape" mc:Ignorable="w14 w15 w16se w16cid w16 w16cex w16sdtdh wp14">
   <w:body>
     <w:p>
       <w:pPr>
-        <w:pStyle w:val="Heading2"/>
+        <w:pStyle w:val="Ttulo2"/>
         <w:rPr>
           <w:rStyle w:val="jlqj4b"/>
           <w:rFonts w:eastAsiaTheme="minorHAnsi"/>
@@ -39,7 +39,6 @@
         </w:rPr>
         <w:t xml:space="preserve"> and </w:t>
       </w:r>
-      <w:proofErr w:type="spellStart"/>
       <w:r>
         <w:rPr>
           <w:rStyle w:val="jlqj4b"/>
@@ -47,11 +46,10 @@
         </w:rPr>
         <w:t>Chemometrics</w:t>
       </w:r>
-      <w:proofErr w:type="spellEnd"/>
-    </w:p>
-    <w:p>
-      <w:pPr>
-        <w:pStyle w:val="Heading2"/>
+    </w:p>
+    <w:p>
+      <w:pPr>
+        <w:pStyle w:val="Ttulo2"/>
         <w:rPr>
           <w:rStyle w:val="jlqj4b"/>
           <w:rFonts w:ascii="Times New Roman" w:eastAsiaTheme="minorHAnsi" w:hAnsi="Times New Roman" w:cs="Times New Roman"/>
@@ -179,122 +177,351 @@
         </w:rPr>
         <w:t xml:space="preserve"> Wheat (</w:t>
       </w:r>
+      <w:r>
+        <w:rPr>
+          <w:rStyle w:val="jlqj4b"/>
+          <w:i/>
+        </w:rPr>
+        <w:t xml:space="preserve">Triticum </w:t>
+      </w:r>
       <w:proofErr w:type="spellStart"/>
       <w:r>
         <w:rPr>
           <w:rStyle w:val="jlqj4b"/>
           <w:i/>
         </w:rPr>
-        <w:t>Triticum</w:t>
+        <w:t>aestivum</w:t>
       </w:r>
       <w:proofErr w:type="spellEnd"/>
       <w:r>
         <w:rPr>
           <w:rStyle w:val="jlqj4b"/>
-          <w:i/>
+        </w:rPr>
+        <w:t xml:space="preserve">) </w:t>
+      </w:r>
+      <w:r>
+        <w:rPr>
+          <w:rStyle w:val="jlqj4b"/>
+        </w:rPr>
+        <w:t xml:space="preserve">was </w:t>
+      </w:r>
+      <w:r>
+        <w:rPr>
+          <w:rStyle w:val="jlqj4b"/>
+        </w:rPr>
+        <w:t xml:space="preserve">grown in a greenhouse under </w:t>
+      </w:r>
+      <w:r>
+        <w:rPr>
+          <w:rStyle w:val="jlqj4b"/>
+        </w:rPr>
+        <w:t xml:space="preserve">high </w:t>
+      </w:r>
+      <w:r>
+        <w:rPr>
+          <w:rStyle w:val="jlqj4b"/>
+        </w:rPr>
+        <w:t>(1</w:t>
+      </w:r>
+      <w:r>
+        <w:rPr>
+          <w:rStyle w:val="jlqj4b"/>
+        </w:rPr>
+        <w:t>.5</w:t>
+      </w:r>
+      <w:r>
+        <w:rPr>
+          <w:rStyle w:val="jlqj4b"/>
+        </w:rPr>
+        <w:t xml:space="preserve"> mM </w:t>
+      </w:r>
+      <w:r>
+        <w:t>Na</w:t>
+      </w:r>
+      <w:r>
+        <w:rPr>
+          <w:vertAlign w:val="subscript"/>
+        </w:rPr>
+        <w:t>2</w:t>
+      </w:r>
+      <w:r>
+        <w:t>SiO</w:t>
+      </w:r>
+      <w:r>
+        <w:rPr>
+          <w:vertAlign w:val="subscript"/>
+        </w:rPr>
+        <w:t>3</w:t>
+      </w:r>
+      <w:r>
+        <w:rPr>
+          <w:rStyle w:val="jlqj4b"/>
+        </w:rPr>
+        <w:t>) and low-</w:t>
+      </w:r>
+      <w:r>
+        <w:rPr>
+          <w:rStyle w:val="jlqj4b"/>
+        </w:rPr>
+        <w:t>Si</w:t>
+      </w:r>
+      <w:r>
+        <w:rPr>
+          <w:rStyle w:val="jlqj4b"/>
+        </w:rPr>
+        <w:t xml:space="preserve"> supply (0.</w:t>
+      </w:r>
+      <w:r>
+        <w:rPr>
+          <w:rStyle w:val="jlqj4b"/>
+        </w:rPr>
+        <w:t>24</w:t>
+      </w:r>
+      <w:r>
+        <w:rPr>
+          <w:rStyle w:val="jlqj4b"/>
+        </w:rPr>
+        <w:t xml:space="preserve"> mM </w:t>
+      </w:r>
+      <w:r>
+        <w:rPr>
+          <w:rStyle w:val="jlqj4b"/>
+        </w:rPr>
+        <w:t>Si</w:t>
+      </w:r>
+      <w:r>
+        <w:rPr>
+          <w:rStyle w:val="jlqj4b"/>
+        </w:rPr>
+        <w:t>) conditions</w:t>
+      </w:r>
+      <w:r>
+        <w:rPr>
+          <w:rStyle w:val="jlqj4b"/>
+        </w:rPr>
+        <w:t xml:space="preserve"> for 90 days; a third group was grown with low-Si supply for 85 days and </w:t>
+      </w:r>
+      <w:r>
+        <w:rPr>
+          <w:rStyle w:val="jlqj4b"/>
+        </w:rPr>
+        <w:t>five</w:t>
+      </w:r>
+      <w:r>
+        <w:rPr>
+          <w:rStyle w:val="jlqj4b"/>
+        </w:rPr>
+        <w:t xml:space="preserve"> days with high-Si supply</w:t>
+      </w:r>
+      <w:r>
+        <w:rPr>
+          <w:rStyle w:val="jlqj4b"/>
+        </w:rPr>
+        <w:t xml:space="preserve">. </w:t>
+      </w:r>
+      <w:r>
+        <w:rPr>
+          <w:rStyle w:val="jlqj4b"/>
+        </w:rPr>
+        <w:t xml:space="preserve">The </w:t>
+      </w:r>
+      <w:r>
+        <w:rPr>
+          <w:rStyle w:val="jlqj4b"/>
+        </w:rPr>
+        <w:t>Si</w:t>
+      </w:r>
+      <w:r>
+        <w:rPr>
+          <w:rStyle w:val="jlqj4b"/>
+        </w:rPr>
+        <w:t xml:space="preserve"> concentrations in </w:t>
+      </w:r>
+      <w:r>
+        <w:rPr>
+          <w:rStyle w:val="jlqj4b"/>
+        </w:rPr>
+        <w:t>leaves,</w:t>
+      </w:r>
+      <w:r>
+        <w:rPr>
+          <w:rStyle w:val="jlqj4b"/>
+        </w:rPr>
+        <w:t xml:space="preserve"> roots,</w:t>
+      </w:r>
+      <w:r>
+        <w:rPr>
+          <w:rStyle w:val="jlqj4b"/>
         </w:rPr>
         <w:t xml:space="preserve"> </w:t>
       </w:r>
+      <w:r>
+        <w:rPr>
+          <w:rStyle w:val="jlqj4b"/>
+        </w:rPr>
+        <w:t xml:space="preserve">stem, </w:t>
+      </w:r>
+      <w:r>
+        <w:rPr>
+          <w:rStyle w:val="jlqj4b"/>
+        </w:rPr>
+        <w:t>pods,</w:t>
+      </w:r>
+      <w:r>
+        <w:rPr>
+          <w:rStyle w:val="jlqj4b"/>
+        </w:rPr>
+        <w:t xml:space="preserve"> </w:t>
+      </w:r>
+      <w:r>
+        <w:rPr>
+          <w:rStyle w:val="jlqj4b"/>
+        </w:rPr>
+        <w:t>and inflorescence bracts</w:t>
+      </w:r>
+      <w:r>
+        <w:rPr>
+          <w:rStyle w:val="jlqj4b"/>
+        </w:rPr>
+        <w:t xml:space="preserve"> were analyzed.</w:t>
+      </w:r>
+      <w:r>
+        <w:rPr>
+          <w:rStyle w:val="jlqj4b"/>
+        </w:rPr>
+        <w:t xml:space="preserve"> </w:t>
+      </w:r>
+      <w:r>
+        <w:rPr>
+          <w:rStyle w:val="jlqj4b"/>
+        </w:rPr>
+        <w:t xml:space="preserve">The </w:t>
+      </w:r>
+      <w:r>
+        <w:rPr>
+          <w:rStyle w:val="jlqj4b"/>
+        </w:rPr>
+        <w:t>Si</w:t>
+      </w:r>
+      <w:r>
+        <w:rPr>
+          <w:rStyle w:val="jlqj4b"/>
+        </w:rPr>
+        <w:t xml:space="preserve"> w</w:t>
+      </w:r>
+      <w:r>
+        <w:rPr>
+          <w:rStyle w:val="jlqj4b"/>
+        </w:rPr>
+        <w:t>as</w:t>
+      </w:r>
+      <w:r>
+        <w:rPr>
+          <w:rStyle w:val="jlqj4b"/>
+        </w:rPr>
+        <w:t xml:space="preserve"> </w:t>
+      </w:r>
+      <w:r>
+        <w:rPr>
+          <w:rStyle w:val="jlqj4b"/>
+        </w:rPr>
+        <w:t>quantified</w:t>
+      </w:r>
+      <w:r>
+        <w:rPr>
+          <w:rStyle w:val="jlqj4b"/>
+        </w:rPr>
+        <w:t xml:space="preserve"> by inductively coupled plasma-optical emission spectroscopy elemental analysis (ICP-OES).</w:t>
+      </w:r>
+    </w:p>
+    <w:p>
+      <w:pPr>
+        <w:pStyle w:val="Yohanna"/>
+        <w:rPr>
+          <w:rStyle w:val="jlqj4b"/>
+        </w:rPr>
+      </w:pPr>
+      <w:r>
+        <w:rPr>
+          <w:rStyle w:val="jlqj4b"/>
+        </w:rPr>
+        <w:t xml:space="preserve">Principal component analysis (PCA) was performed to determine if the </w:t>
+      </w:r>
+      <w:r>
+        <w:rPr>
+          <w:rStyle w:val="jlqj4b"/>
+        </w:rPr>
+        <w:t xml:space="preserve">sample preparation methodology </w:t>
+      </w:r>
+      <w:r>
+        <w:rPr>
+          <w:rStyle w:val="jlqj4b"/>
+        </w:rPr>
+        <w:t xml:space="preserve">allowed identifying different plant tissues and the Si-supply treatments using </w:t>
+      </w:r>
+      <w:r>
+        <w:rPr>
+          <w:rStyle w:val="jlqj4b"/>
+        </w:rPr>
+        <w:t>baseline</w:t>
+      </w:r>
+      <w:r>
+        <w:rPr>
+          <w:rStyle w:val="jlqj4b"/>
+        </w:rPr>
+        <w:t>-</w:t>
+      </w:r>
+      <w:r>
+        <w:rPr>
+          <w:rStyle w:val="jlqj4b"/>
+        </w:rPr>
+        <w:t xml:space="preserve">corrected </w:t>
+      </w:r>
+      <w:r>
+        <w:rPr>
+          <w:rStyle w:val="jlqj4b"/>
+        </w:rPr>
+        <w:t xml:space="preserve">ATR-FTIR spectra. PCA plots distinguished leaves and roots from a group of stems, pots, and inflorescence bracts; in leaves, the three Si-supply </w:t>
+      </w:r>
       <w:proofErr w:type="spellStart"/>
       <w:r>
         <w:rPr>
           <w:rStyle w:val="jlqj4b"/>
-          <w:i/>
-        </w:rPr>
-        <w:t>aestivum</w:t>
+        </w:rPr>
+        <w:t>treatmenst</w:t>
       </w:r>
       <w:proofErr w:type="spellEnd"/>
       <w:r>
         <w:rPr>
           <w:rStyle w:val="jlqj4b"/>
         </w:rPr>
-        <w:t xml:space="preserve">) </w:t>
-      </w:r>
-      <w:proofErr w:type="gramStart"/>
-      <w:r>
-        <w:rPr>
-          <w:rStyle w:val="jlqj4b"/>
-        </w:rPr>
-        <w:t xml:space="preserve">was </w:t>
-      </w:r>
-      <w:r>
-        <w:rPr>
-          <w:rStyle w:val="jlqj4b"/>
-        </w:rPr>
-        <w:t>grown</w:t>
-      </w:r>
-      <w:proofErr w:type="gramEnd"/>
-      <w:r>
-        <w:rPr>
-          <w:rStyle w:val="jlqj4b"/>
-        </w:rPr>
-        <w:t xml:space="preserve"> in a greenhouse under </w:t>
-      </w:r>
-      <w:r>
-        <w:rPr>
-          <w:rStyle w:val="jlqj4b"/>
-        </w:rPr>
-        <w:t xml:space="preserve">high </w:t>
-      </w:r>
-      <w:r>
-        <w:rPr>
-          <w:rStyle w:val="jlqj4b"/>
-        </w:rPr>
-        <w:t>(1</w:t>
-      </w:r>
-      <w:r>
-        <w:rPr>
-          <w:rStyle w:val="jlqj4b"/>
-        </w:rPr>
-        <w:t>.5</w:t>
-      </w:r>
-      <w:r>
-        <w:rPr>
-          <w:rStyle w:val="jlqj4b"/>
-        </w:rPr>
-        <w:t xml:space="preserve"> mM </w:t>
-      </w:r>
-      <w:r>
-        <w:t>Na</w:t>
-      </w:r>
-      <w:r>
-        <w:rPr>
-          <w:vertAlign w:val="subscript"/>
-        </w:rPr>
-        <w:t>2</w:t>
-      </w:r>
-      <w:r>
-        <w:t>SiO</w:t>
-      </w:r>
-      <w:r>
-        <w:rPr>
-          <w:vertAlign w:val="subscript"/>
-        </w:rPr>
-        <w:t>3</w:t>
-      </w:r>
-      <w:r>
-        <w:rPr>
-          <w:rStyle w:val="jlqj4b"/>
-        </w:rPr>
-        <w:t>) and low-</w:t>
-      </w:r>
-      <w:r>
-        <w:rPr>
-          <w:rStyle w:val="jlqj4b"/>
-        </w:rPr>
-        <w:t>Si</w:t>
-      </w:r>
-      <w:r>
-        <w:rPr>
-          <w:rStyle w:val="jlqj4b"/>
-        </w:rPr>
-        <w:t xml:space="preserve"> supply (0.</w:t>
-      </w:r>
-      <w:r>
-        <w:rPr>
-          <w:rStyle w:val="jlqj4b"/>
-        </w:rPr>
-        <w:t>24</w:t>
+        <w:t xml:space="preserve"> were distinguished.   </w:t>
+      </w:r>
+    </w:p>
+    <w:p>
+      <w:pPr>
+        <w:pStyle w:val="Yohanna"/>
+        <w:rPr>
+          <w:rStyle w:val="jlqj4b"/>
+        </w:rPr>
+      </w:pPr>
+      <w:r>
+        <w:rPr>
+          <w:rStyle w:val="jlqj4b"/>
+        </w:rPr>
+        <w:t>The leaf spectra were used to construct a</w:t>
+      </w:r>
+      <w:r>
+        <w:rPr>
+          <w:rStyle w:val="jlqj4b"/>
+        </w:rPr>
+        <w:t xml:space="preserve"> series of models based on ordinary least squares regression</w:t>
+      </w:r>
+      <w:r>
+        <w:rPr>
+          <w:rStyle w:val="jlqj4b"/>
+        </w:rPr>
+        <w:t>.</w:t>
       </w:r>
       <w:r>
         <w:rPr>
@@ -302,407 +529,65 @@
         </w:rPr>
         <w:t xml:space="preserve"> </w:t>
       </w:r>
-      <w:proofErr w:type="spellStart"/>
-      <w:r>
-        <w:rPr>
-          <w:rStyle w:val="jlqj4b"/>
-        </w:rPr>
-        <w:t>mM</w:t>
-      </w:r>
-      <w:proofErr w:type="spellEnd"/>
-      <w:r>
-        <w:rPr>
-          <w:rStyle w:val="jlqj4b"/>
-        </w:rPr>
-        <w:t xml:space="preserve"> </w:t>
-      </w:r>
-      <w:r>
-        <w:rPr>
-          <w:rStyle w:val="jlqj4b"/>
-        </w:rPr>
-        <w:t>Si</w:t>
-      </w:r>
-      <w:r>
-        <w:rPr>
-          <w:rStyle w:val="jlqj4b"/>
-        </w:rPr>
-        <w:t>) conditions</w:t>
-      </w:r>
-      <w:r>
-        <w:rPr>
-          <w:rStyle w:val="jlqj4b"/>
-        </w:rPr>
-        <w:t xml:space="preserve"> for 90 days; a third group was grown with low-Si supply for 85 days and </w:t>
-      </w:r>
-      <w:r>
-        <w:rPr>
-          <w:rStyle w:val="jlqj4b"/>
-        </w:rPr>
-        <w:t>five</w:t>
-      </w:r>
-      <w:r>
-        <w:rPr>
-          <w:rStyle w:val="jlqj4b"/>
-        </w:rPr>
-        <w:t xml:space="preserve"> days with high-Si supply</w:t>
-      </w:r>
-      <w:r>
-        <w:rPr>
-          <w:rStyle w:val="jlqj4b"/>
-        </w:rPr>
-        <w:t xml:space="preserve">. </w:t>
-      </w:r>
-      <w:r>
-        <w:rPr>
-          <w:rStyle w:val="jlqj4b"/>
-        </w:rPr>
-        <w:t xml:space="preserve">The </w:t>
-      </w:r>
-      <w:r>
-        <w:rPr>
-          <w:rStyle w:val="jlqj4b"/>
-        </w:rPr>
-        <w:t>Si</w:t>
-      </w:r>
-      <w:r>
-        <w:rPr>
-          <w:rStyle w:val="jlqj4b"/>
-        </w:rPr>
-        <w:t xml:space="preserve"> concentrations in </w:t>
-      </w:r>
-      <w:r>
-        <w:rPr>
-          <w:rStyle w:val="jlqj4b"/>
-        </w:rPr>
-        <w:t>leaves,</w:t>
-      </w:r>
-      <w:r>
-        <w:rPr>
-          <w:rStyle w:val="jlqj4b"/>
-        </w:rPr>
-        <w:t xml:space="preserve"> root</w:t>
-      </w:r>
-      <w:r>
-        <w:rPr>
-          <w:rStyle w:val="jlqj4b"/>
-        </w:rPr>
-        <w:t>s</w:t>
-      </w:r>
-      <w:r>
-        <w:rPr>
-          <w:rStyle w:val="jlqj4b"/>
-        </w:rPr>
-        <w:t>,</w:t>
-      </w:r>
-      <w:r>
-        <w:rPr>
-          <w:rStyle w:val="jlqj4b"/>
-        </w:rPr>
-        <w:t xml:space="preserve"> </w:t>
-      </w:r>
-      <w:r>
-        <w:rPr>
-          <w:rStyle w:val="jlqj4b"/>
-        </w:rPr>
-        <w:t xml:space="preserve">stem, </w:t>
-      </w:r>
-      <w:r>
-        <w:rPr>
-          <w:rStyle w:val="jlqj4b"/>
-        </w:rPr>
-        <w:t>pods,</w:t>
-      </w:r>
-      <w:r>
-        <w:rPr>
-          <w:rStyle w:val="jlqj4b"/>
-        </w:rPr>
-        <w:t xml:space="preserve"> </w:t>
-      </w:r>
-      <w:r>
-        <w:rPr>
-          <w:rStyle w:val="jlqj4b"/>
-        </w:rPr>
-        <w:t>and inflorescence bracts</w:t>
-      </w:r>
-      <w:r>
-        <w:rPr>
-          <w:rStyle w:val="jlqj4b"/>
-        </w:rPr>
-        <w:t xml:space="preserve"> </w:t>
-      </w:r>
-      <w:proofErr w:type="gramStart"/>
-      <w:r>
-        <w:rPr>
-          <w:rStyle w:val="jlqj4b"/>
-        </w:rPr>
-        <w:t>were analyzed</w:t>
-      </w:r>
-      <w:proofErr w:type="gramEnd"/>
+      <w:r>
+        <w:rPr>
+          <w:rStyle w:val="jlqj4b"/>
+        </w:rPr>
+        <w:t>A genetic algorithm selected varying sets of wave numbers</w:t>
+      </w:r>
+      <w:r>
+        <w:rPr>
+          <w:rStyle w:val="jlqj4b"/>
+        </w:rPr>
+        <w:t xml:space="preserve">. The models showed a powerful correlation with </w:t>
+      </w:r>
+      <w:r>
+        <w:rPr>
+          <w:rStyle w:val="jlqj4b"/>
+        </w:rPr>
+        <w:t>the Si</w:t>
+      </w:r>
+      <w:r>
+        <w:rPr>
+          <w:rStyle w:val="jlqj4b"/>
+        </w:rPr>
+        <w:t xml:space="preserve"> content determined by </w:t>
+      </w:r>
+      <w:r>
+        <w:rPr>
+          <w:rStyle w:val="jlqj4b"/>
+        </w:rPr>
+        <w:t>ICP-OES</w:t>
+      </w:r>
+      <w:r>
+        <w:rPr>
+          <w:rStyle w:val="jlqj4b"/>
+        </w:rPr>
+        <w:t>. The performance in prediction of each model was assessed using repeated k-fold cross</w:t>
+      </w:r>
+      <w:r>
+        <w:rPr>
+          <w:rStyle w:val="jlqj4b"/>
+        </w:rPr>
+        <w:t>-</w:t>
+      </w:r>
+      <w:r>
+        <w:rPr>
+          <w:rStyle w:val="jlqj4b"/>
+        </w:rPr>
+        <w:t>validation, showing a maximum error of prediction (RMSEP) of 0.1% wt. with minimum model complexity of four selected variables. However, a strong dependence on the matrix was noted when compared with other plant tissues</w:t>
+      </w:r>
       <w:r>
         <w:rPr>
           <w:rStyle w:val="jlqj4b"/>
         </w:rPr>
         <w:t>.</w:t>
       </w:r>
-      <w:r>
-        <w:rPr>
-          <w:rStyle w:val="jlqj4b"/>
-        </w:rPr>
-        <w:t xml:space="preserve"> </w:t>
-      </w:r>
-      <w:r>
-        <w:rPr>
-          <w:rStyle w:val="jlqj4b"/>
-        </w:rPr>
-        <w:t xml:space="preserve">The </w:t>
-      </w:r>
-      <w:r>
-        <w:rPr>
-          <w:rStyle w:val="jlqj4b"/>
-        </w:rPr>
-        <w:t>Si</w:t>
-      </w:r>
-      <w:r>
-        <w:rPr>
-          <w:rStyle w:val="jlqj4b"/>
-        </w:rPr>
-        <w:t xml:space="preserve"> </w:t>
-      </w:r>
-      <w:proofErr w:type="gramStart"/>
-      <w:r>
-        <w:rPr>
-          <w:rStyle w:val="jlqj4b"/>
-        </w:rPr>
-        <w:t>w</w:t>
-      </w:r>
-      <w:r>
-        <w:rPr>
-          <w:rStyle w:val="jlqj4b"/>
-        </w:rPr>
-        <w:t>as</w:t>
-      </w:r>
-      <w:r>
-        <w:rPr>
-          <w:rStyle w:val="jlqj4b"/>
-        </w:rPr>
-        <w:t xml:space="preserve"> </w:t>
-      </w:r>
-      <w:r>
-        <w:rPr>
-          <w:rStyle w:val="jlqj4b"/>
-        </w:rPr>
-        <w:t>quantified</w:t>
-      </w:r>
-      <w:proofErr w:type="gramEnd"/>
-      <w:r>
-        <w:rPr>
-          <w:rStyle w:val="jlqj4b"/>
-        </w:rPr>
-        <w:t xml:space="preserve"> by inductively coupled plasma-optical emission spectroscopy elemental analysis (ICP-OES).</w:t>
-      </w:r>
-    </w:p>
-    <w:p>
-      <w:pPr>
-        <w:pStyle w:val="Yohanna"/>
-        <w:rPr>
-          <w:rStyle w:val="jlqj4b"/>
-        </w:rPr>
-      </w:pPr>
-      <w:r>
-        <w:rPr>
-          <w:rStyle w:val="jlqj4b"/>
-        </w:rPr>
-        <w:t xml:space="preserve">Principal component analysis (PCA) </w:t>
-      </w:r>
-      <w:proofErr w:type="gramStart"/>
-      <w:r>
-        <w:rPr>
-          <w:rStyle w:val="jlqj4b"/>
-        </w:rPr>
-        <w:t>was performed</w:t>
-      </w:r>
-      <w:proofErr w:type="gramEnd"/>
-      <w:r>
-        <w:rPr>
-          <w:rStyle w:val="jlqj4b"/>
-        </w:rPr>
-        <w:t xml:space="preserve"> to determine if the </w:t>
-      </w:r>
-      <w:r>
-        <w:rPr>
-          <w:rStyle w:val="jlqj4b"/>
-        </w:rPr>
-        <w:t>sample preparation</w:t>
-      </w:r>
-      <w:r>
-        <w:rPr>
-          <w:rStyle w:val="jlqj4b"/>
-        </w:rPr>
-        <w:t xml:space="preserve"> methodology </w:t>
-      </w:r>
-      <w:r>
-        <w:rPr>
-          <w:rStyle w:val="jlqj4b"/>
-        </w:rPr>
-        <w:t xml:space="preserve">allowed identifying different plant tissues and the Si-supply treatments using </w:t>
-      </w:r>
-      <w:r>
-        <w:rPr>
-          <w:rStyle w:val="jlqj4b"/>
-        </w:rPr>
-        <w:t>baseline</w:t>
-      </w:r>
-      <w:r>
-        <w:rPr>
-          <w:rStyle w:val="jlqj4b"/>
-        </w:rPr>
-        <w:t>-</w:t>
-      </w:r>
-      <w:r>
-        <w:rPr>
-          <w:rStyle w:val="jlqj4b"/>
-        </w:rPr>
-        <w:t xml:space="preserve">corrected </w:t>
-      </w:r>
-      <w:r>
-        <w:rPr>
-          <w:rStyle w:val="jlqj4b"/>
-        </w:rPr>
-        <w:t xml:space="preserve">ATR-FTIR spectra. PCA plots distinguished leaves and roots from a group of stems, pots, and inflorescence bracts; in leaves, the three Si-supply </w:t>
-      </w:r>
-      <w:proofErr w:type="spellStart"/>
-      <w:r>
-        <w:rPr>
-          <w:rStyle w:val="jlqj4b"/>
-        </w:rPr>
-        <w:t>treatmenst</w:t>
-      </w:r>
-      <w:proofErr w:type="spellEnd"/>
-      <w:r>
-        <w:rPr>
-          <w:rStyle w:val="jlqj4b"/>
-        </w:rPr>
-        <w:t xml:space="preserve"> </w:t>
-      </w:r>
-      <w:proofErr w:type="gramStart"/>
-      <w:r>
-        <w:rPr>
-          <w:rStyle w:val="jlqj4b"/>
-        </w:rPr>
-        <w:t>were distinguished</w:t>
-      </w:r>
-      <w:proofErr w:type="gramEnd"/>
-      <w:r>
-        <w:rPr>
-          <w:rStyle w:val="jlqj4b"/>
-        </w:rPr>
-        <w:t xml:space="preserve">.   </w:t>
-      </w:r>
-    </w:p>
-    <w:p>
-      <w:pPr>
-        <w:pStyle w:val="Yohanna"/>
-        <w:rPr>
-          <w:rStyle w:val="jlqj4b"/>
-        </w:rPr>
-      </w:pPr>
-      <w:r>
-        <w:rPr>
-          <w:rStyle w:val="jlqj4b"/>
-        </w:rPr>
-        <w:t xml:space="preserve">The leaf spectra </w:t>
-      </w:r>
-      <w:proofErr w:type="gramStart"/>
-      <w:r>
-        <w:rPr>
-          <w:rStyle w:val="jlqj4b"/>
-        </w:rPr>
-        <w:t>were used</w:t>
-      </w:r>
-      <w:proofErr w:type="gramEnd"/>
-      <w:r>
-        <w:rPr>
-          <w:rStyle w:val="jlqj4b"/>
-        </w:rPr>
-        <w:t xml:space="preserve"> to construct a</w:t>
-      </w:r>
-      <w:r>
-        <w:rPr>
-          <w:rStyle w:val="jlqj4b"/>
-        </w:rPr>
-        <w:t xml:space="preserve"> series of models based on ordinary least squares regression</w:t>
-      </w:r>
-      <w:r>
-        <w:rPr>
-          <w:rStyle w:val="jlqj4b"/>
-        </w:rPr>
-        <w:t>.</w:t>
-      </w:r>
-      <w:r>
-        <w:rPr>
-          <w:rStyle w:val="jlqj4b"/>
-        </w:rPr>
-        <w:t xml:space="preserve"> </w:t>
-      </w:r>
-      <w:r>
-        <w:rPr>
-          <w:rStyle w:val="jlqj4b"/>
-        </w:rPr>
-        <w:t>A genetic algorithm selected varying sets of wave numbers</w:t>
-      </w:r>
-      <w:r>
-        <w:rPr>
-          <w:rStyle w:val="jlqj4b"/>
-        </w:rPr>
-        <w:t xml:space="preserve">. The models showed a powerful correlation with </w:t>
-      </w:r>
-      <w:r>
-        <w:rPr>
-          <w:rStyle w:val="jlqj4b"/>
-        </w:rPr>
-        <w:t>the Si</w:t>
-      </w:r>
-      <w:r>
-        <w:rPr>
-          <w:rStyle w:val="jlqj4b"/>
-        </w:rPr>
-        <w:t xml:space="preserve"> content determined by </w:t>
-      </w:r>
-      <w:r>
-        <w:rPr>
-          <w:rStyle w:val="jlqj4b"/>
-        </w:rPr>
-        <w:t>ICP-OES</w:t>
-      </w:r>
-      <w:r>
-        <w:rPr>
-          <w:rStyle w:val="jlqj4b"/>
-        </w:rPr>
-        <w:t>. The performance in prediction of each model was assessed using repeated k-fold cross</w:t>
-      </w:r>
-      <w:r>
-        <w:rPr>
-          <w:rStyle w:val="jlqj4b"/>
-        </w:rPr>
-        <w:t>-</w:t>
-      </w:r>
-      <w:r>
-        <w:rPr>
-          <w:rStyle w:val="jlqj4b"/>
-        </w:rPr>
-        <w:t>validation, showing a maximum error of prediction (RMSEP) of 0.1% wt. with minimum model complexity of four selected variables. However, a strong dependence on the matrix was noted when compared with other plant tissues</w:t>
-      </w:r>
-      <w:r>
-        <w:rPr>
-          <w:rStyle w:val="jlqj4b"/>
-        </w:rPr>
-        <w:t>.</w:t>
-      </w:r>
     </w:p>
     <w:bookmarkEnd w:id="0"/>
     <w:p>
       <w:pPr>
-        <w:pStyle w:val="Heading2"/>
+        <w:pStyle w:val="Ttulo2"/>
         <w:rPr>
           <w:lang w:val="en-US"/>
         </w:rPr>
@@ -830,7 +715,21 @@
         <w:rPr>
           <w:szCs w:val="24"/>
         </w:rPr>
-        <w:t>(Głazowska et al., 2018)</w:t>
+        <w:t>(</w:t>
+      </w:r>
+      <w:proofErr w:type="spellStart"/>
+      <w:r>
+        <w:rPr>
+          <w:szCs w:val="24"/>
+        </w:rPr>
+        <w:t>Głazowska</w:t>
+      </w:r>
+      <w:proofErr w:type="spellEnd"/>
+      <w:r>
+        <w:rPr>
+          <w:szCs w:val="24"/>
+        </w:rPr>
+        <w:t xml:space="preserve"> et al., 2018)</w:t>
       </w:r>
       <w:r>
         <w:fldChar w:fldCharType="end"/>
@@ -843,581 +742,421 @@
       <w:pPr>
         <w:pStyle w:val="Yohanna"/>
       </w:pPr>
-      <w:bookmarkStart w:id="1" w:name="_GoBack"/>
-      <w:bookmarkEnd w:id="1"/>
-      <w:r>
-        <w:t>Si</w:t>
-      </w:r>
-      <w:r>
-        <w:t xml:space="preserve"> determination </w:t>
-      </w:r>
-      <w:r>
-        <w:t xml:space="preserve">methods for plant material </w:t>
-      </w:r>
-      <w:proofErr w:type="gramStart"/>
-      <w:r>
-        <w:t>are described</w:t>
-      </w:r>
-      <w:proofErr w:type="gramEnd"/>
-      <w:r>
-        <w:t xml:space="preserve"> in </w:t>
+      <w:r>
+        <w:t xml:space="preserve">Si determination methods for plant material are described in the literature. They include inductively coupled plasma with mass spectrometry (ICP-MS) and </w:t>
+      </w:r>
+      <w:r>
+        <w:rPr>
+          <w:rStyle w:val="jlqj4b"/>
+        </w:rPr>
+        <w:t>optical emission spectroscopy</w:t>
+      </w:r>
+      <w:r>
+        <w:rPr>
+          <w:rStyle w:val="jlqj4b"/>
+        </w:rPr>
+        <w:t xml:space="preserve"> </w:t>
+      </w:r>
+      <w:r>
+        <w:t xml:space="preserve">(ICP-OES). These methods have several advantages, such as quantifying most elements in the periodic table in practically all sample types </w:t>
+      </w:r>
+      <w:r>
+        <w:fldChar w:fldCharType="begin"/>
+      </w:r>
+      <w:r>
+        <w:instrText xml:space="preserve"> ADDIN ZOTERO_ITEM CSL_CITATION {"citationID":"faGNk2je","properties":{"formattedCitation":"(Laursen et al., 2009)","plainCitation":"(Laursen et al., 2009)","noteIndex":0},"citationItems":[{"id":652,"uris":["http://zotero.org/groups/460937/items/J47M39UQ"],"uri":["http://zotero.org/groups/460937/items/J47M39UQ"],"itemData":{"id":652,"type":"article-journal","abstract":"The multi-elemental capacity of Inductively Coupled Plasma-Mass Spectrometry (ICP-MS) is rarely fully utilized in traditional full-quantitative analysis. The main obstacles are limited availability of multi-elemental standards and the need for time-consuming external calibrations. In this study, a novel semi-quantitative quadrupole ICP-MS based method for multi-elemental fingerprinting of plant tissue was developed as a high-throughput alternative to full-quantitative analysis. The main analytical objectives were low data acquisition time (&lt;60 seconds), detailed coverage of the atomic mass range from Li-7 to U-238 and discrimination power similar to full-quantitative analysis based on chemometric data analysis. The method was tested on grains of different rice (Oryza sativa) genotypes. The semi-quantitative rice fingerprints consisted of 30 elements based on the limit of detections as inclusion criteria. Fourteen of these were determined with an accuracy &gt;70%. In conjunction with chemometrics, the discrimination power of the semi-quantitative results was better than that of full-quantitative analysis. The superior discrimination power of semi- quantitative analysis was maintained, even when it was combined with a high-throughput digestion procedure, which represented a 5 fold reduction in analytical labour consumption. Thus, the large amount of elemental information obtained using semi-quantitative ICP-MS fully outweighed the lack of accuracy compared to full-quantitative analysis. For the first time it is demonstrated that semi-quantitative ICP-MS in combination with chemometrics provides a fast and powerful alternative to traditional full-quantitative ICP-MS. The method developed here constitutes a promising novel analytical tool, which has the potential to mature into a routine procedure for testing e.g. the authenticity and adulteration of food products.","container-title":"Journal of Analytical Atomic Spectrometry","DOI":"10.1039/b901960j","ISSN":"0267-9477","issue":"9","journalAbbreviation":"J. Anal. At. Spectrom.","language":"English","note":"publisher-place: Cambridge\npublisher: Royal Soc Chemistry\nWOS:000269082200008","page":"1198-1207","source":"Web of Science Nextgen","title":"Multi-elemental fingerprinting of plant tissue by semi-quantitative ICP-MS and chemometrics","volume":"24","author":[{"family":"Laursen","given":"Kristian Holst"},{"family":"Hansen","given":"Thomas Hesselhoj"},{"family":"Persson","given":"Daniel Pergament"},{"family":"Schjoerring","given":"Jan Kofod"},{"family":"Husted","given":"Soren"}],"issued":{"date-parts":[["2009"]]}}}],"schema":"https://github.com/citation-style-language/schema/raw/master/csl-citation.json"} </w:instrText>
+      </w:r>
+      <w:r>
+        <w:fldChar w:fldCharType="separate"/>
+      </w:r>
+      <w:r>
+        <w:t>(Laursen et al., 2009)</w:t>
+      </w:r>
+      <w:r>
+        <w:fldChar w:fldCharType="end"/>
+      </w:r>
+      <w:r>
+        <w:t xml:space="preserve">. However, the method requires microwaved or autoclaved digestion samples in strong acids. So, the methods </w:t>
+      </w:r>
+      <w:r>
+        <w:t xml:space="preserve">are costly, require a lot of manual work and time, and use considerable amounts of solvents. Millions of </w:t>
+      </w:r>
+      <w:r>
+        <w:t>plant</w:t>
+      </w:r>
+      <w:r>
+        <w:t xml:space="preserve"> samples can be produced, but only a few can be fully characterized.</w:t>
+      </w:r>
+      <w:r>
+        <w:t xml:space="preserve"> When mostly one element is of interest, the effort seemed more futile. </w:t>
+      </w:r>
+      <w:r>
+        <w:t>Fourier transform infrared (FTIR)</w:t>
+      </w:r>
+      <w:r>
+        <w:t xml:space="preserve"> </w:t>
+      </w:r>
+      <w:r>
+        <w:t>spectroscopy in the mid-infrared region is highly sensitive to chemical components present in organic material</w:t>
+      </w:r>
+      <w:r>
+        <w:t>.</w:t>
+      </w:r>
+      <w:r>
+        <w:t xml:space="preserve"> </w:t>
+      </w:r>
+      <w:r>
+        <w:t>T</w:t>
+      </w:r>
+      <w:r>
+        <w:t>ogether with c</w:t>
+      </w:r>
+      <w:r>
+        <w:t>hemometric tools</w:t>
+      </w:r>
+      <w:r>
+        <w:t>,</w:t>
+      </w:r>
+      <w:r>
+        <w:t xml:space="preserve"> </w:t>
+      </w:r>
+      <w:r>
+        <w:t>FTIR</w:t>
+      </w:r>
+      <w:r>
+        <w:t xml:space="preserve"> provides an efficient tool for </w:t>
       </w:r>
       <w:r>
         <w:t xml:space="preserve">the </w:t>
       </w:r>
       <w:r>
-        <w:t>literature</w:t>
-      </w:r>
-      <w:r>
-        <w:t>. They include</w:t>
+        <w:t>quali</w:t>
+      </w:r>
+      <w:r>
+        <w:t>tative</w:t>
+      </w:r>
+      <w:r>
+        <w:t xml:space="preserve"> and quantitative characterization of</w:t>
+      </w:r>
+      <w:r>
+        <w:t xml:space="preserve"> silicon in</w:t>
+      </w:r>
+      <w:r>
+        <w:t xml:space="preserve"> complex environmental matrices.</w:t>
       </w:r>
       <w:r>
         <w:t xml:space="preserve"> </w:t>
       </w:r>
       <w:r>
-        <w:t>i</w:t>
-      </w:r>
-      <w:r>
-        <w:t>nductively coupled pl</w:t>
-      </w:r>
-      <w:r>
-        <w:t>asma with m</w:t>
-      </w:r>
-      <w:r>
-        <w:t>ass spectrometry</w:t>
-      </w:r>
-      <w:r>
-        <w:t xml:space="preserve"> (ICP-MS) and </w:t>
-      </w:r>
-      <w:r>
-        <w:rPr>
-          <w:rStyle w:val="jlqj4b"/>
-        </w:rPr>
-        <w:t>optical emission spectroscopy</w:t>
-      </w:r>
-      <w:r>
-        <w:rPr>
-          <w:rStyle w:val="jlqj4b"/>
+        <w:fldChar w:fldCharType="begin"/>
+      </w:r>
+      <w:r>
+        <w:instrText xml:space="preserve"> ADDIN ZOTERO_ITEM CSL_CITATION {"citationID":"GojsMlJk","properties":{"formattedCitation":"(Melucci et al., 2019; Vogel et al., 2008)","plainCitation":"(Melucci et al., 2019; Vogel et al., 2008)","noteIndex":0},"citationItems":[{"id":647,"uris":["http://zotero.org/groups/460937/items/E3XBB7BJ"],"uri":["http://zotero.org/groups/460937/items/E3XBB7BJ"],"itemData":{"id":647,"type":"article-journal","abstract":"Biogenic silica is the major component of the external skeleton of marine micro-organisms, such as diatoms, which, after the organisms death, settle down onto the seabed. These micro-organisms are involved in the CO2 cycle because they remove it from the atmosphere through photosynthesis. The biogenic silica content in marine sediments, therefore, is an indicator of primary productivity in present and past epochs, which is useful to study the CO2 trends. Quantification of biosilica in sediments is traditionally carried out by wet chemistry followed by spectrophotometry, a time-consuming analytical method that, besides being destructive, is affected by a strong risk of analytical biases owing to the dissolution of other silicatic components in the mineral matrix. In the present work, the biosilica content was directly evaluated in sediment samples, without chemically altering them, by attenuated total reflection Fourier transform infrared (ATR-FTIR) spectroscopy. Quantification was performed by combining the multivariate standard addition method (MSAM) with the net analyte signal (NAS) procedure to solve the strong matrix effect of sediment samples. Twenty-one sediment samples from a sediment core and one reference standard sample were analyzed, and the results (extrapolated concentrations) were found to be comparable to those obtained by the traditional wet method, thus demonstrating the feasibility of the ATR-FTIR-MSAM-NAS approach as an alternative method for the quantification of biosilica. Future developments will cover in depth investigation on biosilica from other biogenic sources, the extension of the method to sediments of other provenance, and the use higher resolution IR spectrometers.","container-title":"Mo</w:instrText>
+      </w:r>
+      <w:r>
+        <w:rPr>
+          <w:lang w:val="en-US"/>
+        </w:rPr>
+        <w:instrText xml:space="preserve">lecules","DOI":"10.3390/molecules24213927","issue":"21","journalAbbreviation":"Molecules","language":"English","note":"publisher-place: Basel\npublisher: Mdpi\nWOS:000498055500116","page":"3927","source":"Web of Science Nextgen","title":"ATR-FTIR Spectroscopy, a New Non-Destructive Approach for the Quantitative Determination of Biogenic Silica in Marine Sediments","volume":"24","author":[{"family":"Melucci","given":"Dora"},{"family":"Zappi","given":"Alessandro"},{"family":"Poggioli","given":"Francesca"},{"family":"Morozzi","given":"Pietro"},{"family":"Giglio","given":"Federico"},{"family":"Tositti","given":"Laura"}],"issued":{"date-parts":[["2019",11]]}}},{"id":651,"uris":["http://zotero.org/groups/460937/items/VZL56CBZ"],"uri":["http://zotero.org/groups/460937/items/VZL56CBZ"],"itemData":{"id":651,"type":"article-journal","container-title":"Journal of Paleolimnology","ISSN":"0921-2728","issue":"2","journalAbbreviation":"Journal of Paleolimnology","note":"publisher: Springer","page":"689-702","title":"Fourier transform infrared spectroscopy, a new cost-effective tool for quantitative analysis of biogeochemical properties in long sediment records","volume":"40","author":[{"family":"Vogel","given":"Hendrik"},{"family":"Rosén","given":"Peter"},{"family":"Wagner","given":"Bernd"},{"family":"Melles","given":"Martin"},{"family":"Persson","given":"Per"}],"issued":{"date-parts":[["2008"]]}}}],"schema":"https://github.com/citation-style-language/schema/raw/master/csl-citation.json"} </w:instrText>
+      </w:r>
+      <w:r>
+        <w:fldChar w:fldCharType="separate"/>
+      </w:r>
+      <w:r>
+        <w:rPr>
+          <w:lang w:val="en-US"/>
+        </w:rPr>
+        <w:t>(Melucci et al., 2019; Vogel et al., 2008)</w:t>
+      </w:r>
+      <w:r>
+        <w:fldChar w:fldCharType="end"/>
+      </w:r>
+      <w:r>
+        <w:rPr>
+          <w:lang w:val="en-US"/>
+        </w:rPr>
+        <w:t>.</w:t>
+      </w:r>
+      <w:r>
+        <w:rPr>
+          <w:lang w:val="en-US"/>
         </w:rPr>
         <w:t xml:space="preserve"> </w:t>
       </w:r>
-      <w:r>
-        <w:t>(ICP</w:t>
-      </w:r>
-      <w:r>
-        <w:t>-OES). These methods have several advantages, such as quantifying</w:t>
-      </w:r>
-      <w:r>
-        <w:t xml:space="preserve"> most elements in the periodic table in practically all sample types</w:t>
+    </w:p>
+    <w:p>
+      <w:pPr>
+        <w:pStyle w:val="Yohanna"/>
+      </w:pPr>
+    </w:p>
+    <w:p>
+      <w:pPr>
+        <w:pStyle w:val="Yohanna"/>
+      </w:pPr>
+      <w:r>
+        <w:t xml:space="preserve">In </w:t>
+      </w:r>
+      <w:r>
+        <w:t>1999</w:t>
+      </w:r>
+      <w:r>
+        <w:t xml:space="preserve">, an experiment to study silicon absorption by wheat was set up </w:t>
+      </w:r>
+      <w:r>
+        <w:fldChar w:fldCharType="begin"/>
+      </w:r>
+      <w:r>
+        <w:instrText xml:space="preserve"> ADDIN ZOTERO_ITEM CSL_CITATION {"citationID":"u819HzGW","properties":{"formattedCitation":"(Rafi and Epstein, 1999)","plainCitation":"(Rafi and Epstein, 1999)","noteIndex":0},"citationItems":[{"id":237,"uris":["http://zotero.org/groups/460937/items/FMDRHWBR"],"uri":["http://zotero.org/groups/460937/items/FMDRHWBR"],"itemData":{"id":237,"type":"article-journal","container-title":"Plant and Soil","ISSN":"0032-079X","issue":"2","journalAbbreviation":"Plant and Soil","page":"223-230","title":"Silicon absorption by wheat (Triticum aestivum L.)","volume":"211","author":[{"family":"Rafi","given":"Malik M"},{"family":"Epstein","given":"Emanuel"}],"issued":{"date-parts":[["1999"]]}}}],"schema":"https://github.com/citation-style-language/schema/raw/master/csl-citation.json"} </w:instrText>
+      </w:r>
+      <w:r>
+        <w:fldChar w:fldCharType="separate"/>
+      </w:r>
+      <w:r>
+        <w:t>(Rafi and Epstein, 1999)</w:t>
+      </w:r>
+      <w:r>
+        <w:fldChar w:fldCharType="end"/>
+      </w:r>
+      <w:r>
+        <w:t>.</w:t>
       </w:r>
       <w:r>
         <w:t xml:space="preserve"> </w:t>
       </w:r>
       <w:r>
-        <w:fldChar w:fldCharType="begin"/>
-      </w:r>
-      <w:r>
-        <w:instrText xml:space="preserve"> ADDIN ZOTERO_ITEM CSL_CITATION {"citationID":"faGNk2je","properties":{"formattedCitation":"(Laursen et al., 2009)","plainCitation":"(Laursen et al., 2009)","noteIndex":0},"citationItems":[{"id":652,"uris":["http://zotero.org/groups/460937/items/J47M39UQ"],"uri":["http://zotero.org/groups/460937/items/J47M39UQ"],"itemData":{"id":652,"type":"article-journal","abstract":"The multi-elemental capacity of Inductively Coupled Plasma-Mass Spectrometry (ICP-MS) is rarely fully utilized in traditional full-quantitative analysis. The main obstacles are limited availability of multi-elemental standards and the need for time-consuming external calibrations. In this study, a novel semi-quantitative quadrupole ICP-MS based method for multi-elemental fingerprinting of plant tissue was developed as a high-throughput alternative to full-quantitative analysis. The main analytical objectives were low data acquisition time (&lt;60 seconds), detailed coverage of the atomic mass range from Li-7 to U-238 and discrimination power similar to full-quantitative analysis based on chemometric data analysis. The method was tested on grains of different rice (Oryza sativa) genotypes. The semi-quantitative rice fingerprints consisted of 30 elements based on the limit of detections as inclusion criteria. Fourteen of these were determined with an accuracy &gt;70%. In conjunction with chemometrics, the discrimination power of the semi-quantitative results was better than that of full-quantitative analysis. The superior discrimination power of semi- quantitative analysis was maintained, even when it was combined with a high-throughput digestion procedure, which represented a 5 fold reduction in analytical labour consumption. Thus, the large amount of elemental information obtained using semi-quantitative ICP-MS fully outweighed the lack of accuracy compared to full-quantitative analysis. For the first time it is demonstrated that semi-quantitative ICP-MS in combination with chemometrics provides a fast and powerful alternative to traditional full-quantitative ICP-MS. The method developed here constitutes a promising novel analytical tool, which has the potential to mature into a routine procedure for testing e.g. the authenticity and adulteration of food products.","container-title":"Journal of Analytical Atomic Spectrometry","DOI":"10.1039/b901960j","ISSN":"0267-9477","issue":"9","journalAbbreviation":"J. Anal. At. Spectrom.","language":"English","note":"publisher-place: Cambridge\npublisher: Royal Soc Chemistry\nWOS:000269082200008","page":"1198-1207","source":"Web of Science Nextgen","title":"Multi-elemental fingerprinting of plant tissue by semi-quantitative ICP-MS and chemometrics","volume":"24","author":[{"family":"Laursen","given":"Kristian Holst"},{"family":"Hansen","given":"Thomas Hesselhoj"},{"family":"Persson","given":"Daniel Pergament"},{"family":"Schjoerring","given":"Jan Kofod"},{"family":"Husted","given":"Soren"}],"issued":{"date-parts":[["2009"]]}}}],"schema":"https://github.com/citation-style-language/schema/raw/master/csl-citation.json"} </w:instrText>
-      </w:r>
-      <w:r>
-        <w:fldChar w:fldCharType="separate"/>
+        <w:t>F</w:t>
+      </w:r>
+      <w:r>
+        <w:t>our wheat plants were grown in a 100 ml tank containing 0.5 mM Na</w:t>
+      </w:r>
+      <w:r>
+        <w:rPr>
+          <w:vertAlign w:val="subscript"/>
+        </w:rPr>
+        <w:t>2</w:t>
+      </w:r>
+      <w:r>
+        <w:t>SiO</w:t>
+      </w:r>
+      <w:r>
+        <w:rPr>
+          <w:vertAlign w:val="subscript"/>
+        </w:rPr>
+        <w:t>3</w:t>
+      </w:r>
+      <w:r>
+        <w:t xml:space="preserve">. </w:t>
+      </w:r>
+      <w:r>
+        <w:t>The plants absorbed Si</w:t>
+      </w:r>
+      <w:r>
+        <w:t xml:space="preserve"> until it was depleted in ca. 80 days. Another set of plants was grown in a Si</w:t>
+      </w:r>
+      <w:r>
+        <w:t>-</w:t>
+      </w:r>
+      <w:r>
+        <w:t xml:space="preserve">free environment with the same conditions; as there were no stressors, the Si-free plants grew normally. </w:t>
+      </w:r>
+      <w:r>
+        <w:t>On</w:t>
+      </w:r>
+      <w:r>
+        <w:t xml:space="preserve"> day 80, </w:t>
+      </w:r>
+      <w:r>
+        <w:t xml:space="preserve">some of </w:t>
+      </w:r>
+      <w:r>
+        <w:t>the mature Si-free plants were transferred into a solution containing 0.5 mM Na</w:t>
+      </w:r>
+      <w:r>
+        <w:rPr>
+          <w:vertAlign w:val="subscript"/>
+        </w:rPr>
+        <w:t>2</w:t>
+      </w:r>
+      <w:r>
+        <w:t>SiO</w:t>
+      </w:r>
+      <w:r>
+        <w:rPr>
+          <w:vertAlign w:val="subscript"/>
+        </w:rPr>
+        <w:t>3</w:t>
+      </w:r>
+      <w:r>
+        <w:t xml:space="preserve">. The mature plants absorbed the same amount of Si in three days, as did plants grown in solutions to which Si had been added during their whole life. The </w:t>
+      </w:r>
+      <w:r>
+        <w:t xml:space="preserve">1999 </w:t>
+      </w:r>
+      <w:r>
+        <w:t>experiment was set</w:t>
+      </w:r>
+      <w:r>
+        <w:t xml:space="preserve"> </w:t>
+      </w:r>
+      <w:r>
+        <w:t xml:space="preserve">up both in a greenhouse and in a controlled growing chamber yielding the same result: plants deprived </w:t>
+      </w:r>
+      <w:r>
+        <w:t>of</w:t>
+      </w:r>
+      <w:r>
+        <w:t xml:space="preserve"> Si avidly absorbed the element at maturity</w:t>
+      </w:r>
+      <w:r>
+        <w:t>.</w:t>
+      </w:r>
+      <w:r>
+        <w:t xml:space="preserve"> </w:t>
+      </w:r>
+    </w:p>
+    <w:p>
+      <w:pPr>
+        <w:pStyle w:val="Yohanna"/>
+      </w:pPr>
+      <w:r>
+        <w:t>In 2017</w:t>
+      </w:r>
+      <w:r>
+        <w:t xml:space="preserve">, </w:t>
+      </w:r>
+      <w:r>
+        <w:t>we set</w:t>
+      </w:r>
+      <w:r>
+        <w:t xml:space="preserve"> </w:t>
+      </w:r>
+      <w:r>
+        <w:t>up a</w:t>
+      </w:r>
+      <w:r>
+        <w:t xml:space="preserve"> similar</w:t>
+      </w:r>
+      <w:r>
+        <w:t xml:space="preserve"> experiment that included similar treatments: (1)</w:t>
+      </w:r>
+      <w:r>
+        <w:t xml:space="preserve"> A group </w:t>
+      </w:r>
+      <w:r>
+        <w:t xml:space="preserve">of wheat plants was </w:t>
+      </w:r>
+      <w:r>
+        <w:t>grown for 90 days in a solution containing 1.5 mM Na</w:t>
+      </w:r>
+      <w:r>
+        <w:rPr>
+          <w:vertAlign w:val="subscript"/>
+        </w:rPr>
+        <w:t>2</w:t>
+      </w:r>
+      <w:r>
+        <w:t>SiO</w:t>
+      </w:r>
+      <w:r>
+        <w:rPr>
+          <w:vertAlign w:val="subscript"/>
+        </w:rPr>
+        <w:t>3</w:t>
+      </w:r>
+      <w:r>
+        <w:t>;</w:t>
+      </w:r>
+      <w:r>
+        <w:t xml:space="preserve"> this group was called Si+; (2)</w:t>
+      </w:r>
+      <w:r>
+        <w:t xml:space="preserve"> </w:t>
+      </w:r>
+      <w:r>
+        <w:t>a</w:t>
+      </w:r>
+      <w:r>
+        <w:t xml:space="preserve"> group (Si++) </w:t>
+      </w:r>
+      <w:r>
+        <w:t xml:space="preserve"> </w:t>
+      </w:r>
+      <w:r>
+        <w:t>grown without Si until day 85, then 1.5 mM Na</w:t>
+      </w:r>
+      <w:r>
+        <w:rPr>
+          <w:vertAlign w:val="subscript"/>
+        </w:rPr>
+        <w:t>2</w:t>
+      </w:r>
+      <w:r>
+        <w:t>SiO</w:t>
+      </w:r>
+      <w:r>
+        <w:rPr>
+          <w:vertAlign w:val="subscript"/>
+        </w:rPr>
+        <w:t>3</w:t>
+      </w:r>
+      <w:r>
+        <w:t xml:space="preserve"> added to the tank</w:t>
+      </w:r>
+      <w:r>
+        <w:t>; (3)</w:t>
+      </w:r>
+      <w:r>
+        <w:t xml:space="preserve"> </w:t>
+      </w:r>
+      <w:r>
+        <w:t>a</w:t>
+      </w:r>
+      <w:r>
+        <w:t xml:space="preserve"> control group without silicon (Si-).</w:t>
+      </w:r>
+      <w:r>
+        <w:t xml:space="preserve"> The plant cell walls of different tissues were extensively extracted to reduce </w:t>
+      </w:r>
+      <w:r>
+        <w:t>heterogene</w:t>
+      </w:r>
+      <w:r>
+        <w:t>ity</w:t>
+      </w:r>
+      <w:r>
+        <w:t>, non–cell wall components</w:t>
+      </w:r>
+      <w:r>
+        <w:t>,</w:t>
+      </w:r>
+      <w:r>
+        <w:t xml:space="preserve"> </w:t>
+      </w:r>
+      <w:r>
+        <w:t>and non-cell bound silica</w:t>
+      </w:r>
+      <w:r>
+        <w:t xml:space="preserve">. </w:t>
+      </w:r>
+    </w:p>
+    <w:p>
+      <w:pPr>
+        <w:pStyle w:val="Yohanna"/>
+      </w:pPr>
+      <w:r>
+        <w:t>T</w:t>
+      </w:r>
+      <w:r>
+        <w:t xml:space="preserve">wo interesting things were observed when we analyzed the data with chemometrics. </w:t>
       </w:r>
       <w:r>
         <w:t>(</w:t>
       </w:r>
-      <w:proofErr w:type="spellStart"/>
-      <w:r>
-        <w:t>Laursen</w:t>
-      </w:r>
-      <w:proofErr w:type="spellEnd"/>
-      <w:r>
-        <w:t xml:space="preserve"> et al., 2009)</w:t>
-      </w:r>
-      <w:r>
-        <w:fldChar w:fldCharType="end"/>
-      </w:r>
-      <w:r>
-        <w:t xml:space="preserve">. </w:t>
-      </w:r>
-      <w:r>
-        <w:t xml:space="preserve">However, the method requires microwaved or autoclaved digestion samples in strong acids. </w:t>
-      </w:r>
-      <w:proofErr w:type="gramStart"/>
-      <w:r>
-        <w:t>So</w:t>
-      </w:r>
-      <w:proofErr w:type="gramEnd"/>
-      <w:r>
-        <w:t xml:space="preserve">, the methods </w:t>
-      </w:r>
-      <w:r>
-        <w:t xml:space="preserve">are costly, require a lot of manual work and time, and use considerable amounts of solvents. Millions of </w:t>
-      </w:r>
-      <w:r>
-        <w:t>plant</w:t>
-      </w:r>
-      <w:r>
-        <w:t xml:space="preserve"> samples </w:t>
-      </w:r>
-      <w:proofErr w:type="gramStart"/>
-      <w:r>
-        <w:t>can be produced</w:t>
-      </w:r>
-      <w:proofErr w:type="gramEnd"/>
-      <w:r>
-        <w:t>, but only a few can be fully characterized.</w:t>
-      </w:r>
-      <w:r>
-        <w:t xml:space="preserve"> When mostly one element is of interest, the effort seemed more futile. </w:t>
-      </w:r>
-      <w:r>
-        <w:t>Fourier transform infrared (FTIR)</w:t>
-      </w:r>
-      <w:r>
-        <w:t xml:space="preserve"> </w:t>
-      </w:r>
-      <w:r>
-        <w:t>spectroscopy in the mid-infrared region is highly sensitive to chemical components present in organic material</w:t>
-      </w:r>
-      <w:r>
-        <w:t>.</w:t>
-      </w:r>
-      <w:r>
-        <w:t xml:space="preserve"> </w:t>
-      </w:r>
-      <w:r>
-        <w:t>T</w:t>
-      </w:r>
-      <w:r>
-        <w:t xml:space="preserve">ogether with </w:t>
-      </w:r>
-      <w:proofErr w:type="spellStart"/>
-      <w:r>
-        <w:t>c</w:t>
-      </w:r>
-      <w:r>
-        <w:t>hemometric</w:t>
-      </w:r>
-      <w:proofErr w:type="spellEnd"/>
-      <w:r>
-        <w:t xml:space="preserve"> tools</w:t>
-      </w:r>
-      <w:r>
-        <w:t>,</w:t>
-      </w:r>
-      <w:r>
-        <w:t xml:space="preserve"> </w:t>
-      </w:r>
-      <w:r>
-        <w:t>FTIR</w:t>
-      </w:r>
-      <w:r>
-        <w:t xml:space="preserve"> provides an efficient tool for </w:t>
-      </w:r>
-      <w:r>
-        <w:t xml:space="preserve">the </w:t>
-      </w:r>
-      <w:r>
-        <w:t>quali</w:t>
-      </w:r>
-      <w:r>
-        <w:t>tative</w:t>
-      </w:r>
-      <w:r>
-        <w:t xml:space="preserve"> and quantitative characterization of</w:t>
-      </w:r>
-      <w:r>
-        <w:t xml:space="preserve"> silicon in</w:t>
-      </w:r>
-      <w:r>
-        <w:t xml:space="preserve"> complex environmental matrices.</w:t>
-      </w:r>
-      <w:r>
-        <w:t xml:space="preserve"> </w:t>
-      </w:r>
-      <w:r>
-        <w:fldChar w:fldCharType="begin"/>
-      </w:r>
-      <w:r>
-        <w:instrText xml:space="preserve"> ADDIN ZOTERO_ITEM CSL_CITATION {"citationID":"GojsMlJk","properties":{"formattedCitation":"(Melucci et al., 2019; Vogel et al., 2008)","plainCitation":"(Melucci et al., 2019; Vogel et al., 2008)","noteIndex":0},"citationItems":[{"id":647,"uris":["http://zotero.org/groups/460937/items/E3XBB7BJ"],"uri":["http://zotero.org/groups/460937/items/E3XBB7BJ"],"itemData":{"id":647,"type":"article-journal","abstract":"Biogenic silica is the major component of the external skeleton of marine micro-organisms, such as diatoms, which, after the organisms death, settle down onto the seabed. These micro-organisms are involved in the CO2 cycle because they remove it from the atmosphere through photosynthesis. The biogenic silica content in marine sediments, therefore, is an indicator of primary productivity in present and past epochs, which is useful to study the CO2 trends. Quantification of biosilica in sediments is traditionally carried out by wet chemistry followed by spectrophotometry, a time-consuming analytical method that, besides being destructive, is affected by a strong risk of analytical biases owing to the dissolution of other silicatic components in the mineral matrix. In the present work, the biosilica content was directly evaluated in sediment samples, without chemically altering them, by attenuated total reflection Fourier transform infrared (ATR-FTIR) spectroscopy. Quantification was performed by combining the multivariate standard addition method (MSAM) with the net analyte signal (NAS) procedure to solve the strong matrix effect of sediment samples. Twenty-one sediment samples from a sediment core and one reference standard sample were analyzed, and the results (extrapolated concentrations) were found to be comparable to those obtained by the traditional wet method, thus demonstrating the feasibility of the ATR-FTIR-MSAM-NAS approach as an alternative method for the quantification of biosilica. Future developments will cover in depth investigation on biosilica from other biogenic sources, the extension of the method to sediments of other provenance, and the use higher resolution IR spectrometers.","container-title":"Mo</w:instrText>
-      </w:r>
-      <w:r>
-        <w:rPr>
-          <w:lang w:val="en-US"/>
-        </w:rPr>
-        <w:instrText xml:space="preserve">lecules","DOI":"10.3390/molecules24213927","issue":"21","journalAbbreviation":"Molecules","language":"English","note":"publisher-place: Basel\npublisher: Mdpi\nWOS:000498055500116","page":"3927","source":"Web of Science Nextgen","title":"ATR-FTIR Spectroscopy, a New Non-Destructive Approach for the Quantitative Determination of Biogenic Silica in Marine Sediments","volume":"24","author":[{"family":"Melucci","given":"Dora"},{"family":"Zappi","given":"Alessandro"},{"family":"Poggioli","given":"Francesca"},{"family":"Morozzi","given":"Pietro"},{"family":"Giglio","given":"Federico"},{"family":"Tositti","given":"Laura"}],"issued":{"date-parts":[["2019",11]]}}},{"id":651,"uris":["http://zotero.org/groups/460937/items/VZL56CBZ"],"uri":["http://zotero.org/groups/460937/items/VZL56CBZ"],"itemData":{"id":651,"type":"article-journal","container-title":"Journal of Paleolimnology","ISSN":"0921-2728","issue":"2","journalAbbreviation":"Journal of Paleolimnology","note":"publisher: Springer","page":"689-702","title":"Fourier transform infrared spectroscopy, a new cost-effective tool for quantitative analysis of biogeochemical properties in long sediment records","volume":"40","author":[{"family":"Vogel","given":"Hendrik"},{"family":"Rosén","given":"Peter"},{"family":"Wagner","given":"Bernd"},{"family":"Melles","given":"Martin"},{"family":"Persson","given":"Per"}],"issued":{"date-parts":[["2008"]]}}}],"schema":"https://github.com/citation-style-language/schema/raw/master/csl-citation.json"} </w:instrText>
-      </w:r>
-      <w:r>
-        <w:fldChar w:fldCharType="separate"/>
-      </w:r>
-      <w:r>
-        <w:rPr>
-          <w:lang w:val="en-US"/>
-        </w:rPr>
-        <w:t>(</w:t>
-      </w:r>
-      <w:proofErr w:type="spellStart"/>
-      <w:r>
-        <w:rPr>
-          <w:lang w:val="en-US"/>
-        </w:rPr>
-        <w:t>Melucci</w:t>
-      </w:r>
-      <w:proofErr w:type="spellEnd"/>
-      <w:r>
-        <w:rPr>
-          <w:lang w:val="en-US"/>
-        </w:rPr>
-        <w:t xml:space="preserve"> et al., 2019; Vogel et al., 2008)</w:t>
-      </w:r>
-      <w:r>
-        <w:fldChar w:fldCharType="end"/>
-      </w:r>
-      <w:r>
-        <w:rPr>
-          <w:lang w:val="en-US"/>
-        </w:rPr>
-        <w:t>.</w:t>
-      </w:r>
-      <w:r>
-        <w:rPr>
-          <w:lang w:val="en-US"/>
-        </w:rPr>
-        <w:t xml:space="preserve"> </w:t>
-      </w:r>
-    </w:p>
-    <w:p>
-      <w:pPr>
-        <w:pStyle w:val="Yohanna"/>
-      </w:pPr>
-    </w:p>
-    <w:p>
-      <w:pPr>
-        <w:pStyle w:val="Yohanna"/>
-      </w:pPr>
-      <w:r>
-        <w:t xml:space="preserve">In </w:t>
-      </w:r>
-      <w:r>
-        <w:t>1999</w:t>
-      </w:r>
-      <w:r>
-        <w:t xml:space="preserve">, an experiment to study silicon absorption by wheat was set up </w:t>
-      </w:r>
-      <w:r>
-        <w:fldChar w:fldCharType="begin"/>
-      </w:r>
-      <w:r>
-        <w:instrText xml:space="preserve"> ADDIN ZOTERO_ITEM CSL_CITATION {"citationID":"u819HzGW","properties":{"formattedCitation":"(Rafi and Epstein, 1999)","plainCitation":"(Rafi and Epstein, 1999)","noteIndex":0},"citationItems":[{"id":237,"uris":["http://zotero.org/groups/460937/items/FMDRHWBR"],"uri":["http://zotero.org/groups/460937/items/FMDRHWBR"],"itemData":{"id":237,"type":"article-journal","container-title":"Plant and Soil","ISSN":"0032-079X","issue":"2","journalAbbreviation":"Plant and Soil","page":"223-230","title":"Silicon absorption by wheat (Triticum aestivum L.)","volume":"211","author":[{"family":"Rafi","given":"Malik M"},{"family":"Epstein","given":"Emanuel"}],"issued":{"date-parts":[["1999"]]}}}],"schema":"https://github.com/citation-style-language/schema/raw/master/csl-citation.json"} </w:instrText>
-      </w:r>
-      <w:r>
-        <w:fldChar w:fldCharType="separate"/>
-      </w:r>
-      <w:r>
-        <w:t>(Rafi and Epstein, 1999)</w:t>
-      </w:r>
-      <w:r>
-        <w:fldChar w:fldCharType="end"/>
-      </w:r>
-      <w:r>
-        <w:t>.</w:t>
-      </w:r>
-      <w:r>
-        <w:t xml:space="preserve"> </w:t>
-      </w:r>
-      <w:r>
-        <w:t>F</w:t>
-      </w:r>
-      <w:r>
-        <w:t xml:space="preserve">our wheat plants </w:t>
-      </w:r>
-      <w:proofErr w:type="gramStart"/>
-      <w:r>
-        <w:t>were grown</w:t>
-      </w:r>
-      <w:proofErr w:type="gramEnd"/>
-      <w:r>
-        <w:t xml:space="preserve"> in a 100 ml tank containing 0.5 </w:t>
-      </w:r>
-      <w:proofErr w:type="spellStart"/>
-      <w:r>
-        <w:t>mM</w:t>
-      </w:r>
-      <w:proofErr w:type="spellEnd"/>
-      <w:r>
-        <w:t xml:space="preserve"> Na</w:t>
-      </w:r>
-      <w:r>
-        <w:rPr>
-          <w:vertAlign w:val="subscript"/>
-        </w:rPr>
-        <w:t>2</w:t>
-      </w:r>
-      <w:r>
-        <w:t>SiO</w:t>
-      </w:r>
-      <w:r>
-        <w:rPr>
-          <w:vertAlign w:val="subscript"/>
-        </w:rPr>
-        <w:t>3</w:t>
-      </w:r>
-      <w:r>
-        <w:t xml:space="preserve">. </w:t>
-      </w:r>
-      <w:r>
-        <w:t>The plants absorbed Si</w:t>
-      </w:r>
-      <w:r>
-        <w:t xml:space="preserve"> until it </w:t>
-      </w:r>
-      <w:proofErr w:type="gramStart"/>
-      <w:r>
-        <w:t>was depleted</w:t>
-      </w:r>
-      <w:proofErr w:type="gramEnd"/>
-      <w:r>
-        <w:t xml:space="preserve"> in ca. 80 days. Another set of plants was grown in a Si</w:t>
-      </w:r>
-      <w:r>
-        <w:t>-</w:t>
-      </w:r>
-      <w:r>
-        <w:t xml:space="preserve">free environment with the same conditions; as there were no stressors, the Si-free plants grew normally. </w:t>
-      </w:r>
-      <w:r>
-        <w:t>On</w:t>
-      </w:r>
-      <w:r>
-        <w:t xml:space="preserve"> day 80, </w:t>
-      </w:r>
-      <w:r>
-        <w:t xml:space="preserve">some of </w:t>
-      </w:r>
-      <w:r>
-        <w:t>the mature Si-free plants were transferred into a solution containing 0.5 mM Na</w:t>
-      </w:r>
-      <w:r>
-        <w:rPr>
-          <w:vertAlign w:val="subscript"/>
-        </w:rPr>
-        <w:t>2</w:t>
-      </w:r>
-      <w:r>
-        <w:t>SiO</w:t>
-      </w:r>
-      <w:r>
-        <w:rPr>
-          <w:vertAlign w:val="subscript"/>
-        </w:rPr>
-        <w:t>3</w:t>
-      </w:r>
-      <w:r>
-        <w:t xml:space="preserve">. The mature plants absorbed the same amount of Si in three days, as did plants grown in solutions to which Si had been added during their whole life. The </w:t>
-      </w:r>
-      <w:r>
-        <w:t xml:space="preserve">1999 </w:t>
-      </w:r>
-      <w:r>
-        <w:t>experiment was set</w:t>
-      </w:r>
-      <w:r>
-        <w:t xml:space="preserve"> </w:t>
-      </w:r>
-      <w:r>
-        <w:t xml:space="preserve">up both in a greenhouse and in a controlled growing chamber yielding the same result: plants deprived </w:t>
-      </w:r>
-      <w:r>
-        <w:t>of</w:t>
-      </w:r>
-      <w:r>
-        <w:t xml:space="preserve"> Si avidly absorbed the element at maturity</w:t>
-      </w:r>
-      <w:r>
-        <w:t>.</w:t>
-      </w:r>
-      <w:r>
-        <w:t xml:space="preserve"> </w:t>
-      </w:r>
-    </w:p>
-    <w:p>
-      <w:pPr>
-        <w:pStyle w:val="Yohanna"/>
-      </w:pPr>
-      <w:r>
-        <w:t>In 2017</w:t>
-      </w:r>
-      <w:r>
-        <w:t xml:space="preserve">, </w:t>
-      </w:r>
-      <w:r>
-        <w:t>we set</w:t>
-      </w:r>
-      <w:r>
-        <w:t xml:space="preserve"> </w:t>
-      </w:r>
-      <w:r>
-        <w:t>up a</w:t>
-      </w:r>
-      <w:r>
-        <w:t xml:space="preserve"> similar</w:t>
-      </w:r>
-      <w:r>
-        <w:t xml:space="preserve"> experiment that included similar treatments: (1)</w:t>
-      </w:r>
-      <w:r>
-        <w:t xml:space="preserve"> A group </w:t>
-      </w:r>
-      <w:r>
-        <w:t xml:space="preserve">of wheat plants was </w:t>
-      </w:r>
-      <w:r>
-        <w:t xml:space="preserve">grown for 90 days in a solution containing 1.5 </w:t>
-      </w:r>
-      <w:proofErr w:type="spellStart"/>
-      <w:r>
-        <w:t>mM</w:t>
-      </w:r>
-      <w:proofErr w:type="spellEnd"/>
-      <w:r>
-        <w:t xml:space="preserve"> Na</w:t>
-      </w:r>
-      <w:r>
-        <w:rPr>
-          <w:vertAlign w:val="subscript"/>
-        </w:rPr>
-        <w:t>2</w:t>
-      </w:r>
-      <w:r>
-        <w:t>SiO</w:t>
-      </w:r>
-      <w:r>
-        <w:rPr>
-          <w:vertAlign w:val="subscript"/>
-        </w:rPr>
-        <w:t>3</w:t>
-      </w:r>
-      <w:r>
-        <w:t>;</w:t>
-      </w:r>
-      <w:r>
-        <w:t xml:space="preserve"> this group was called Si+; (2)</w:t>
-      </w:r>
-      <w:r>
-        <w:t xml:space="preserve"> </w:t>
-      </w:r>
-      <w:r>
-        <w:t>a</w:t>
-      </w:r>
-      <w:r>
-        <w:t xml:space="preserve"> group (Si++) </w:t>
-      </w:r>
-      <w:r>
-        <w:t xml:space="preserve"> </w:t>
-      </w:r>
-      <w:r>
-        <w:t>grown without Si until day 85, then 1.5 mM Na</w:t>
-      </w:r>
-      <w:r>
-        <w:rPr>
-          <w:vertAlign w:val="subscript"/>
-        </w:rPr>
-        <w:t>2</w:t>
-      </w:r>
-      <w:r>
-        <w:t>SiO</w:t>
-      </w:r>
-      <w:r>
-        <w:rPr>
-          <w:vertAlign w:val="subscript"/>
-        </w:rPr>
-        <w:t>3</w:t>
-      </w:r>
-      <w:r>
-        <w:t xml:space="preserve"> added to the tank</w:t>
-      </w:r>
-      <w:r>
-        <w:t>; (3)</w:t>
-      </w:r>
-      <w:r>
-        <w:t xml:space="preserve"> </w:t>
-      </w:r>
-      <w:r>
-        <w:t>a</w:t>
-      </w:r>
-      <w:r>
-        <w:t xml:space="preserve"> control group without silicon (Si-).</w:t>
-      </w:r>
-      <w:r>
-        <w:t xml:space="preserve"> The plant cell walls of different tissues </w:t>
-      </w:r>
-      <w:proofErr w:type="gramStart"/>
-      <w:r>
-        <w:t>were extensively extracted</w:t>
-      </w:r>
-      <w:proofErr w:type="gramEnd"/>
-      <w:r>
-        <w:t xml:space="preserve"> to reduce </w:t>
-      </w:r>
-      <w:r>
-        <w:t>heterogene</w:t>
-      </w:r>
-      <w:r>
-        <w:t>ity</w:t>
-      </w:r>
-      <w:r>
-        <w:t>, non–cell wall components</w:t>
-      </w:r>
-      <w:r>
-        <w:t>,</w:t>
-      </w:r>
-      <w:r>
-        <w:t xml:space="preserve"> </w:t>
-      </w:r>
-      <w:r>
-        <w:t>and non-cell bound silica</w:t>
-      </w:r>
-      <w:r>
-        <w:t xml:space="preserve">. </w:t>
-      </w:r>
-    </w:p>
-    <w:p>
-      <w:pPr>
-        <w:pStyle w:val="Yohanna"/>
-      </w:pPr>
-      <w:r>
-        <w:t>T</w:t>
-      </w:r>
-      <w:r>
-        <w:t xml:space="preserve">wo interesting things </w:t>
-      </w:r>
-      <w:proofErr w:type="gramStart"/>
-      <w:r>
-        <w:t>were observed</w:t>
-      </w:r>
-      <w:proofErr w:type="gramEnd"/>
-      <w:r>
-        <w:t xml:space="preserve"> when we analyzed the data with chemometrics. </w:t>
-      </w:r>
-      <w:r>
-        <w:t>(</w:t>
-      </w:r>
       <w:r>
         <w:t>1</w:t>
       </w:r>
       <w:r>
-        <w:t>) Using Principal Component Analysis (PCA) of the ATR-FTIR spectra, it was possible to distinguish samples from different parts of the plant</w:t>
-      </w:r>
-      <w:r>
-        <w:t xml:space="preserve">, and in the case of the leaves, the groups </w:t>
-      </w:r>
-      <w:proofErr w:type="gramStart"/>
-      <w:r>
-        <w:t>could be distinguished</w:t>
-      </w:r>
-      <w:proofErr w:type="gramEnd"/>
-      <w:r>
-        <w:t xml:space="preserve"> </w:t>
+        <w:t xml:space="preserve">) Using Principal Component Analysis (PCA) of the ATR-FTIR spectra, it was possible to distinguish samples from different parts of the plant, and in the case of the leaves, the groups could be distinguished </w:t>
       </w:r>
       <w:r>
         <w:t xml:space="preserve">according to the silicon </w:t>
@@ -1455,7 +1194,7 @@
     </w:p>
     <w:p>
       <w:pPr>
-        <w:pStyle w:val="Heading2"/>
+        <w:pStyle w:val="Ttulo2"/>
       </w:pPr>
       <w:r>
         <w:t>Material and Methods</w:t>
@@ -1492,15 +1231,7 @@
       </w:r>
       <w:proofErr w:type="spellEnd"/>
       <w:r>
-        <w:t xml:space="preserve">. In this procedure, commercial fertilizers </w:t>
-      </w:r>
-      <w:proofErr w:type="gramStart"/>
-      <w:r>
-        <w:t>are mixed</w:t>
-      </w:r>
-      <w:proofErr w:type="gramEnd"/>
-      <w:r>
-        <w:t xml:space="preserve"> in three different 250 L tanks with the formulations in </w:t>
+        <w:t xml:space="preserve">. In this procedure, commercial fertilizers are mixed in three different 250 L tanks with the formulations in </w:t>
       </w:r>
       <w:r>
         <w:fldChar w:fldCharType="begin"/>
@@ -1615,7 +1346,7 @@
     </w:p>
     <w:p>
       <w:pPr>
-        <w:pStyle w:val="Caption"/>
+        <w:pStyle w:val="Descripcin"/>
         <w:keepNext/>
         <w:jc w:val="both"/>
       </w:pPr>
@@ -1821,15 +1552,7 @@
       </w:r>
       <w:proofErr w:type="spellEnd"/>
       <w:r>
-        <w:t xml:space="preserve"> 72 </w:t>
-      </w:r>
-      <w:proofErr w:type="spellStart"/>
-      <w:r>
-        <w:t>aeroponic</w:t>
-      </w:r>
-      <w:proofErr w:type="spellEnd"/>
-      <w:r>
-        <w:t xml:space="preserve"> culture system (GHE, </w:t>
+        <w:t xml:space="preserve"> 72 aeroponic culture system (GHE, </w:t>
       </w:r>
       <w:proofErr w:type="spellStart"/>
       <w:r>
@@ -1934,13 +1657,13 @@
     </w:p>
     <w:p>
       <w:pPr>
-        <w:pStyle w:val="Caption"/>
+        <w:pStyle w:val="Descripcin"/>
         <w:rPr>
           <w:b w:val="0"/>
           <w:lang w:val="en-US"/>
         </w:rPr>
       </w:pPr>
-      <w:bookmarkStart w:id="2" w:name="_Ref5781691"/>
+      <w:bookmarkStart w:id="1" w:name="_Ref5781691"/>
       <w:r>
         <w:rPr>
           <w:lang w:val="en-US"/>
@@ -1979,7 +1702,7 @@
         </w:rPr>
         <w:fldChar w:fldCharType="end"/>
       </w:r>
-      <w:bookmarkEnd w:id="2"/>
+      <w:bookmarkEnd w:id="1"/>
       <w:r>
         <w:rPr>
           <w:lang w:val="en-US"/>
@@ -2000,7 +1723,7 @@
           <w:b w:val="0"/>
           <w:lang w:val="en-US"/>
         </w:rPr>
-        <w:t xml:space="preserve"> 72 </w:t>
+        <w:t xml:space="preserve"> 72 aeroponic culture system (GHE, </w:t>
       </w:r>
       <w:proofErr w:type="spellStart"/>
       <w:r>
@@ -2008,7 +1731,7 @@
           <w:b w:val="0"/>
           <w:lang w:val="en-US"/>
         </w:rPr>
-        <w:t>aeroponic</w:t>
+        <w:t>Fleurance</w:t>
       </w:r>
       <w:proofErr w:type="spellEnd"/>
       <w:r>
@@ -2016,166 +1739,142 @@
           <w:b w:val="0"/>
           <w:lang w:val="en-US"/>
         </w:rPr>
-        <w:t xml:space="preserve"> culture system (GHE, </w:t>
-      </w:r>
-      <w:proofErr w:type="spellStart"/>
+        <w:t>, France) used to produce wheat plants in a greenhouse.</w:t>
+      </w:r>
+    </w:p>
+    <w:p>
+      <w:pPr>
+        <w:pStyle w:val="Yohanna"/>
+      </w:pPr>
+      <w:commentRangeStart w:id="2"/>
+      <w:commentRangeEnd w:id="2"/>
+      <w:r>
+        <w:rPr>
+          <w:rStyle w:val="Refdecomentario"/>
+          <w:rFonts w:asciiTheme="minorHAnsi" w:hAnsiTheme="minorHAnsi" w:cstheme="minorBidi"/>
+          <w:lang w:val="en-US"/>
+        </w:rPr>
+        <w:commentReference w:id="2"/>
+      </w:r>
+      <w:r>
+        <w:rPr>
+          <w:b/>
+        </w:rPr>
+        <w:t>Sampl</w:t>
+      </w:r>
+      <w:r>
+        <w:rPr>
+          <w:b/>
+        </w:rPr>
+        <w:t>ing</w:t>
+      </w:r>
+      <w:r>
+        <w:rPr>
+          <w:b/>
+        </w:rPr>
+        <w:t xml:space="preserve">: </w:t>
+      </w:r>
+      <w:r>
+        <w:t>Periodically</w:t>
+      </w:r>
+      <w:r>
+        <w:t>,</w:t>
+      </w:r>
+      <w:r>
+        <w:t xml:space="preserve"> sample plants were harvested and divided between roots, pods, leaves, flag leaves, and inflorescence bracts according to </w:t>
+      </w:r>
+      <w:r>
+        <w:t xml:space="preserve">the </w:t>
+      </w:r>
+      <w:r>
+        <w:t>day of harvesting (</w:t>
+      </w:r>
+      <w:r>
+        <w:fldChar w:fldCharType="begin"/>
+      </w:r>
+      <w:r>
+        <w:instrText xml:space="preserve"> REF _Ref6918979 \h </w:instrText>
+      </w:r>
+      <w:r>
+        <w:instrText xml:space="preserve"> \* MERGEFORMAT </w:instrText>
+      </w:r>
+      <w:r>
+        <w:fldChar w:fldCharType="separate"/>
+      </w:r>
+      <w:r>
+        <w:t xml:space="preserve">Table </w:t>
+      </w:r>
+      <w:r>
+        <w:rPr>
+          <w:noProof/>
+        </w:rPr>
+        <w:t>2</w:t>
+      </w:r>
+      <w:r>
+        <w:fldChar w:fldCharType="end"/>
+      </w:r>
+      <w:r>
+        <w:t xml:space="preserve">). </w:t>
+      </w:r>
+    </w:p>
+    <w:p>
+      <w:pPr>
+        <w:pStyle w:val="Descripcin"/>
+        <w:keepNext/>
+        <w:rPr>
+          <w:lang w:val="en-US"/>
+        </w:rPr>
+      </w:pPr>
+      <w:bookmarkStart w:id="3" w:name="_Ref6918979"/>
+      <w:r>
+        <w:rPr>
+          <w:lang w:val="en-US"/>
+        </w:rPr>
+        <w:t xml:space="preserve">Table </w:t>
+      </w:r>
+      <w:r>
+        <w:rPr>
+          <w:lang w:val="en-US"/>
+        </w:rPr>
+        <w:fldChar w:fldCharType="begin"/>
+      </w:r>
+      <w:r>
+        <w:rPr>
+          <w:lang w:val="en-US"/>
+        </w:rPr>
+        <w:instrText xml:space="preserve"> SEQ Table \* ARABIC </w:instrText>
+      </w:r>
+      <w:r>
+        <w:rPr>
+          <w:lang w:val="en-US"/>
+        </w:rPr>
+        <w:fldChar w:fldCharType="separate"/>
+      </w:r>
+      <w:r>
+        <w:rPr>
+          <w:noProof/>
+          <w:lang w:val="en-US"/>
+        </w:rPr>
+        <w:t>2</w:t>
+      </w:r>
+      <w:r>
+        <w:rPr>
+          <w:lang w:val="en-US"/>
+        </w:rPr>
+        <w:fldChar w:fldCharType="end"/>
+      </w:r>
+      <w:bookmarkEnd w:id="3"/>
+      <w:r>
+        <w:rPr>
+          <w:lang w:val="en-US"/>
+        </w:rPr>
+        <w:t xml:space="preserve">. </w:t>
+      </w:r>
       <w:r>
         <w:rPr>
           <w:b w:val="0"/>
           <w:lang w:val="en-US"/>
         </w:rPr>
-        <w:t>Fleurance</w:t>
-      </w:r>
-      <w:proofErr w:type="spellEnd"/>
-      <w:r>
-        <w:rPr>
-          <w:b w:val="0"/>
-          <w:lang w:val="en-US"/>
-        </w:rPr>
-        <w:t>, France) used to produce wheat plants in a greenhouse.</w:t>
-      </w:r>
-    </w:p>
-    <w:p>
-      <w:pPr>
-        <w:pStyle w:val="Yohanna"/>
-      </w:pPr>
-      <w:commentRangeStart w:id="3"/>
-      <w:commentRangeEnd w:id="3"/>
-      <w:r>
-        <w:rPr>
-          <w:rStyle w:val="CommentReference"/>
-          <w:rFonts w:asciiTheme="minorHAnsi" w:hAnsiTheme="minorHAnsi" w:cstheme="minorBidi"/>
-          <w:lang w:val="en-US"/>
-        </w:rPr>
-        <w:commentReference w:id="3"/>
-      </w:r>
-      <w:r>
-        <w:rPr>
-          <w:b/>
-        </w:rPr>
-        <w:t>Sampl</w:t>
-      </w:r>
-      <w:r>
-        <w:rPr>
-          <w:b/>
-        </w:rPr>
-        <w:t>ing</w:t>
-      </w:r>
-      <w:r>
-        <w:rPr>
-          <w:b/>
-        </w:rPr>
-        <w:t xml:space="preserve">: </w:t>
-      </w:r>
-      <w:r>
-        <w:t>Periodically</w:t>
-      </w:r>
-      <w:r>
-        <w:t>,</w:t>
-      </w:r>
-      <w:r>
-        <w:t xml:space="preserve"> sample plants </w:t>
-      </w:r>
-      <w:proofErr w:type="gramStart"/>
-      <w:r>
-        <w:t xml:space="preserve">were harvested and divided between roots, pods, leaves, flag leaves, and inflorescence bracts according to </w:t>
-      </w:r>
-      <w:r>
-        <w:t xml:space="preserve">the </w:t>
-      </w:r>
-      <w:r>
-        <w:t>day of harvesting (</w:t>
-      </w:r>
-      <w:r>
-        <w:fldChar w:fldCharType="begin"/>
-      </w:r>
-      <w:r>
-        <w:instrText xml:space="preserve"> REF _Ref6918979 \h </w:instrText>
-      </w:r>
-      <w:r>
-        <w:instrText xml:space="preserve"> \* MERGEFORMAT </w:instrText>
-      </w:r>
-      <w:r>
-        <w:fldChar w:fldCharType="separate"/>
-      </w:r>
-      <w:r>
-        <w:t xml:space="preserve">Table </w:t>
-      </w:r>
-      <w:r>
-        <w:rPr>
-          <w:noProof/>
-        </w:rPr>
-        <w:t>2</w:t>
-      </w:r>
-      <w:r>
-        <w:fldChar w:fldCharType="end"/>
-      </w:r>
-      <w:r>
-        <w:t>)</w:t>
-      </w:r>
-      <w:proofErr w:type="gramEnd"/>
-      <w:r>
-        <w:t xml:space="preserve">. </w:t>
-      </w:r>
-    </w:p>
-    <w:p>
-      <w:pPr>
-        <w:pStyle w:val="Caption"/>
-        <w:keepNext/>
-        <w:rPr>
-          <w:lang w:val="en-US"/>
-        </w:rPr>
-      </w:pPr>
-      <w:bookmarkStart w:id="4" w:name="_Ref6918979"/>
-      <w:r>
-        <w:rPr>
-          <w:lang w:val="en-US"/>
-        </w:rPr>
-        <w:t xml:space="preserve">Table </w:t>
-      </w:r>
-      <w:r>
-        <w:rPr>
-          <w:lang w:val="en-US"/>
-        </w:rPr>
-        <w:fldChar w:fldCharType="begin"/>
-      </w:r>
-      <w:r>
-        <w:rPr>
-          <w:lang w:val="en-US"/>
-        </w:rPr>
-        <w:instrText xml:space="preserve"> SEQ Table \* ARABIC </w:instrText>
-      </w:r>
-      <w:r>
-        <w:rPr>
-          <w:lang w:val="en-US"/>
-        </w:rPr>
-        <w:fldChar w:fldCharType="separate"/>
-      </w:r>
-      <w:r>
-        <w:rPr>
-          <w:noProof/>
-          <w:lang w:val="en-US"/>
-        </w:rPr>
-        <w:t>2</w:t>
-      </w:r>
-      <w:r>
-        <w:rPr>
-          <w:lang w:val="en-US"/>
-        </w:rPr>
-        <w:fldChar w:fldCharType="end"/>
-      </w:r>
-      <w:bookmarkEnd w:id="4"/>
-      <w:r>
-        <w:rPr>
-          <w:lang w:val="en-US"/>
-        </w:rPr>
-        <w:t xml:space="preserve">. </w:t>
-      </w:r>
-      <w:r>
-        <w:rPr>
-          <w:b w:val="0"/>
-          <w:lang w:val="en-US"/>
-        </w:rPr>
         <w:t>Plant parts harvested</w:t>
       </w:r>
       <w:r>
@@ -2187,7 +1886,7 @@
     </w:p>
     <w:tbl>
       <w:tblPr>
-        <w:tblStyle w:val="TableGridLight"/>
+        <w:tblStyle w:val="Tablaconcuadrculaclara"/>
         <w:tblW w:w="5860" w:type="dxa"/>
         <w:tblLook w:val="04A0" w:firstRow="1" w:lastRow="0" w:firstColumn="1" w:lastColumn="0" w:noHBand="0" w:noVBand="1"/>
       </w:tblPr>
@@ -3157,11 +2856,11 @@
       </w:r>
       <w:proofErr w:type="gramStart"/>
       <w:r>
-        <w:t>was sonicated</w:t>
+        <w:t>was</w:t>
       </w:r>
       <w:proofErr w:type="gramEnd"/>
       <w:r>
-        <w:t xml:space="preserve"> for 20 min, the mixture was centrifuge at 2,800g at 1 °C for 10 </w:t>
+        <w:t xml:space="preserve"> sonicated for 20 min, the mixture was centrifuge at 2,800g at 1 °C for 10 </w:t>
       </w:r>
       <w:proofErr w:type="spellStart"/>
       <w:r>
@@ -3212,247 +2911,231 @@
         </w:numPr>
       </w:pPr>
       <w:r>
-        <w:t xml:space="preserve">Chemical and </w:t>
+        <w:t xml:space="preserve">Chemical and chemometric </w:t>
       </w:r>
       <w:proofErr w:type="spellStart"/>
       <w:r>
-        <w:t>chemometric</w:t>
+        <w:t>analsys</w:t>
       </w:r>
       <w:proofErr w:type="spellEnd"/>
-      <w:r>
-        <w:t xml:space="preserve"> </w:t>
+    </w:p>
+    <w:p>
+      <w:pPr>
+        <w:pStyle w:val="Yohanna"/>
+      </w:pPr>
+      <w:r>
+        <w:rPr>
+          <w:b/>
+        </w:rPr>
+        <w:t>ATR-FTIR</w:t>
+      </w:r>
+      <w:r>
+        <w:t>:  The spectra were recorded using a Thermo Fischer Scientific Nicolet 6700 FTIR spectrometer (Thermo Fischer Scientific, Waltham, MA, USA) equipped with a Goldengate ATR accessory (</w:t>
       </w:r>
       <w:proofErr w:type="spellStart"/>
       <w:r>
-        <w:t>analsys</w:t>
+        <w:t>Specac</w:t>
       </w:r>
       <w:proofErr w:type="spellEnd"/>
+      <w:r>
+        <w:t xml:space="preserve"> Ltd, </w:t>
+      </w:r>
+      <w:proofErr w:type="spellStart"/>
+      <w:r>
+        <w:t>Orpington</w:t>
+      </w:r>
+      <w:proofErr w:type="spellEnd"/>
+      <w:r>
+        <w:t>, Kent, UK). Spectra from 4000 to 600 cm−1 were obtained with a 4 cm−1 resolution, 200 background scans, and 100 scans for each sample spectrum. The average of the three spectra was calculated for each sample.</w:t>
+      </w:r>
     </w:p>
     <w:p>
       <w:pPr>
         <w:pStyle w:val="Yohanna"/>
-      </w:pPr>
-      <w:r>
-        <w:rPr>
-          <w:b/>
-        </w:rPr>
-        <w:t>ATR-FTIR</w:t>
-      </w:r>
-      <w:r>
-        <w:t xml:space="preserve">:  The spectra </w:t>
-      </w:r>
-      <w:proofErr w:type="gramStart"/>
-      <w:r>
-        <w:t>were recorded</w:t>
-      </w:r>
-      <w:proofErr w:type="gramEnd"/>
-      <w:r>
-        <w:t xml:space="preserve"> using a Thermo Fischer Scientific Nicolet 6700 FTIR spectrometer (Thermo Fischer Scientific, Waltham, MA, USA) equipped with a Goldengate ATR accessory (</w:t>
+        <w:rPr>
+          <w:highlight w:val="yellow"/>
+        </w:rPr>
+      </w:pPr>
+      <w:commentRangeStart w:id="4"/>
+      <w:r>
+        <w:rPr>
+          <w:highlight w:val="yellow"/>
+        </w:rPr>
+        <w:t xml:space="preserve">The ATR-FTIR spectra were analyzed in R (R core team, 2021, Version 4.0.5). The package </w:t>
       </w:r>
       <w:proofErr w:type="spellStart"/>
       <w:r>
-        <w:t>Specac</w:t>
+        <w:rPr>
+          <w:highlight w:val="yellow"/>
+        </w:rPr>
+        <w:t>hyperspec</w:t>
       </w:r>
       <w:proofErr w:type="spellEnd"/>
       <w:r>
-        <w:t xml:space="preserve"> Ltd, </w:t>
+        <w:rPr>
+          <w:highlight w:val="yellow"/>
+        </w:rPr>
+        <w:t xml:space="preserve"> was used to perform baseline correction via the </w:t>
       </w:r>
       <w:proofErr w:type="spellStart"/>
       <w:r>
-        <w:t>Orpington</w:t>
+        <w:rPr>
+          <w:highlight w:val="yellow"/>
+        </w:rPr>
+        <w:t>rubberband</w:t>
       </w:r>
       <w:proofErr w:type="spellEnd"/>
       <w:r>
-        <w:t>, Kent, UK). Spectra from 4000 to 600 cm−1 were obtained with a 4 cm−1 resolution, 200 background scans, and 100 scans for each sample spectrum. The average of the three spectra was calculated for each sample.</w:t>
-      </w:r>
-    </w:p>
-    <w:p>
-      <w:pPr>
-        <w:pStyle w:val="Yohanna"/>
         <w:rPr>
           <w:highlight w:val="yellow"/>
         </w:rPr>
-      </w:pPr>
-      <w:commentRangeStart w:id="5"/>
+        <w:t xml:space="preserve"> method (</w:t>
+      </w:r>
+      <w:proofErr w:type="spellStart"/>
       <w:r>
         <w:rPr>
           <w:highlight w:val="yellow"/>
         </w:rPr>
-        <w:t xml:space="preserve">The ATR-FTIR spectra were analyzed in R (R core team, 2021, Version 4.0.5). The package </w:t>
+        <w:t>Hovde</w:t>
+      </w:r>
+      <w:proofErr w:type="spellEnd"/>
+      <w:r>
+        <w:rPr>
+          <w:highlight w:val="yellow"/>
+        </w:rPr>
+        <w:t xml:space="preserve"> 2010, </w:t>
       </w:r>
       <w:proofErr w:type="spellStart"/>
       <w:r>
         <w:rPr>
           <w:highlight w:val="yellow"/>
         </w:rPr>
-        <w:t>hyperspec</w:t>
+        <w:t>Beleites</w:t>
       </w:r>
       <w:proofErr w:type="spellEnd"/>
       <w:r>
         <w:rPr>
           <w:highlight w:val="yellow"/>
         </w:rPr>
-        <w:t xml:space="preserve"> was used to perform baseline correction via the </w:t>
+        <w:t xml:space="preserve"> 2020). The package </w:t>
       </w:r>
       <w:proofErr w:type="spellStart"/>
       <w:r>
         <w:rPr>
           <w:highlight w:val="yellow"/>
         </w:rPr>
-        <w:t>rubberband</w:t>
+        <w:t>prospectr</w:t>
       </w:r>
       <w:proofErr w:type="spellEnd"/>
       <w:r>
         <w:rPr>
           <w:highlight w:val="yellow"/>
         </w:rPr>
-        <w:t xml:space="preserve"> method (</w:t>
+        <w:t xml:space="preserve"> was used for spectra derivatization and smoothing (</w:t>
       </w:r>
       <w:proofErr w:type="spellStart"/>
       <w:r>
         <w:rPr>
           <w:highlight w:val="yellow"/>
         </w:rPr>
-        <w:t>Hovde</w:t>
+        <w:t>Wentzell</w:t>
       </w:r>
       <w:proofErr w:type="spellEnd"/>
       <w:r>
         <w:rPr>
           <w:highlight w:val="yellow"/>
         </w:rPr>
-        <w:t xml:space="preserve"> 2010, </w:t>
+        <w:t xml:space="preserve"> and Brown, 2000), via </w:t>
       </w:r>
       <w:proofErr w:type="spellStart"/>
       <w:r>
         <w:rPr>
           <w:highlight w:val="yellow"/>
         </w:rPr>
-        <w:t>Beleites</w:t>
+        <w:t>savitzkyGolay</w:t>
       </w:r>
       <w:proofErr w:type="spellEnd"/>
       <w:r>
         <w:rPr>
           <w:highlight w:val="yellow"/>
         </w:rPr>
-        <w:t xml:space="preserve"> 2020). The package </w:t>
+        <w:t xml:space="preserve"> function (</w:t>
       </w:r>
       <w:proofErr w:type="spellStart"/>
       <w:r>
         <w:rPr>
           <w:highlight w:val="yellow"/>
         </w:rPr>
-        <w:t>prospectr</w:t>
+        <w:t>Savitzky</w:t>
       </w:r>
       <w:proofErr w:type="spellEnd"/>
       <w:r>
         <w:rPr>
           <w:highlight w:val="yellow"/>
         </w:rPr>
-        <w:t xml:space="preserve"> was used for spectra derivatization and smoothing (</w:t>
+        <w:t xml:space="preserve"> and </w:t>
       </w:r>
       <w:proofErr w:type="spellStart"/>
       <w:r>
         <w:rPr>
           <w:highlight w:val="yellow"/>
         </w:rPr>
-        <w:t>Wentzell</w:t>
+        <w:t>Golay</w:t>
       </w:r>
       <w:proofErr w:type="spellEnd"/>
       <w:r>
         <w:rPr>
           <w:highlight w:val="yellow"/>
         </w:rPr>
-        <w:t xml:space="preserve"> and Brown, 2000), via </w:t>
+        <w:t xml:space="preserve">, 1964), </w:t>
+      </w:r>
+      <w:r>
+        <w:rPr>
+          <w:highlight w:val="yellow"/>
+        </w:rPr>
+        <w:t xml:space="preserve">and </w:t>
+      </w:r>
+      <w:r>
+        <w:rPr>
+          <w:highlight w:val="yellow"/>
+        </w:rPr>
+        <w:t xml:space="preserve">the package </w:t>
       </w:r>
       <w:proofErr w:type="spellStart"/>
       <w:r>
         <w:rPr>
           <w:highlight w:val="yellow"/>
         </w:rPr>
-        <w:t>savitzkyGolay</w:t>
+        <w:t>factoextra</w:t>
       </w:r>
       <w:proofErr w:type="spellEnd"/>
       <w:r>
         <w:rPr>
           <w:highlight w:val="yellow"/>
         </w:rPr>
-        <w:t xml:space="preserve"> function (</w:t>
-      </w:r>
-      <w:proofErr w:type="spellStart"/>
+        <w:t xml:space="preserve"> to perform hierarchical</w:t>
+      </w:r>
       <w:r>
         <w:rPr>
           <w:highlight w:val="yellow"/>
         </w:rPr>
-        <w:t>Savitzky</w:t>
-      </w:r>
-      <w:proofErr w:type="spellEnd"/>
+        <w:t xml:space="preserve"> clustering</w:t>
+      </w:r>
       <w:r>
         <w:rPr>
           <w:highlight w:val="yellow"/>
         </w:rPr>
-        <w:t xml:space="preserve"> and </w:t>
-      </w:r>
-      <w:proofErr w:type="spellStart"/>
-      <w:r>
-        <w:rPr>
-          <w:highlight w:val="yellow"/>
-        </w:rPr>
-        <w:t>Golay</w:t>
-      </w:r>
-      <w:proofErr w:type="spellEnd"/>
-      <w:r>
-        <w:rPr>
-          <w:highlight w:val="yellow"/>
-        </w:rPr>
-        <w:t xml:space="preserve">, 1964), </w:t>
-      </w:r>
-      <w:r>
-        <w:rPr>
-          <w:highlight w:val="yellow"/>
-        </w:rPr>
-        <w:t xml:space="preserve">and </w:t>
-      </w:r>
-      <w:r>
-        <w:rPr>
-          <w:highlight w:val="yellow"/>
-        </w:rPr>
-        <w:t xml:space="preserve">the package </w:t>
-      </w:r>
-      <w:proofErr w:type="spellStart"/>
-      <w:r>
-        <w:rPr>
-          <w:highlight w:val="yellow"/>
-        </w:rPr>
-        <w:t>factoextra</w:t>
-      </w:r>
-      <w:proofErr w:type="spellEnd"/>
-      <w:r>
-        <w:rPr>
-          <w:highlight w:val="yellow"/>
-        </w:rPr>
-        <w:t xml:space="preserve"> to perform hierarchical</w:t>
-      </w:r>
-      <w:r>
-        <w:rPr>
-          <w:highlight w:val="yellow"/>
-        </w:rPr>
-        <w:t xml:space="preserve"> clustering</w:t>
-      </w:r>
-      <w:r>
-        <w:rPr>
-          <w:highlight w:val="yellow"/>
-        </w:rPr>
         <w:t xml:space="preserve">.  </w:t>
       </w:r>
-      <w:commentRangeEnd w:id="5"/>
-      <w:r>
-        <w:rPr>
-          <w:rStyle w:val="CommentReference"/>
+      <w:commentRangeEnd w:id="4"/>
+      <w:r>
+        <w:rPr>
+          <w:rStyle w:val="Refdecomentario"/>
           <w:rFonts w:asciiTheme="minorHAnsi" w:hAnsiTheme="minorHAnsi" w:cstheme="minorBidi"/>
           <w:highlight w:val="yellow"/>
           <w:lang w:val="en-US"/>
         </w:rPr>
-        <w:commentReference w:id="5"/>
+        <w:commentReference w:id="4"/>
       </w:r>
     </w:p>
     <w:p>
@@ -3481,19 +3164,19 @@
           <w:szCs w:val="24"/>
           <w:highlight w:val="yellow"/>
         </w:rPr>
-        <w:t xml:space="preserve">The multivariate statistical method, PLS, </w:t>
-      </w:r>
-      <w:proofErr w:type="gramStart"/>
-      <w:r>
+        <w:t xml:space="preserve">The multivariate statistical method, PLS, was used to create calibration models to relate the spectra obtained to the concentrations of the Poly-P spiked sediment samples. The statistical analysis was performed using the Unscrambler™ X, Version 10.0.1 Camo ASA computer software package. </w:t>
+      </w:r>
+    </w:p>
+    <w:p>
+      <w:pPr>
+        <w:spacing w:before="100" w:beforeAutospacing="1" w:after="100" w:afterAutospacing="1" w:line="240" w:lineRule="auto"/>
         <w:rPr>
           <w:rFonts w:ascii="Times New Roman" w:eastAsia="Times New Roman" w:hAnsi="Times New Roman" w:cs="Times New Roman"/>
           <w:sz w:val="24"/>
           <w:szCs w:val="24"/>
           <w:highlight w:val="yellow"/>
         </w:rPr>
-        <w:t>was used</w:t>
-      </w:r>
-      <w:proofErr w:type="gramEnd"/>
+      </w:pPr>
       <w:r>
         <w:rPr>
           <w:rFonts w:ascii="Times New Roman" w:eastAsia="Times New Roman" w:hAnsi="Times New Roman" w:cs="Times New Roman"/>
@@ -3501,88 +3184,8 @@
           <w:szCs w:val="24"/>
           <w:highlight w:val="yellow"/>
         </w:rPr>
-        <w:t xml:space="preserve"> to create calibration models to relate the spectra obtained to the concentrations of the Poly-P spiked sediment samples. The statistical analysis </w:t>
-      </w:r>
-      <w:proofErr w:type="gramStart"/>
-      <w:r>
-        <w:rPr>
-          <w:rFonts w:ascii="Times New Roman" w:eastAsia="Times New Roman" w:hAnsi="Times New Roman" w:cs="Times New Roman"/>
-          <w:sz w:val="24"/>
-          <w:szCs w:val="24"/>
-          <w:highlight w:val="yellow"/>
-        </w:rPr>
-        <w:t>was performed</w:t>
-      </w:r>
-      <w:proofErr w:type="gramEnd"/>
-      <w:r>
-        <w:rPr>
-          <w:rFonts w:ascii="Times New Roman" w:eastAsia="Times New Roman" w:hAnsi="Times New Roman" w:cs="Times New Roman"/>
-          <w:sz w:val="24"/>
-          <w:szCs w:val="24"/>
-          <w:highlight w:val="yellow"/>
-        </w:rPr>
-        <w:t xml:space="preserve"> using the </w:t>
-      </w:r>
-      <w:proofErr w:type="spellStart"/>
-      <w:r>
-        <w:rPr>
-          <w:rFonts w:ascii="Times New Roman" w:eastAsia="Times New Roman" w:hAnsi="Times New Roman" w:cs="Times New Roman"/>
-          <w:sz w:val="24"/>
-          <w:szCs w:val="24"/>
-          <w:highlight w:val="yellow"/>
-        </w:rPr>
-        <w:t>Unscrambler</w:t>
-      </w:r>
-      <w:proofErr w:type="spellEnd"/>
-      <w:r>
-        <w:rPr>
-          <w:rFonts w:ascii="Times New Roman" w:eastAsia="Times New Roman" w:hAnsi="Times New Roman" w:cs="Times New Roman"/>
-          <w:sz w:val="24"/>
-          <w:szCs w:val="24"/>
-          <w:highlight w:val="yellow"/>
-        </w:rPr>
-        <w:t xml:space="preserve">™ X, Version 10.0.1 Camo ASA computer software package. </w:t>
-      </w:r>
-    </w:p>
-    <w:p>
-      <w:pPr>
-        <w:spacing w:before="100" w:beforeAutospacing="1" w:after="100" w:afterAutospacing="1" w:line="240" w:lineRule="auto"/>
-        <w:rPr>
-          <w:rFonts w:ascii="Times New Roman" w:eastAsia="Times New Roman" w:hAnsi="Times New Roman" w:cs="Times New Roman"/>
-          <w:sz w:val="24"/>
-          <w:szCs w:val="24"/>
-          <w:highlight w:val="yellow"/>
-        </w:rPr>
-      </w:pPr>
-      <w:r>
-        <w:rPr>
-          <w:rFonts w:ascii="Times New Roman" w:eastAsia="Times New Roman" w:hAnsi="Times New Roman" w:cs="Times New Roman"/>
-          <w:sz w:val="24"/>
-          <w:szCs w:val="24"/>
-          <w:highlight w:val="yellow"/>
-        </w:rPr>
         <w:lastRenderedPageBreak/>
-        <w:t xml:space="preserve">PLS models </w:t>
-      </w:r>
-      <w:proofErr w:type="gramStart"/>
-      <w:r>
-        <w:rPr>
-          <w:rFonts w:ascii="Times New Roman" w:eastAsia="Times New Roman" w:hAnsi="Times New Roman" w:cs="Times New Roman"/>
-          <w:sz w:val="24"/>
-          <w:szCs w:val="24"/>
-          <w:highlight w:val="yellow"/>
-        </w:rPr>
-        <w:t>were validated</w:t>
-      </w:r>
-      <w:proofErr w:type="gramEnd"/>
-      <w:r>
-        <w:rPr>
-          <w:rFonts w:ascii="Times New Roman" w:eastAsia="Times New Roman" w:hAnsi="Times New Roman" w:cs="Times New Roman"/>
-          <w:sz w:val="24"/>
-          <w:szCs w:val="24"/>
-          <w:highlight w:val="yellow"/>
-        </w:rPr>
-        <w:t xml:space="preserve"> by selection of the full cross-validation option available in the software. The regression coefficients (</w:t>
+        <w:t>PLS models were validated by selection of the full cross-validation option available in the software. The regression coefficients (</w:t>
       </w:r>
       <w:r>
         <w:rPr>
@@ -3690,27 +3293,7 @@
           <w:szCs w:val="24"/>
           <w:highlight w:val="yellow"/>
         </w:rPr>
-        <w:t xml:space="preserve">). The RMSEP </w:t>
-      </w:r>
-      <w:proofErr w:type="gramStart"/>
-      <w:r>
-        <w:rPr>
-          <w:rFonts w:ascii="Times New Roman" w:eastAsia="Times New Roman" w:hAnsi="Times New Roman" w:cs="Times New Roman"/>
-          <w:sz w:val="24"/>
-          <w:szCs w:val="24"/>
-          <w:highlight w:val="yellow"/>
-        </w:rPr>
-        <w:t>is calculated</w:t>
-      </w:r>
-      <w:proofErr w:type="gramEnd"/>
-      <w:r>
-        <w:rPr>
-          <w:rFonts w:ascii="Times New Roman" w:eastAsia="Times New Roman" w:hAnsi="Times New Roman" w:cs="Times New Roman"/>
-          <w:sz w:val="24"/>
-          <w:szCs w:val="24"/>
-          <w:highlight w:val="yellow"/>
-        </w:rPr>
-        <w:t xml:space="preserve"> from a leave-out-one-cross-validation analysis selected in the software (equation below), where </w:t>
+        <w:t xml:space="preserve">). The RMSEP is calculated from a leave-out-one-cross-validation analysis selected in the software (equation below), where </w:t>
       </w:r>
       <w:r>
         <w:rPr>
@@ -3795,7 +3378,7 @@
                           </pic:cNvPicPr>
                         </pic:nvPicPr>
                         <pic:blipFill>
-                          <a:blip r:embed="rId9">
+                          <a:blip r:embed="rId10">
                             <a:extLst>
                               <a:ext uri="{28A0092B-C50C-407E-A947-70E740481C1C}">
                                 <a14:useLocalDpi xmlns:a14="http://schemas.microsoft.com/office/drawing/2010/main" val="0"/>
@@ -3944,16 +3527,13 @@
         </w:rPr>
         <w:t xml:space="preserve">Elemental analysis: </w:t>
       </w:r>
-      <w:r>
-        <w:t xml:space="preserve">Multi-elemental analyses of the solid samples </w:t>
-      </w:r>
       <w:proofErr w:type="gramStart"/>
       <w:r>
-        <w:t>was performed</w:t>
+        <w:t>Multi-elemental</w:t>
       </w:r>
       <w:proofErr w:type="gramEnd"/>
       <w:r>
-        <w:t xml:space="preserve"> using inductively coupled plasma-optical emission spectroscopy (ICP-OES). A sample (10–50 mg) was mixed with 500–2500 </w:t>
+        <w:t xml:space="preserve"> analyses of the solid samples was performed using inductively coupled plasma-optical emission spectroscopy (ICP-OES). A sample (10–50 mg) was mixed with 500–2500 </w:t>
       </w:r>
       <w:proofErr w:type="spellStart"/>
       <w:r>
@@ -4006,6 +3586,66 @@
       <w:r>
         <w:t>C. After digestion, samples were diluted to a final 3.5% acid concentration with Milli-Q water before measurement on an ICP-OES (Model Optima 5300 DV, PerkinElmer) equipped with a HF-resistant sample introduction kit. For quantification, an external 10-point calibration standard P/N 4400-132565 and P/N 4400-ICP-MSCS (CPI International, Amsterdam) was used. A certified reference material (CRM) NCS 73013 Spinach leaf was analyzed together with the samples to evaluate the accuracy and precision of the analysis.</w:t>
       </w:r>
+    </w:p>
+    <w:p>
+      <w:pPr>
+        <w:pStyle w:val="Yohanna"/>
+        <w:rPr>
+          <w:rStyle w:val="jlqj4b"/>
+          <w:b/>
+          <w:lang w:val="es-CO"/>
+        </w:rPr>
+      </w:pPr>
+    </w:p>
+    <w:p>
+      <w:pPr>
+        <w:pStyle w:val="Yohanna"/>
+        <w:rPr>
+          <w:rStyle w:val="jlqj4b"/>
+          <w:b/>
+          <w:lang w:val="es-CO"/>
+        </w:rPr>
+      </w:pPr>
+    </w:p>
+    <w:p>
+      <w:pPr>
+        <w:pStyle w:val="Yohanna"/>
+        <w:rPr>
+          <w:rStyle w:val="jlqj4b"/>
+          <w:b/>
+          <w:lang w:val="es-CO"/>
+        </w:rPr>
+      </w:pPr>
+    </w:p>
+    <w:p>
+      <w:pPr>
+        <w:pStyle w:val="Yohanna"/>
+        <w:rPr>
+          <w:rStyle w:val="jlqj4b"/>
+          <w:b/>
+          <w:lang w:val="es-CO"/>
+        </w:rPr>
+      </w:pPr>
+    </w:p>
+    <w:p>
+      <w:pPr>
+        <w:pStyle w:val="Yohanna"/>
+        <w:rPr>
+          <w:rStyle w:val="jlqj4b"/>
+          <w:b/>
+          <w:lang w:val="es-CO"/>
+        </w:rPr>
+      </w:pPr>
+    </w:p>
+    <w:p>
+      <w:pPr>
+        <w:pStyle w:val="Yohanna"/>
+        <w:rPr>
+          <w:rStyle w:val="jlqj4b"/>
+          <w:b/>
+          <w:lang w:val="es-CO"/>
+        </w:rPr>
+      </w:pPr>
     </w:p>
     <w:p>
       <w:pPr>
@@ -4021,6 +3661,7 @@
           <w:noProof/>
           <w:lang w:val="en-US"/>
         </w:rPr>
+        <w:lastRenderedPageBreak/>
         <w:drawing>
           <wp:anchor distT="0" distB="0" distL="114300" distR="114300" simplePos="0" relativeHeight="251660288" behindDoc="0" locked="0" layoutInCell="1" allowOverlap="1" wp14:anchorId="5AC695B7" wp14:editId="32942E58">
             <wp:simplePos x="0" y="0"/>
@@ -4043,7 +3684,7 @@
                     <pic:cNvPicPr preferRelativeResize="0"/>
                   </pic:nvPicPr>
                   <pic:blipFill rotWithShape="1">
-                    <a:blip r:embed="rId10">
+                    <a:blip r:embed="rId11">
                       <a:alphaModFix/>
                     </a:blip>
                     <a:srcRect t="6674" r="3262" b="1915"/>
@@ -4092,92 +3733,11 @@
           <w:lang w:val="es-CO"/>
         </w:rPr>
       </w:pPr>
-      <w:proofErr w:type="gramStart"/>
-      <w:r>
-        <w:rPr>
-          <w:rStyle w:val="jlqj4b"/>
-          <w:lang w:val="es-CO"/>
-        </w:rPr>
-        <w:t>Puedes pegar las figuras des poster?</w:t>
-      </w:r>
-      <w:proofErr w:type="gramEnd"/>
-    </w:p>
-    <w:p>
-      <w:pPr>
-        <w:rPr>
-          <w:rStyle w:val="jlqj4b"/>
-          <w:lang w:val="es-CO"/>
-        </w:rPr>
-      </w:pPr>
-      <w:r>
-        <w:rPr>
-          <w:rStyle w:val="jlqj4b"/>
-          <w:lang w:val="es-CO"/>
-        </w:rPr>
-        <w:t>Estas sin la flecha amarilla.</w:t>
-      </w:r>
-    </w:p>
-    <w:p>
-      <w:pPr>
-        <w:rPr>
-          <w:rStyle w:val="jlqj4b"/>
-          <w:lang w:val="es-CO"/>
-        </w:rPr>
-      </w:pPr>
       <w:r>
         <w:rPr>
           <w:rStyle w:val="jlqj4b"/>
           <w:noProof/>
-          <w:lang w:val="es-CO"/>
-        </w:rPr>
-        <w:t xml:space="preserve"> </w:t>
-      </w:r>
-    </w:p>
-    <w:p>
-      <w:pPr>
-        <w:rPr>
-          <w:rStyle w:val="jlqj4b"/>
-          <w:lang w:val="es-CO"/>
-        </w:rPr>
-      </w:pPr>
-    </w:p>
-    <w:p>
-      <w:pPr>
-        <w:rPr>
-          <w:rStyle w:val="jlqj4b"/>
-          <w:lang w:val="es-CO"/>
-        </w:rPr>
-      </w:pPr>
-      <w:proofErr w:type="spellStart"/>
-      <w:r>
-        <w:rPr>
-          <w:rStyle w:val="jlqj4b"/>
-          <w:lang w:val="es-CO"/>
-        </w:rPr>
-        <w:t>Ess</w:t>
-      </w:r>
-      <w:proofErr w:type="spellEnd"/>
-      <w:r>
-        <w:rPr>
-          <w:rStyle w:val="jlqj4b"/>
-          <w:lang w:val="es-CO"/>
-        </w:rPr>
-        <w:t xml:space="preserve"> 2 sin el verde, y sin el café- </w:t>
-      </w:r>
-    </w:p>
-    <w:p>
-      <w:pPr>
-        <w:rPr>
-          <w:rStyle w:val="jlqj4b"/>
-          <w:lang w:val="es-CO"/>
-        </w:rPr>
-      </w:pPr>
-      <w:r>
-        <w:rPr>
-          <w:rStyle w:val="jlqj4b"/>
-          <w:noProof/>
-        </w:rPr>
-        <w:lastRenderedPageBreak/>
+        </w:rPr>
         <w:drawing>
           <wp:inline distT="0" distB="0" distL="0" distR="0" wp14:anchorId="4D1E88BF" wp14:editId="7742A0C6">
             <wp:extent cx="6617508" cy="1654377"/>
@@ -4196,7 +3756,7 @@
                     </pic:cNvPicPr>
                   </pic:nvPicPr>
                   <pic:blipFill>
-                    <a:blip r:embed="rId11" cstate="print">
+                    <a:blip r:embed="rId12" cstate="print">
                       <a:extLst>
                         <a:ext uri="{28A0092B-C50C-407E-A947-70E740481C1C}">
                           <a14:useLocalDpi xmlns:a14="http://schemas.microsoft.com/office/drawing/2010/main" val="0"/>
@@ -4306,26 +3866,136 @@
           <w:lang w:val="es-CO"/>
         </w:rPr>
       </w:pPr>
-      <w:r>
-        <w:rPr>
-          <w:rStyle w:val="jlqj4b"/>
-          <w:rFonts w:ascii="Times New Roman" w:hAnsi="Times New Roman" w:cs="Times New Roman"/>
-          <w:b/>
+    </w:p>
+    <w:p>
+      <w:pPr>
+        <w:rPr>
+          <w:rStyle w:val="jlqj4b"/>
+          <w:lang w:val="es-CO"/>
+        </w:rPr>
+      </w:pPr>
+    </w:p>
+    <w:p>
+      <w:pPr>
+        <w:rPr>
+          <w:rStyle w:val="jlqj4b"/>
+          <w:lang w:val="es-CO"/>
+        </w:rPr>
+      </w:pPr>
+      <w:r>
+        <w:rPr>
+          <w:rStyle w:val="jlqj4b"/>
+          <w:lang w:val="es-CO"/>
+        </w:rPr>
+        <w:t xml:space="preserve"> </w:t>
+      </w:r>
+    </w:p>
+    <w:p>
+      <w:pPr>
+        <w:rPr>
+          <w:rStyle w:val="jlqj4b"/>
+          <w:lang w:val="es-CO"/>
+        </w:rPr>
+      </w:pPr>
+    </w:p>
+    <w:p>
+      <w:pPr>
+        <w:rPr>
           <w:noProof/>
-        </w:rPr>
+          <w:lang w:val="es-CO"/>
+        </w:rPr>
+      </w:pPr>
+    </w:p>
+    <w:p>
+      <w:pPr>
+        <w:rPr>
+          <w:noProof/>
+          <w:lang w:val="es-CO"/>
+        </w:rPr>
+      </w:pPr>
+    </w:p>
+    <w:p>
+      <w:pPr>
+        <w:rPr>
+          <w:noProof/>
+          <w:lang w:val="es-CO"/>
+        </w:rPr>
+      </w:pPr>
+    </w:p>
+    <w:p>
+      <w:pPr>
+        <w:rPr>
+          <w:noProof/>
+          <w:lang w:val="es-CO"/>
+        </w:rPr>
+      </w:pPr>
+    </w:p>
+    <w:p>
+      <w:pPr>
+        <w:rPr>
+          <w:noProof/>
+          <w:lang w:val="es-CO"/>
+        </w:rPr>
+      </w:pPr>
+    </w:p>
+    <w:p>
+      <w:pPr>
+        <w:rPr>
+          <w:noProof/>
+          <w:lang w:val="es-CO"/>
+        </w:rPr>
+      </w:pPr>
+    </w:p>
+    <w:p>
+      <w:pPr>
+        <w:rPr>
+          <w:noProof/>
+          <w:lang w:val="es-CO"/>
+        </w:rPr>
+      </w:pPr>
+    </w:p>
+    <w:p>
+      <w:pPr>
+        <w:rPr>
+          <w:noProof/>
+          <w:lang w:val="es-CO"/>
+        </w:rPr>
+      </w:pPr>
+    </w:p>
+    <w:p>
+      <w:pPr>
+        <w:rPr>
+          <w:noProof/>
+          <w:lang w:val="es-CO"/>
+        </w:rPr>
+      </w:pPr>
+    </w:p>
+    <w:p>
+      <w:pPr>
+        <w:rPr>
+          <w:noProof/>
+          <w:lang w:val="es-CO"/>
+        </w:rPr>
+      </w:pPr>
+    </w:p>
+    <w:p>
+      <w:pPr>
+        <w:rPr>
+          <w:noProof/>
+          <w:lang w:val="es-CO"/>
+        </w:rPr>
+      </w:pPr>
+      <w:r>
+        <w:rPr>
+          <w:noProof/>
+          <w:lang w:val="es-CO"/>
+        </w:rPr>
+        <w:lastRenderedPageBreak/>
         <w:drawing>
-          <wp:anchor distT="0" distB="0" distL="114300" distR="114300" simplePos="0" relativeHeight="251661312" behindDoc="0" locked="0" layoutInCell="1" allowOverlap="1" wp14:anchorId="723526B5" wp14:editId="5B4EBDC7">
-            <wp:simplePos x="0" y="0"/>
-            <wp:positionH relativeFrom="margin">
-              <wp:align>center</wp:align>
-            </wp:positionH>
-            <wp:positionV relativeFrom="paragraph">
-              <wp:posOffset>89369</wp:posOffset>
-            </wp:positionV>
-            <wp:extent cx="3872230" cy="4874260"/>
-            <wp:effectExtent l="0" t="0" r="0" b="2540"/>
-            <wp:wrapSquare wrapText="bothSides"/>
-            <wp:docPr id="1" name="Imagen 1"/>
+          <wp:inline distT="0" distB="0" distL="0" distR="0" wp14:anchorId="6ECFACAA" wp14:editId="29E8E66D">
+            <wp:extent cx="5733232" cy="7157398"/>
+            <wp:effectExtent l="0" t="0" r="1270" b="5715"/>
+            <wp:docPr id="3" name="Imagen 3"/>
             <wp:cNvGraphicFramePr>
               <a:graphicFrameLocks xmlns:a="http://schemas.openxmlformats.org/drawingml/2006/main" noChangeAspect="1"/>
             </wp:cNvGraphicFramePr>
@@ -4339,20 +4009,20 @@
                     </pic:cNvPicPr>
                   </pic:nvPicPr>
                   <pic:blipFill rotWithShape="1">
-                    <a:blip r:embed="rId12" cstate="print">
+                    <a:blip r:embed="rId13" cstate="print">
                       <a:extLst>
                         <a:ext uri="{28A0092B-C50C-407E-A947-70E740481C1C}">
                           <a14:useLocalDpi xmlns:a14="http://schemas.microsoft.com/office/drawing/2010/main" val="0"/>
                         </a:ext>
                       </a:extLst>
                     </a:blip>
-                    <a:srcRect l="115" t="4969" r="3548" b="1484"/>
+                    <a:srcRect t="5489" r="3519" b="1606"/>
                     <a:stretch/>
                   </pic:blipFill>
                   <pic:spPr bwMode="auto">
                     <a:xfrm>
                       <a:off x="0" y="0"/>
-                      <a:ext cx="3872230" cy="4874260"/>
+                      <a:ext cx="5734457" cy="7158928"/>
                     </a:xfrm>
                     <a:prstGeom prst="rect">
                       <a:avLst/>
@@ -4370,50 +4040,13 @@
                 </pic:pic>
               </a:graphicData>
             </a:graphic>
-            <wp14:sizeRelH relativeFrom="margin">
-              <wp14:pctWidth>0</wp14:pctWidth>
-            </wp14:sizeRelH>
-            <wp14:sizeRelV relativeFrom="margin">
-              <wp14:pctHeight>0</wp14:pctHeight>
-            </wp14:sizeRelV>
-          </wp:anchor>
+          </wp:inline>
         </w:drawing>
       </w:r>
     </w:p>
     <w:p>
       <w:pPr>
         <w:rPr>
-          <w:rStyle w:val="jlqj4b"/>
-          <w:lang w:val="es-CO"/>
-        </w:rPr>
-      </w:pPr>
-    </w:p>
-    <w:p>
-      <w:pPr>
-        <w:rPr>
-          <w:rStyle w:val="jlqj4b"/>
-          <w:lang w:val="es-CO"/>
-        </w:rPr>
-      </w:pPr>
-      <w:r>
-        <w:rPr>
-          <w:rStyle w:val="jlqj4b"/>
-          <w:lang w:val="es-CO"/>
-        </w:rPr>
-        <w:t xml:space="preserve"> </w:t>
-      </w:r>
-    </w:p>
-    <w:p>
-      <w:pPr>
-        <w:rPr>
-          <w:rStyle w:val="jlqj4b"/>
-          <w:lang w:val="es-CO"/>
-        </w:rPr>
-      </w:pPr>
-    </w:p>
-    <w:p>
-      <w:pPr>
-        <w:rPr>
           <w:noProof/>
           <w:lang w:val="es-CO"/>
         </w:rPr>
@@ -4426,94 +4059,13 @@
           <w:lang w:val="es-CO"/>
         </w:rPr>
       </w:pPr>
-    </w:p>
-    <w:p>
-      <w:pPr>
+      <w:r>
         <w:rPr>
           <w:noProof/>
           <w:lang w:val="es-CO"/>
         </w:rPr>
-      </w:pPr>
-    </w:p>
-    <w:p>
-      <w:pPr>
-        <w:rPr>
-          <w:noProof/>
-          <w:lang w:val="es-CO"/>
-        </w:rPr>
-      </w:pPr>
-    </w:p>
-    <w:p>
-      <w:pPr>
-        <w:rPr>
-          <w:noProof/>
-          <w:lang w:val="es-CO"/>
-        </w:rPr>
-      </w:pPr>
-    </w:p>
-    <w:p>
-      <w:pPr>
-        <w:rPr>
-          <w:noProof/>
-          <w:lang w:val="es-CO"/>
-        </w:rPr>
-      </w:pPr>
-    </w:p>
-    <w:p>
-      <w:pPr>
-        <w:rPr>
-          <w:noProof/>
-          <w:lang w:val="es-CO"/>
-        </w:rPr>
-      </w:pPr>
-    </w:p>
-    <w:p>
-      <w:pPr>
-        <w:rPr>
-          <w:noProof/>
-          <w:lang w:val="es-CO"/>
-        </w:rPr>
-      </w:pPr>
-    </w:p>
-    <w:p>
-      <w:pPr>
-        <w:rPr>
-          <w:noProof/>
-          <w:lang w:val="es-CO"/>
-        </w:rPr>
-      </w:pPr>
-    </w:p>
-    <w:p>
-      <w:pPr>
-        <w:rPr>
-          <w:noProof/>
-          <w:lang w:val="es-CO"/>
-        </w:rPr>
-      </w:pPr>
-    </w:p>
-    <w:p>
-      <w:pPr>
-        <w:rPr>
-          <w:noProof/>
-          <w:lang w:val="es-CO"/>
-        </w:rPr>
-      </w:pPr>
-    </w:p>
-    <w:p>
-      <w:pPr>
-        <w:rPr>
-          <w:noProof/>
-          <w:lang w:val="es-CO"/>
-        </w:rPr>
-      </w:pPr>
-    </w:p>
-    <w:p>
-      <w:pPr>
-        <w:rPr>
-          <w:noProof/>
-          <w:lang w:val="es-CO"/>
-        </w:rPr>
-      </w:pPr>
+        <w:t xml:space="preserve">  </w:t>
+      </w:r>
     </w:p>
     <w:p>
       <w:pPr>
@@ -4608,7 +4160,7 @@
                     </pic:cNvPicPr>
                   </pic:nvPicPr>
                   <pic:blipFill>
-                    <a:blip r:embed="rId13" cstate="print">
+                    <a:blip r:embed="rId14" cstate="print">
                       <a:extLst>
                         <a:ext uri="{28A0092B-C50C-407E-A947-70E740481C1C}">
                           <a14:useLocalDpi xmlns:a14="http://schemas.microsoft.com/office/drawing/2010/main" val="0"/>
@@ -4644,20 +4196,18 @@
       <w:pPr>
         <w:rPr>
           <w:noProof/>
-          <w:lang w:val="es-CO"/>
         </w:rPr>
       </w:pPr>
       <w:r>
         <w:rPr>
           <w:noProof/>
-          <w:lang w:val="es-CO"/>
         </w:rPr>
         <w:t>References</w:t>
       </w:r>
     </w:p>
     <w:p>
       <w:pPr>
-        <w:pStyle w:val="Bibliography"/>
+        <w:pStyle w:val="Bibliografa"/>
         <w:rPr>
           <w:rFonts w:ascii="Calibri" w:hAnsi="Calibri" w:cs="Calibri"/>
         </w:rPr>
@@ -4686,598 +4236,121 @@
         <w:rPr>
           <w:rFonts w:ascii="Calibri" w:hAnsi="Calibri" w:cs="Calibri"/>
         </w:rPr>
-        <w:t xml:space="preserve">Epstein, E., 1994. The anomaly of silicon in plant biology. </w:t>
-      </w:r>
-      <w:proofErr w:type="spellStart"/>
-      <w:r>
+        <w:t>Epstein, E., 1994. The anomaly of silicon in plant biology. Proc Natl Acad Sci USA 91. https://doi.org/10.1073/pnas.91.1.11</w:t>
+      </w:r>
+    </w:p>
+    <w:p>
+      <w:pPr>
+        <w:pStyle w:val="Bibliografa"/>
         <w:rPr>
           <w:rFonts w:ascii="Calibri" w:hAnsi="Calibri" w:cs="Calibri"/>
         </w:rPr>
-        <w:t>Proc</w:t>
-      </w:r>
-      <w:proofErr w:type="spellEnd"/>
+      </w:pPr>
       <w:r>
         <w:rPr>
           <w:rFonts w:ascii="Calibri" w:hAnsi="Calibri" w:cs="Calibri"/>
         </w:rPr>
-        <w:t xml:space="preserve"> Natl </w:t>
-      </w:r>
-      <w:proofErr w:type="spellStart"/>
-      <w:r>
+        <w:t>Głazowska, S., Murozuka, E., Persson, D.P., Castro, P.H., Schjoerring, J.K., 2018. Silicon affects seed development and leaf macrohair formation in Brachypodium distachyon. Physiologia Plantarum 163, 231–246. https://doi.org/10.1111/ppl.12675</w:t>
+      </w:r>
+    </w:p>
+    <w:p>
+      <w:pPr>
+        <w:pStyle w:val="Bibliografa"/>
         <w:rPr>
           <w:rFonts w:ascii="Calibri" w:hAnsi="Calibri" w:cs="Calibri"/>
         </w:rPr>
-        <w:t>Acad</w:t>
-      </w:r>
-      <w:proofErr w:type="spellEnd"/>
+      </w:pPr>
       <w:r>
         <w:rPr>
           <w:rFonts w:ascii="Calibri" w:hAnsi="Calibri" w:cs="Calibri"/>
         </w:rPr>
-        <w:t xml:space="preserve"> </w:t>
-      </w:r>
-      <w:proofErr w:type="spellStart"/>
-      <w:r>
+        <w:t>Kumar, S., Soukup, M., Elbaum, R., 2017. Silicification in Grasses: Variation between Different Cell Types. Frontiers in Plant Science 8, 438. https://doi.org/10.3389/fpls.2017.00438</w:t>
+      </w:r>
+    </w:p>
+    <w:p>
+      <w:pPr>
+        <w:pStyle w:val="Bibliografa"/>
         <w:rPr>
           <w:rFonts w:ascii="Calibri" w:hAnsi="Calibri" w:cs="Calibri"/>
         </w:rPr>
-        <w:t>Sci</w:t>
-      </w:r>
-      <w:proofErr w:type="spellEnd"/>
+      </w:pPr>
       <w:r>
         <w:rPr>
           <w:rFonts w:ascii="Calibri" w:hAnsi="Calibri" w:cs="Calibri"/>
         </w:rPr>
-        <w:t xml:space="preserve"> USA 91. https://doi.org/10.1073/pnas.91.1.11</w:t>
-      </w:r>
-    </w:p>
-    <w:p>
-      <w:pPr>
-        <w:pStyle w:val="Bibliography"/>
+        <w:t>Laursen, K.H., Hansen, T.H., Persson, D.P., Schjoerring, J.K., Husted, S., 2009. Multi-elemental fingerprinting of plant tissue by semi-quantitative ICP-MS and chemometrics. J. Anal. At. Spectrom. 24, 1198–1207. https://doi.org/10.1039/b901960j</w:t>
+      </w:r>
+    </w:p>
+    <w:p>
+      <w:pPr>
+        <w:pStyle w:val="Bibliografa"/>
         <w:rPr>
           <w:rFonts w:ascii="Calibri" w:hAnsi="Calibri" w:cs="Calibri"/>
         </w:rPr>
       </w:pPr>
-      <w:proofErr w:type="spellStart"/>
       <w:r>
         <w:rPr>
           <w:rFonts w:ascii="Calibri" w:hAnsi="Calibri" w:cs="Calibri"/>
         </w:rPr>
-        <w:t>Głazowska</w:t>
-      </w:r>
-      <w:proofErr w:type="spellEnd"/>
-      <w:r>
-        <w:rPr>
-          <w:rFonts w:ascii="Calibri" w:hAnsi="Calibri" w:cs="Calibri"/>
-        </w:rPr>
-        <w:t xml:space="preserve">, S., </w:t>
-      </w:r>
-      <w:proofErr w:type="spellStart"/>
-      <w:r>
-        <w:rPr>
-          <w:rFonts w:ascii="Calibri" w:hAnsi="Calibri" w:cs="Calibri"/>
-        </w:rPr>
-        <w:t>Murozuka</w:t>
-      </w:r>
-      <w:proofErr w:type="spellEnd"/>
-      <w:r>
-        <w:rPr>
-          <w:rFonts w:ascii="Calibri" w:hAnsi="Calibri" w:cs="Calibri"/>
-        </w:rPr>
-        <w:t xml:space="preserve">, E., </w:t>
-      </w:r>
-      <w:proofErr w:type="spellStart"/>
-      <w:r>
-        <w:rPr>
-          <w:rFonts w:ascii="Calibri" w:hAnsi="Calibri" w:cs="Calibri"/>
-        </w:rPr>
-        <w:t>Persson</w:t>
-      </w:r>
-      <w:proofErr w:type="spellEnd"/>
-      <w:r>
-        <w:rPr>
-          <w:rFonts w:ascii="Calibri" w:hAnsi="Calibri" w:cs="Calibri"/>
-        </w:rPr>
-        <w:t xml:space="preserve">, D.P., Castro, P.H., </w:t>
-      </w:r>
-      <w:proofErr w:type="spellStart"/>
-      <w:r>
-        <w:rPr>
-          <w:rFonts w:ascii="Calibri" w:hAnsi="Calibri" w:cs="Calibri"/>
-        </w:rPr>
-        <w:t>Schjoerring</w:t>
-      </w:r>
-      <w:proofErr w:type="spellEnd"/>
-      <w:r>
-        <w:rPr>
-          <w:rFonts w:ascii="Calibri" w:hAnsi="Calibri" w:cs="Calibri"/>
-        </w:rPr>
-        <w:t xml:space="preserve">, J.K., 2018. Silicon affects seed development and leaf </w:t>
-      </w:r>
-      <w:proofErr w:type="spellStart"/>
-      <w:r>
-        <w:rPr>
-          <w:rFonts w:ascii="Calibri" w:hAnsi="Calibri" w:cs="Calibri"/>
-        </w:rPr>
-        <w:t>macrohair</w:t>
-      </w:r>
-      <w:proofErr w:type="spellEnd"/>
-      <w:r>
-        <w:rPr>
-          <w:rFonts w:ascii="Calibri" w:hAnsi="Calibri" w:cs="Calibri"/>
-        </w:rPr>
-        <w:t xml:space="preserve"> formation in </w:t>
-      </w:r>
-      <w:proofErr w:type="spellStart"/>
-      <w:r>
-        <w:rPr>
-          <w:rFonts w:ascii="Calibri" w:hAnsi="Calibri" w:cs="Calibri"/>
-        </w:rPr>
-        <w:t>Brachypodium</w:t>
-      </w:r>
-      <w:proofErr w:type="spellEnd"/>
-      <w:r>
-        <w:rPr>
-          <w:rFonts w:ascii="Calibri" w:hAnsi="Calibri" w:cs="Calibri"/>
-        </w:rPr>
-        <w:t xml:space="preserve"> </w:t>
-      </w:r>
-      <w:proofErr w:type="spellStart"/>
-      <w:r>
-        <w:rPr>
-          <w:rFonts w:ascii="Calibri" w:hAnsi="Calibri" w:cs="Calibri"/>
-        </w:rPr>
-        <w:t>distachyon</w:t>
-      </w:r>
-      <w:proofErr w:type="spellEnd"/>
-      <w:r>
-        <w:rPr>
-          <w:rFonts w:ascii="Calibri" w:hAnsi="Calibri" w:cs="Calibri"/>
-        </w:rPr>
-        <w:t xml:space="preserve">. </w:t>
-      </w:r>
-      <w:proofErr w:type="spellStart"/>
-      <w:r>
-        <w:rPr>
-          <w:rFonts w:ascii="Calibri" w:hAnsi="Calibri" w:cs="Calibri"/>
-        </w:rPr>
-        <w:t>Physiologia</w:t>
-      </w:r>
-      <w:proofErr w:type="spellEnd"/>
-      <w:r>
-        <w:rPr>
-          <w:rFonts w:ascii="Calibri" w:hAnsi="Calibri" w:cs="Calibri"/>
-        </w:rPr>
-        <w:t xml:space="preserve"> </w:t>
-      </w:r>
-      <w:proofErr w:type="spellStart"/>
-      <w:r>
-        <w:rPr>
-          <w:rFonts w:ascii="Calibri" w:hAnsi="Calibri" w:cs="Calibri"/>
-        </w:rPr>
-        <w:t>Plantarum</w:t>
-      </w:r>
-      <w:proofErr w:type="spellEnd"/>
-      <w:r>
-        <w:rPr>
-          <w:rFonts w:ascii="Calibri" w:hAnsi="Calibri" w:cs="Calibri"/>
-        </w:rPr>
-        <w:t xml:space="preserve"> 163, 231–246. https://doi.org/10.1111/ppl.12675</w:t>
-      </w:r>
-    </w:p>
-    <w:p>
-      <w:pPr>
-        <w:pStyle w:val="Bibliography"/>
-        <w:rPr>
-          <w:rFonts w:ascii="Calibri" w:hAnsi="Calibri" w:cs="Calibri"/>
-        </w:rPr>
-      </w:pPr>
-      <w:r>
-        <w:rPr>
-          <w:rFonts w:ascii="Calibri" w:hAnsi="Calibri" w:cs="Calibri"/>
-        </w:rPr>
-        <w:t xml:space="preserve">Kumar, S., </w:t>
-      </w:r>
-      <w:proofErr w:type="spellStart"/>
-      <w:r>
-        <w:rPr>
-          <w:rFonts w:ascii="Calibri" w:hAnsi="Calibri" w:cs="Calibri"/>
-        </w:rPr>
-        <w:t>Soukup</w:t>
-      </w:r>
-      <w:proofErr w:type="spellEnd"/>
-      <w:r>
-        <w:rPr>
-          <w:rFonts w:ascii="Calibri" w:hAnsi="Calibri" w:cs="Calibri"/>
-        </w:rPr>
-        <w:t xml:space="preserve">, M., </w:t>
-      </w:r>
-      <w:proofErr w:type="spellStart"/>
-      <w:r>
-        <w:rPr>
-          <w:rFonts w:ascii="Calibri" w:hAnsi="Calibri" w:cs="Calibri"/>
-        </w:rPr>
-        <w:t>Elbaum</w:t>
-      </w:r>
-      <w:proofErr w:type="spellEnd"/>
-      <w:r>
-        <w:rPr>
-          <w:rFonts w:ascii="Calibri" w:hAnsi="Calibri" w:cs="Calibri"/>
-        </w:rPr>
-        <w:t xml:space="preserve">, R., 2017. </w:t>
-      </w:r>
-      <w:proofErr w:type="spellStart"/>
-      <w:r>
-        <w:rPr>
-          <w:rFonts w:ascii="Calibri" w:hAnsi="Calibri" w:cs="Calibri"/>
-        </w:rPr>
-        <w:t>Silicification</w:t>
-      </w:r>
-      <w:proofErr w:type="spellEnd"/>
-      <w:r>
-        <w:rPr>
-          <w:rFonts w:ascii="Calibri" w:hAnsi="Calibri" w:cs="Calibri"/>
-        </w:rPr>
-        <w:t xml:space="preserve"> in Grasses: Variation between Different Cell Types. Frontiers in Plant Science 8, 438. https://doi.org/10.3389/fpls.2017.00438</w:t>
-      </w:r>
-    </w:p>
-    <w:p>
-      <w:pPr>
-        <w:pStyle w:val="Bibliography"/>
-        <w:rPr>
-          <w:rFonts w:ascii="Calibri" w:hAnsi="Calibri" w:cs="Calibri"/>
-        </w:rPr>
-      </w:pPr>
-      <w:proofErr w:type="spellStart"/>
-      <w:r>
-        <w:rPr>
-          <w:rFonts w:ascii="Calibri" w:hAnsi="Calibri" w:cs="Calibri"/>
-        </w:rPr>
-        <w:t>Laursen</w:t>
-      </w:r>
-      <w:proofErr w:type="spellEnd"/>
-      <w:r>
-        <w:rPr>
-          <w:rFonts w:ascii="Calibri" w:hAnsi="Calibri" w:cs="Calibri"/>
-        </w:rPr>
-        <w:t xml:space="preserve">, K.H., Hansen, T.H., </w:t>
-      </w:r>
-      <w:proofErr w:type="spellStart"/>
-      <w:r>
-        <w:rPr>
-          <w:rFonts w:ascii="Calibri" w:hAnsi="Calibri" w:cs="Calibri"/>
-        </w:rPr>
-        <w:t>Persson</w:t>
-      </w:r>
-      <w:proofErr w:type="spellEnd"/>
-      <w:r>
-        <w:rPr>
-          <w:rFonts w:ascii="Calibri" w:hAnsi="Calibri" w:cs="Calibri"/>
-        </w:rPr>
-        <w:t xml:space="preserve">, D.P., </w:t>
-      </w:r>
-      <w:proofErr w:type="spellStart"/>
-      <w:r>
-        <w:rPr>
-          <w:rFonts w:ascii="Calibri" w:hAnsi="Calibri" w:cs="Calibri"/>
-        </w:rPr>
-        <w:t>Schjoerring</w:t>
-      </w:r>
-      <w:proofErr w:type="spellEnd"/>
-      <w:r>
-        <w:rPr>
-          <w:rFonts w:ascii="Calibri" w:hAnsi="Calibri" w:cs="Calibri"/>
-        </w:rPr>
-        <w:t xml:space="preserve">, J.K., Husted, S., 2009. Multi-elemental fingerprinting of plant tissue by semi-quantitative ICP-MS and </w:t>
-      </w:r>
-      <w:proofErr w:type="spellStart"/>
-      <w:r>
-        <w:rPr>
-          <w:rFonts w:ascii="Calibri" w:hAnsi="Calibri" w:cs="Calibri"/>
-        </w:rPr>
-        <w:t>chemometrics</w:t>
-      </w:r>
-      <w:proofErr w:type="spellEnd"/>
-      <w:r>
-        <w:rPr>
-          <w:rFonts w:ascii="Calibri" w:hAnsi="Calibri" w:cs="Calibri"/>
-        </w:rPr>
-        <w:t xml:space="preserve">. J. Anal. At. </w:t>
-      </w:r>
-      <w:proofErr w:type="spellStart"/>
-      <w:r>
-        <w:rPr>
-          <w:rFonts w:ascii="Calibri" w:hAnsi="Calibri" w:cs="Calibri"/>
-        </w:rPr>
-        <w:t>Spectrom</w:t>
-      </w:r>
-      <w:proofErr w:type="spellEnd"/>
-      <w:r>
-        <w:rPr>
-          <w:rFonts w:ascii="Calibri" w:hAnsi="Calibri" w:cs="Calibri"/>
-        </w:rPr>
-        <w:t xml:space="preserve">. </w:t>
-      </w:r>
-      <w:proofErr w:type="gramStart"/>
-      <w:r>
-        <w:rPr>
-          <w:rFonts w:ascii="Calibri" w:hAnsi="Calibri" w:cs="Calibri"/>
-        </w:rPr>
-        <w:t>24</w:t>
-      </w:r>
-      <w:proofErr w:type="gramEnd"/>
-      <w:r>
-        <w:rPr>
-          <w:rFonts w:ascii="Calibri" w:hAnsi="Calibri" w:cs="Calibri"/>
-        </w:rPr>
-        <w:t>, 1198–1207. https://doi.org/10.1039/b901960j</w:t>
-      </w:r>
-    </w:p>
-    <w:p>
-      <w:pPr>
-        <w:pStyle w:val="Bibliography"/>
-        <w:rPr>
-          <w:rFonts w:ascii="Calibri" w:hAnsi="Calibri" w:cs="Calibri"/>
-        </w:rPr>
-      </w:pPr>
-      <w:r>
-        <w:rPr>
-          <w:rFonts w:ascii="Calibri" w:hAnsi="Calibri" w:cs="Calibri"/>
-        </w:rPr>
         <w:t>Mansfield, S.D., Kim, H., Lu, F., Ralph, J., 2012. Whole plant cell wall characterization using solution-state 2D NMR. Nat. Protocols 7, 1579–1589. https://doi.org/10.1038/nprot.2012.064</w:t>
       </w:r>
     </w:p>
     <w:p>
       <w:pPr>
-        <w:pStyle w:val="Bibliography"/>
+        <w:pStyle w:val="Bibliografa"/>
         <w:rPr>
           <w:rFonts w:ascii="Calibri" w:hAnsi="Calibri" w:cs="Calibri"/>
           <w:lang w:val="da-DK"/>
         </w:rPr>
       </w:pPr>
-      <w:proofErr w:type="spellStart"/>
       <w:r>
         <w:rPr>
           <w:rFonts w:ascii="Calibri" w:hAnsi="Calibri" w:cs="Calibri"/>
         </w:rPr>
-        <w:t>Melucci</w:t>
-      </w:r>
-      <w:proofErr w:type="spellEnd"/>
-      <w:r>
-        <w:rPr>
-          <w:rFonts w:ascii="Calibri" w:hAnsi="Calibri" w:cs="Calibri"/>
-        </w:rPr>
-        <w:t xml:space="preserve">, D., </w:t>
-      </w:r>
-      <w:proofErr w:type="spellStart"/>
-      <w:r>
-        <w:rPr>
-          <w:rFonts w:ascii="Calibri" w:hAnsi="Calibri" w:cs="Calibri"/>
-        </w:rPr>
-        <w:t>Zappi</w:t>
-      </w:r>
-      <w:proofErr w:type="spellEnd"/>
-      <w:r>
-        <w:rPr>
-          <w:rFonts w:ascii="Calibri" w:hAnsi="Calibri" w:cs="Calibri"/>
-        </w:rPr>
-        <w:t xml:space="preserve">, A., </w:t>
-      </w:r>
-      <w:proofErr w:type="spellStart"/>
-      <w:r>
-        <w:rPr>
-          <w:rFonts w:ascii="Calibri" w:hAnsi="Calibri" w:cs="Calibri"/>
-        </w:rPr>
-        <w:t>Poggioli</w:t>
-      </w:r>
-      <w:proofErr w:type="spellEnd"/>
-      <w:r>
-        <w:rPr>
-          <w:rFonts w:ascii="Calibri" w:hAnsi="Calibri" w:cs="Calibri"/>
-        </w:rPr>
-        <w:t xml:space="preserve">, F., </w:t>
-      </w:r>
-      <w:proofErr w:type="spellStart"/>
-      <w:r>
-        <w:rPr>
-          <w:rFonts w:ascii="Calibri" w:hAnsi="Calibri" w:cs="Calibri"/>
-        </w:rPr>
-        <w:t>Morozzi</w:t>
-      </w:r>
-      <w:proofErr w:type="spellEnd"/>
-      <w:r>
-        <w:rPr>
-          <w:rFonts w:ascii="Calibri" w:hAnsi="Calibri" w:cs="Calibri"/>
-        </w:rPr>
-        <w:t xml:space="preserve">, P., </w:t>
-      </w:r>
-      <w:proofErr w:type="spellStart"/>
-      <w:r>
-        <w:rPr>
-          <w:rFonts w:ascii="Calibri" w:hAnsi="Calibri" w:cs="Calibri"/>
-        </w:rPr>
-        <w:t>Giglio</w:t>
-      </w:r>
-      <w:proofErr w:type="spellEnd"/>
-      <w:r>
-        <w:rPr>
-          <w:rFonts w:ascii="Calibri" w:hAnsi="Calibri" w:cs="Calibri"/>
-        </w:rPr>
-        <w:t xml:space="preserve">, F., </w:t>
-      </w:r>
-      <w:proofErr w:type="spellStart"/>
-      <w:r>
-        <w:rPr>
-          <w:rFonts w:ascii="Calibri" w:hAnsi="Calibri" w:cs="Calibri"/>
-        </w:rPr>
-        <w:t>Tositti</w:t>
-      </w:r>
-      <w:proofErr w:type="spellEnd"/>
-      <w:r>
-        <w:rPr>
-          <w:rFonts w:ascii="Calibri" w:hAnsi="Calibri" w:cs="Calibri"/>
-        </w:rPr>
-        <w:t xml:space="preserve">, L., 2019. ATR-FTIR Spectroscopy, a New Non-Destructive Approach for the Quantitative Determination of Biogenic Silica in Marine Sediments. </w:t>
-      </w:r>
-      <w:proofErr w:type="spellStart"/>
+        <w:t xml:space="preserve">Melucci, D., Zappi, A., Poggioli, F., Morozzi, P., Giglio, F., Tositti, L., 2019. ATR-FTIR Spectroscopy, a New Non-Destructive Approach for the Quantitative Determination of Biogenic Silica in Marine Sediments. </w:t>
+      </w:r>
       <w:r>
         <w:rPr>
           <w:rFonts w:ascii="Calibri" w:hAnsi="Calibri" w:cs="Calibri"/>
           <w:lang w:val="da-DK"/>
         </w:rPr>
-        <w:t>Molecules</w:t>
-      </w:r>
-      <w:proofErr w:type="spellEnd"/>
+        <w:t>Molecules 24, 3927. https://doi.org/10.3390/molecules24213927</w:t>
+      </w:r>
+    </w:p>
+    <w:p>
+      <w:pPr>
+        <w:pStyle w:val="Bibliografa"/>
+        <w:rPr>
+          <w:rFonts w:ascii="Calibri" w:hAnsi="Calibri" w:cs="Calibri"/>
+        </w:rPr>
+      </w:pPr>
       <w:r>
         <w:rPr>
           <w:rFonts w:ascii="Calibri" w:hAnsi="Calibri" w:cs="Calibri"/>
           <w:lang w:val="da-DK"/>
         </w:rPr>
-        <w:t xml:space="preserve"> 24, 3927. https://doi.org/10.3390/molecules24213927</w:t>
-      </w:r>
-    </w:p>
-    <w:p>
-      <w:pPr>
-        <w:pStyle w:val="Bibliography"/>
+        <w:lastRenderedPageBreak/>
+        <w:t xml:space="preserve">Rafi, M.M., Epstein, E., 1999. </w:t>
+      </w:r>
+      <w:r>
         <w:rPr>
           <w:rFonts w:ascii="Calibri" w:hAnsi="Calibri" w:cs="Calibri"/>
         </w:rPr>
-      </w:pPr>
-      <w:proofErr w:type="spellStart"/>
-      <w:r>
+        <w:t>Silicon absorption by wheat (Triticum aestivum L.). Plant and Soil 211, 223–230.</w:t>
+      </w:r>
+    </w:p>
+    <w:p>
+      <w:pPr>
+        <w:pStyle w:val="Bibliografa"/>
         <w:rPr>
           <w:rFonts w:ascii="Calibri" w:hAnsi="Calibri" w:cs="Calibri"/>
-          <w:lang w:val="da-DK"/>
-        </w:rPr>
-        <w:t>Rafi</w:t>
-      </w:r>
-      <w:proofErr w:type="spellEnd"/>
+        </w:rPr>
+      </w:pPr>
       <w:r>
         <w:rPr>
           <w:rFonts w:ascii="Calibri" w:hAnsi="Calibri" w:cs="Calibri"/>
-          <w:lang w:val="da-DK"/>
-        </w:rPr>
-        <w:t xml:space="preserve">, M.M., </w:t>
-      </w:r>
-      <w:proofErr w:type="spellStart"/>
-      <w:r>
-        <w:rPr>
-          <w:rFonts w:ascii="Calibri" w:hAnsi="Calibri" w:cs="Calibri"/>
-          <w:lang w:val="da-DK"/>
-        </w:rPr>
-        <w:t>Epstein</w:t>
-      </w:r>
-      <w:proofErr w:type="spellEnd"/>
-      <w:r>
-        <w:rPr>
-          <w:rFonts w:ascii="Calibri" w:hAnsi="Calibri" w:cs="Calibri"/>
-          <w:lang w:val="da-DK"/>
-        </w:rPr>
-        <w:t xml:space="preserve">, E., 1999. </w:t>
-      </w:r>
-      <w:r>
-        <w:rPr>
-          <w:rFonts w:ascii="Calibri" w:hAnsi="Calibri" w:cs="Calibri"/>
-        </w:rPr>
-        <w:t>Silicon absorption by wheat (</w:t>
-      </w:r>
-      <w:proofErr w:type="spellStart"/>
-      <w:r>
-        <w:rPr>
-          <w:rFonts w:ascii="Calibri" w:hAnsi="Calibri" w:cs="Calibri"/>
-        </w:rPr>
-        <w:t>Triticum</w:t>
-      </w:r>
-      <w:proofErr w:type="spellEnd"/>
-      <w:r>
-        <w:rPr>
-          <w:rFonts w:ascii="Calibri" w:hAnsi="Calibri" w:cs="Calibri"/>
-        </w:rPr>
-        <w:t xml:space="preserve"> </w:t>
-      </w:r>
-      <w:proofErr w:type="spellStart"/>
-      <w:r>
-        <w:rPr>
-          <w:rFonts w:ascii="Calibri" w:hAnsi="Calibri" w:cs="Calibri"/>
-        </w:rPr>
-        <w:t>aestivum</w:t>
-      </w:r>
-      <w:proofErr w:type="spellEnd"/>
-      <w:r>
-        <w:rPr>
-          <w:rFonts w:ascii="Calibri" w:hAnsi="Calibri" w:cs="Calibri"/>
-        </w:rPr>
-        <w:t xml:space="preserve"> L.). Plant and Soil 211, 223–230.</w:t>
-      </w:r>
-    </w:p>
-    <w:p>
-      <w:pPr>
-        <w:pStyle w:val="Bibliography"/>
-        <w:rPr>
-          <w:rFonts w:ascii="Calibri" w:hAnsi="Calibri" w:cs="Calibri"/>
-        </w:rPr>
-      </w:pPr>
-      <w:r>
-        <w:rPr>
-          <w:rFonts w:ascii="Calibri" w:hAnsi="Calibri" w:cs="Calibri"/>
-        </w:rPr>
-        <w:t xml:space="preserve">Vogel, H., </w:t>
-      </w:r>
-      <w:proofErr w:type="spellStart"/>
-      <w:r>
-        <w:rPr>
-          <w:rFonts w:ascii="Calibri" w:hAnsi="Calibri" w:cs="Calibri"/>
-        </w:rPr>
-        <w:t>Rosén</w:t>
-      </w:r>
-      <w:proofErr w:type="spellEnd"/>
-      <w:r>
-        <w:rPr>
-          <w:rFonts w:ascii="Calibri" w:hAnsi="Calibri" w:cs="Calibri"/>
-        </w:rPr>
-        <w:t xml:space="preserve">, P., Wagner, B., </w:t>
-      </w:r>
-      <w:proofErr w:type="spellStart"/>
-      <w:r>
-        <w:rPr>
-          <w:rFonts w:ascii="Calibri" w:hAnsi="Calibri" w:cs="Calibri"/>
-        </w:rPr>
-        <w:t>Melles</w:t>
-      </w:r>
-      <w:proofErr w:type="spellEnd"/>
-      <w:r>
-        <w:rPr>
-          <w:rFonts w:ascii="Calibri" w:hAnsi="Calibri" w:cs="Calibri"/>
-        </w:rPr>
-        <w:t xml:space="preserve">, M., </w:t>
-      </w:r>
-      <w:proofErr w:type="spellStart"/>
-      <w:r>
-        <w:rPr>
-          <w:rFonts w:ascii="Calibri" w:hAnsi="Calibri" w:cs="Calibri"/>
-        </w:rPr>
-        <w:t>Persson</w:t>
-      </w:r>
-      <w:proofErr w:type="spellEnd"/>
-      <w:r>
-        <w:rPr>
-          <w:rFonts w:ascii="Calibri" w:hAnsi="Calibri" w:cs="Calibri"/>
-        </w:rPr>
-        <w:t xml:space="preserve">, P., 2008. Fourier transform infrared spectroscopy, a new cost-effective tool for quantitative analysis of biogeochemical properties in long sediment records. Journal of </w:t>
-      </w:r>
-      <w:proofErr w:type="spellStart"/>
-      <w:r>
-        <w:rPr>
-          <w:rFonts w:ascii="Calibri" w:hAnsi="Calibri" w:cs="Calibri"/>
-        </w:rPr>
-        <w:t>Paleolimnology</w:t>
-      </w:r>
-      <w:proofErr w:type="spellEnd"/>
-      <w:r>
-        <w:rPr>
-          <w:rFonts w:ascii="Calibri" w:hAnsi="Calibri" w:cs="Calibri"/>
-        </w:rPr>
-        <w:t xml:space="preserve"> 40, 689–702.</w:t>
+        </w:rPr>
+        <w:t>Vogel, H., Rosén, P., Wagner, B., Melles, M., Persson, P., 2008. Fourier transform infrared spectroscopy, a new cost-effective tool for quantitative analysis of biogeochemical properties in long sediment records. Journal of Paleolimnology 40, 689–702.</w:t>
       </w:r>
     </w:p>
     <w:p>
@@ -5292,7 +4365,6 @@
           <w:rStyle w:val="jlqj4b"/>
           <w:lang w:val="en"/>
         </w:rPr>
-        <w:lastRenderedPageBreak/>
         <w:fldChar w:fldCharType="end"/>
       </w:r>
     </w:p>
@@ -5357,7 +4429,7 @@
                     </pic:cNvPicPr>
                   </pic:nvPicPr>
                   <pic:blipFill>
-                    <a:blip r:embed="rId14">
+                    <a:blip r:embed="rId15">
                       <a:extLst>
                         <a:ext uri="{28A0092B-C50C-407E-A947-70E740481C1C}">
                           <a14:useLocalDpi xmlns:a14="http://schemas.microsoft.com/office/drawing/2010/main" val="0"/>
@@ -5413,7 +4485,7 @@
                     </pic:cNvPicPr>
                   </pic:nvPicPr>
                   <pic:blipFill>
-                    <a:blip r:embed="rId15" cstate="print">
+                    <a:blip r:embed="rId16" cstate="print">
                       <a:extLst>
                         <a:ext uri="{28A0092B-C50C-407E-A947-70E740481C1C}">
                           <a14:useLocalDpi xmlns:a14="http://schemas.microsoft.com/office/drawing/2010/main" val="0"/>
@@ -5456,18 +4528,18 @@
 </file>
 
 <file path=word/comments.xml><?xml version="1.0" encoding="utf-8"?>
-<w:comments xmlns:wpc="http://schemas.microsoft.com/office/word/2010/wordprocessingCanvas" xmlns:cx="http://schemas.microsoft.com/office/drawing/2014/chartex" xmlns:cx1="http://schemas.microsoft.com/office/drawing/2015/9/8/chartex" xmlns:mc="http://schemas.openxmlformats.org/markup-compatibility/2006" xmlns:o="urn:schemas-microsoft-com:office:office" xmlns:r="http://schemas.openxmlformats.org/officeDocument/2006/relationships" xmlns:m="http://schemas.openxmlformats.org/officeDocument/2006/math" xmlns:v="urn:schemas-microsoft-com:vml" xmlns:wp14="http://schemas.microsoft.com/office/word/2010/wordprocessingDrawing" xmlns:wp="http://schemas.openxmlformats.org/drawingml/2006/wordprocessingDrawing" xmlns:w10="urn:schemas-microsoft-com:office:word" xmlns:w="http://schemas.openxmlformats.org/wordprocessingml/2006/main" xmlns:w14="http://schemas.microsoft.com/office/word/2010/wordml" xmlns:w15="http://schemas.microsoft.com/office/word/2012/wordml" xmlns:w16se="http://schemas.microsoft.com/office/word/2015/wordml/symex" xmlns:wpg="http://schemas.microsoft.com/office/word/2010/wordprocessingGroup" xmlns:wpi="http://schemas.microsoft.com/office/word/2010/wordprocessingInk" xmlns:wne="http://schemas.microsoft.com/office/word/2006/wordml" xmlns:wps="http://schemas.microsoft.com/office/word/2010/wordprocessingShape" mc:Ignorable="w14 w15 w16se wp14">
-  <w:comment w:id="3" w:author="Yohanna Cabrera Orozco" w:date="2021-04-28T09:42:00Z" w:initials="YCO">
-    <w:p>
-      <w:pPr>
-        <w:pStyle w:val="CommentText"/>
-        <w:rPr>
-          <w:lang w:val="es-CO"/>
-        </w:rPr>
-      </w:pPr>
-      <w:r>
-        <w:rPr>
-          <w:rStyle w:val="CommentReference"/>
+<w:comments xmlns:wpc="http://schemas.microsoft.com/office/word/2010/wordprocessingCanvas" xmlns:cx="http://schemas.microsoft.com/office/drawing/2014/chartex" xmlns:cx1="http://schemas.microsoft.com/office/drawing/2015/9/8/chartex" xmlns:cx2="http://schemas.microsoft.com/office/drawing/2015/10/21/chartex" xmlns:cx3="http://schemas.microsoft.com/office/drawing/2016/5/9/chartex" xmlns:cx4="http://schemas.microsoft.com/office/drawing/2016/5/10/chartex" xmlns:cx5="http://schemas.microsoft.com/office/drawing/2016/5/11/chartex" xmlns:cx6="http://schemas.microsoft.com/office/drawing/2016/5/12/chartex" xmlns:cx7="http://schemas.microsoft.com/office/drawing/2016/5/13/chartex" xmlns:cx8="http://schemas.microsoft.com/office/drawing/2016/5/14/chartex" xmlns:mc="http://schemas.openxmlformats.org/markup-compatibility/2006" xmlns:aink="http://schemas.microsoft.com/office/drawing/2016/ink" xmlns:am3d="http://schemas.microsoft.com/office/drawing/2017/model3d" xmlns:o="urn:schemas-microsoft-com:office:office" xmlns:r="http://schemas.openxmlformats.org/officeDocument/2006/relationships" xmlns:m="http://schemas.openxmlformats.org/officeDocument/2006/math" xmlns:v="urn:schemas-microsoft-com:vml" xmlns:wp14="http://schemas.microsoft.com/office/word/2010/wordprocessingDrawing" xmlns:wp="http://schemas.openxmlformats.org/drawingml/2006/wordprocessingDrawing" xmlns:w10="urn:schemas-microsoft-com:office:word" xmlns:w="http://schemas.openxmlformats.org/wordprocessingml/2006/main" xmlns:w14="http://schemas.microsoft.com/office/word/2010/wordml" xmlns:w15="http://schemas.microsoft.com/office/word/2012/wordml" xmlns:w16cex="http://schemas.microsoft.com/office/word/2018/wordml/cex" xmlns:w16cid="http://schemas.microsoft.com/office/word/2016/wordml/cid" xmlns:w16="http://schemas.microsoft.com/office/word/2018/wordml" xmlns:w16sdtdh="http://schemas.microsoft.com/office/word/2020/wordml/sdtdatahash" xmlns:w16se="http://schemas.microsoft.com/office/word/2015/wordml/symex" xmlns:wpg="http://schemas.microsoft.com/office/word/2010/wordprocessingGroup" xmlns:wpi="http://schemas.microsoft.com/office/word/2010/wordprocessingInk" xmlns:wne="http://schemas.microsoft.com/office/word/2006/wordml" xmlns:wps="http://schemas.microsoft.com/office/word/2010/wordprocessingShape" mc:Ignorable="w14 w15 w16se w16cid w16 w16cex w16sdtdh wp14">
+  <w:comment w:id="2" w:author="Yohanna Cabrera Orozco" w:date="2021-04-28T09:42:00Z" w:initials="YCO">
+    <w:p>
+      <w:pPr>
+        <w:pStyle w:val="Textocomentario"/>
+        <w:rPr>
+          <w:lang w:val="es-CO"/>
+        </w:rPr>
+      </w:pPr>
+      <w:r>
+        <w:rPr>
+          <w:rStyle w:val="Refdecomentario"/>
         </w:rPr>
         <w:annotationRef/>
       </w:r>
@@ -5499,17 +4571,17 @@
       </w:r>
     </w:p>
   </w:comment>
-  <w:comment w:id="5" w:author="Yohanna Cabrera Orozco" w:date="2021-09-23T13:21:00Z" w:initials="YCO">
-    <w:p>
-      <w:pPr>
-        <w:pStyle w:val="CommentText"/>
-        <w:rPr>
-          <w:lang w:val="es-CO"/>
-        </w:rPr>
-      </w:pPr>
-      <w:r>
-        <w:rPr>
-          <w:rStyle w:val="CommentReference"/>
+  <w:comment w:id="4" w:author="Yohanna Cabrera Orozco" w:date="2021-09-23T13:21:00Z" w:initials="YCO">
+    <w:p>
+      <w:pPr>
+        <w:pStyle w:val="Textocomentario"/>
+        <w:rPr>
+          <w:lang w:val="es-CO"/>
+        </w:rPr>
+      </w:pPr>
+      <w:r>
+        <w:rPr>
+          <w:rStyle w:val="Refdecomentario"/>
         </w:rPr>
         <w:annotationRef/>
       </w:r>
@@ -5569,7 +4641,7 @@
 </file>
 
 <file path=word/commentsExtended.xml><?xml version="1.0" encoding="utf-8"?>
-<w15:commentsEx xmlns:wpc="http://schemas.microsoft.com/office/word/2010/wordprocessingCanvas" xmlns:cx="http://schemas.microsoft.com/office/drawing/2014/chartex" xmlns:cx1="http://schemas.microsoft.com/office/drawing/2015/9/8/chartex" xmlns:mc="http://schemas.openxmlformats.org/markup-compatibility/2006" xmlns:o="urn:schemas-microsoft-com:office:office" xmlns:r="http://schemas.openxmlformats.org/officeDocument/2006/relationships" xmlns:m="http://schemas.openxmlformats.org/officeDocument/2006/math" xmlns:v="urn:schemas-microsoft-com:vml" xmlns:wp14="http://schemas.microsoft.com/office/word/2010/wordprocessingDrawing" xmlns:wp="http://schemas.openxmlformats.org/drawingml/2006/wordprocessingDrawing" xmlns:w10="urn:schemas-microsoft-com:office:word" xmlns:w="http://schemas.openxmlformats.org/wordprocessingml/2006/main" xmlns:w14="http://schemas.microsoft.com/office/word/2010/wordml" xmlns:w15="http://schemas.microsoft.com/office/word/2012/wordml" xmlns:w16se="http://schemas.microsoft.com/office/word/2015/wordml/symex" xmlns:wpg="http://schemas.microsoft.com/office/word/2010/wordprocessingGroup" xmlns:wpi="http://schemas.microsoft.com/office/word/2010/wordprocessingInk" xmlns:wne="http://schemas.microsoft.com/office/word/2006/wordml" xmlns:wps="http://schemas.microsoft.com/office/word/2010/wordprocessingShape" mc:Ignorable="w14 w15 w16se wp14">
+<w15:commentsEx xmlns:wpc="http://schemas.microsoft.com/office/word/2010/wordprocessingCanvas" xmlns:cx="http://schemas.microsoft.com/office/drawing/2014/chartex" xmlns:cx1="http://schemas.microsoft.com/office/drawing/2015/9/8/chartex" xmlns:cx2="http://schemas.microsoft.com/office/drawing/2015/10/21/chartex" xmlns:cx3="http://schemas.microsoft.com/office/drawing/2016/5/9/chartex" xmlns:cx4="http://schemas.microsoft.com/office/drawing/2016/5/10/chartex" xmlns:cx5="http://schemas.microsoft.com/office/drawing/2016/5/11/chartex" xmlns:cx6="http://schemas.microsoft.com/office/drawing/2016/5/12/chartex" xmlns:cx7="http://schemas.microsoft.com/office/drawing/2016/5/13/chartex" xmlns:cx8="http://schemas.microsoft.com/office/drawing/2016/5/14/chartex" xmlns:mc="http://schemas.openxmlformats.org/markup-compatibility/2006" xmlns:aink="http://schemas.microsoft.com/office/drawing/2016/ink" xmlns:am3d="http://schemas.microsoft.com/office/drawing/2017/model3d" xmlns:o="urn:schemas-microsoft-com:office:office" xmlns:r="http://schemas.openxmlformats.org/officeDocument/2006/relationships" xmlns:m="http://schemas.openxmlformats.org/officeDocument/2006/math" xmlns:v="urn:schemas-microsoft-com:vml" xmlns:wp14="http://schemas.microsoft.com/office/word/2010/wordprocessingDrawing" xmlns:wp="http://schemas.openxmlformats.org/drawingml/2006/wordprocessingDrawing" xmlns:w10="urn:schemas-microsoft-com:office:word" xmlns:w="http://schemas.openxmlformats.org/wordprocessingml/2006/main" xmlns:w14="http://schemas.microsoft.com/office/word/2010/wordml" xmlns:w15="http://schemas.microsoft.com/office/word/2012/wordml" xmlns:w16cex="http://schemas.microsoft.com/office/word/2018/wordml/cex" xmlns:w16cid="http://schemas.microsoft.com/office/word/2016/wordml/cid" xmlns:w16="http://schemas.microsoft.com/office/word/2018/wordml" xmlns:w16sdtdh="http://schemas.microsoft.com/office/word/2020/wordml/sdtdatahash" xmlns:w16se="http://schemas.microsoft.com/office/word/2015/wordml/symex" xmlns:wpg="http://schemas.microsoft.com/office/word/2010/wordprocessingGroup" xmlns:wpi="http://schemas.microsoft.com/office/word/2010/wordprocessingInk" xmlns:wne="http://schemas.microsoft.com/office/word/2006/wordml" xmlns:wps="http://schemas.microsoft.com/office/word/2010/wordprocessingShape" mc:Ignorable="w14 w15 w16se w16cid w16 w16cex w16sdtdh wp14">
   <w15:commentEx w15:paraId="2ACFF449" w15:done="0"/>
   <w15:commentEx w15:paraId="13125E38" w15:done="0"/>
 </w15:commentsEx>
@@ -5583,7 +4655,7 @@
 </file>
 
 <file path=word/numbering.xml><?xml version="1.0" encoding="utf-8"?>
-<w:numbering xmlns:wpc="http://schemas.microsoft.com/office/word/2010/wordprocessingCanvas" xmlns:cx="http://schemas.microsoft.com/office/drawing/2014/chartex" xmlns:cx1="http://schemas.microsoft.com/office/drawing/2015/9/8/chartex" xmlns:mc="http://schemas.openxmlformats.org/markup-compatibility/2006" xmlns:o="urn:schemas-microsoft-com:office:office" xmlns:r="http://schemas.openxmlformats.org/officeDocument/2006/relationships" xmlns:m="http://schemas.openxmlformats.org/officeDocument/2006/math" xmlns:v="urn:schemas-microsoft-com:vml" xmlns:wp14="http://schemas.microsoft.com/office/word/2010/wordprocessingDrawing" xmlns:wp="http://schemas.openxmlformats.org/drawingml/2006/wordprocessingDrawing" xmlns:w10="urn:schemas-microsoft-com:office:word" xmlns:w="http://schemas.openxmlformats.org/wordprocessingml/2006/main" xmlns:w14="http://schemas.microsoft.com/office/word/2010/wordml" xmlns:w15="http://schemas.microsoft.com/office/word/2012/wordml" xmlns:w16se="http://schemas.microsoft.com/office/word/2015/wordml/symex" xmlns:wpg="http://schemas.microsoft.com/office/word/2010/wordprocessingGroup" xmlns:wpi="http://schemas.microsoft.com/office/word/2010/wordprocessingInk" xmlns:wne="http://schemas.microsoft.com/office/word/2006/wordml" xmlns:wps="http://schemas.microsoft.com/office/word/2010/wordprocessingShape" mc:Ignorable="w14 w15 w16se wp14">
+<w:numbering xmlns:wpc="http://schemas.microsoft.com/office/word/2010/wordprocessingCanvas" xmlns:cx="http://schemas.microsoft.com/office/drawing/2014/chartex" xmlns:cx1="http://schemas.microsoft.com/office/drawing/2015/9/8/chartex" xmlns:cx2="http://schemas.microsoft.com/office/drawing/2015/10/21/chartex" xmlns:cx3="http://schemas.microsoft.com/office/drawing/2016/5/9/chartex" xmlns:cx4="http://schemas.microsoft.com/office/drawing/2016/5/10/chartex" xmlns:cx5="http://schemas.microsoft.com/office/drawing/2016/5/11/chartex" xmlns:cx6="http://schemas.microsoft.com/office/drawing/2016/5/12/chartex" xmlns:cx7="http://schemas.microsoft.com/office/drawing/2016/5/13/chartex" xmlns:cx8="http://schemas.microsoft.com/office/drawing/2016/5/14/chartex" xmlns:mc="http://schemas.openxmlformats.org/markup-compatibility/2006" xmlns:aink="http://schemas.microsoft.com/office/drawing/2016/ink" xmlns:am3d="http://schemas.microsoft.com/office/drawing/2017/model3d" xmlns:o="urn:schemas-microsoft-com:office:office" xmlns:r="http://schemas.openxmlformats.org/officeDocument/2006/relationships" xmlns:m="http://schemas.openxmlformats.org/officeDocument/2006/math" xmlns:v="urn:schemas-microsoft-com:vml" xmlns:wp14="http://schemas.microsoft.com/office/word/2010/wordprocessingDrawing" xmlns:wp="http://schemas.openxmlformats.org/drawingml/2006/wordprocessingDrawing" xmlns:w10="urn:schemas-microsoft-com:office:word" xmlns:w="http://schemas.openxmlformats.org/wordprocessingml/2006/main" xmlns:w14="http://schemas.microsoft.com/office/word/2010/wordml" xmlns:w15="http://schemas.microsoft.com/office/word/2012/wordml" xmlns:w16cex="http://schemas.microsoft.com/office/word/2018/wordml/cex" xmlns:w16cid="http://schemas.microsoft.com/office/word/2016/wordml/cid" xmlns:w16="http://schemas.microsoft.com/office/word/2018/wordml" xmlns:w16sdtdh="http://schemas.microsoft.com/office/word/2020/wordml/sdtdatahash" xmlns:w16se="http://schemas.microsoft.com/office/word/2015/wordml/symex" xmlns:wpg="http://schemas.microsoft.com/office/word/2010/wordprocessingGroup" xmlns:wpi="http://schemas.microsoft.com/office/word/2010/wordprocessingInk" xmlns:wne="http://schemas.microsoft.com/office/word/2006/wordml" xmlns:wps="http://schemas.microsoft.com/office/word/2010/wordprocessingShape" mc:Ignorable="w14 w15 w16se w16cid w16 w16cex w16sdtdh wp14">
   <w:abstractNum w:abstractNumId="0" w15:restartNumberingAfterBreak="0">
     <w:nsid w:val="40F371AA"/>
     <w:multiLevelType w:val="hybridMultilevel"/>
@@ -5680,7 +4752,7 @@
 </file>
 
 <file path=word/people.xml><?xml version="1.0" encoding="utf-8"?>
-<w15:people xmlns:wpc="http://schemas.microsoft.com/office/word/2010/wordprocessingCanvas" xmlns:cx="http://schemas.microsoft.com/office/drawing/2014/chartex" xmlns:cx1="http://schemas.microsoft.com/office/drawing/2015/9/8/chartex" xmlns:mc="http://schemas.openxmlformats.org/markup-compatibility/2006" xmlns:o="urn:schemas-microsoft-com:office:office" xmlns:r="http://schemas.openxmlformats.org/officeDocument/2006/relationships" xmlns:m="http://schemas.openxmlformats.org/officeDocument/2006/math" xmlns:v="urn:schemas-microsoft-com:vml" xmlns:wp14="http://schemas.microsoft.com/office/word/2010/wordprocessingDrawing" xmlns:wp="http://schemas.openxmlformats.org/drawingml/2006/wordprocessingDrawing" xmlns:w10="urn:schemas-microsoft-com:office:word" xmlns:w="http://schemas.openxmlformats.org/wordprocessingml/2006/main" xmlns:w14="http://schemas.microsoft.com/office/word/2010/wordml" xmlns:w15="http://schemas.microsoft.com/office/word/2012/wordml" xmlns:w16se="http://schemas.microsoft.com/office/word/2015/wordml/symex" xmlns:wpg="http://schemas.microsoft.com/office/word/2010/wordprocessingGroup" xmlns:wpi="http://schemas.microsoft.com/office/word/2010/wordprocessingInk" xmlns:wne="http://schemas.microsoft.com/office/word/2006/wordml" xmlns:wps="http://schemas.microsoft.com/office/word/2010/wordprocessingShape" mc:Ignorable="w14 w15 w16se wp14">
+<w15:people xmlns:wpc="http://schemas.microsoft.com/office/word/2010/wordprocessingCanvas" xmlns:cx="http://schemas.microsoft.com/office/drawing/2014/chartex" xmlns:cx1="http://schemas.microsoft.com/office/drawing/2015/9/8/chartex" xmlns:cx2="http://schemas.microsoft.com/office/drawing/2015/10/21/chartex" xmlns:cx3="http://schemas.microsoft.com/office/drawing/2016/5/9/chartex" xmlns:cx4="http://schemas.microsoft.com/office/drawing/2016/5/10/chartex" xmlns:cx5="http://schemas.microsoft.com/office/drawing/2016/5/11/chartex" xmlns:cx6="http://schemas.microsoft.com/office/drawing/2016/5/12/chartex" xmlns:cx7="http://schemas.microsoft.com/office/drawing/2016/5/13/chartex" xmlns:cx8="http://schemas.microsoft.com/office/drawing/2016/5/14/chartex" xmlns:mc="http://schemas.openxmlformats.org/markup-compatibility/2006" xmlns:aink="http://schemas.microsoft.com/office/drawing/2016/ink" xmlns:am3d="http://schemas.microsoft.com/office/drawing/2017/model3d" xmlns:o="urn:schemas-microsoft-com:office:office" xmlns:r="http://schemas.openxmlformats.org/officeDocument/2006/relationships" xmlns:m="http://schemas.openxmlformats.org/officeDocument/2006/math" xmlns:v="urn:schemas-microsoft-com:vml" xmlns:wp14="http://schemas.microsoft.com/office/word/2010/wordprocessingDrawing" xmlns:wp="http://schemas.openxmlformats.org/drawingml/2006/wordprocessingDrawing" xmlns:w10="urn:schemas-microsoft-com:office:word" xmlns:w="http://schemas.openxmlformats.org/wordprocessingml/2006/main" xmlns:w14="http://schemas.microsoft.com/office/word/2010/wordml" xmlns:w15="http://schemas.microsoft.com/office/word/2012/wordml" xmlns:w16cex="http://schemas.microsoft.com/office/word/2018/wordml/cex" xmlns:w16cid="http://schemas.microsoft.com/office/word/2016/wordml/cid" xmlns:w16="http://schemas.microsoft.com/office/word/2018/wordml" xmlns:w16sdtdh="http://schemas.microsoft.com/office/word/2020/wordml/sdtdatahash" xmlns:w16se="http://schemas.microsoft.com/office/word/2015/wordml/symex" xmlns:wpg="http://schemas.microsoft.com/office/word/2010/wordprocessingGroup" xmlns:wpi="http://schemas.microsoft.com/office/word/2010/wordprocessingInk" xmlns:wne="http://schemas.microsoft.com/office/word/2006/wordml" xmlns:wps="http://schemas.microsoft.com/office/word/2010/wordprocessingShape" mc:Ignorable="w14 w15 w16se w16cid w16 w16cex w16sdtdh wp14">
   <w15:person w15:author="Yohanna Cabrera Orozco">
     <w15:presenceInfo w15:providerId="AD" w15:userId="S-1-5-21-1584078763-2279971399-3664282244-124037"/>
   </w15:person>
@@ -5688,7 +4760,7 @@
 </file>
 
 <file path=word/styles.xml><?xml version="1.0" encoding="utf-8"?>
-<w:styles xmlns:mc="http://schemas.openxmlformats.org/markup-compatibility/2006" xmlns:r="http://schemas.openxmlformats.org/officeDocument/2006/relationships" xmlns:w="http://schemas.openxmlformats.org/wordprocessingml/2006/main" xmlns:w14="http://schemas.microsoft.com/office/word/2010/wordml" xmlns:w15="http://schemas.microsoft.com/office/word/2012/wordml" xmlns:w16se="http://schemas.microsoft.com/office/word/2015/wordml/symex" mc:Ignorable="w14 w15 w16se">
+<w:styles xmlns:mc="http://schemas.openxmlformats.org/markup-compatibility/2006" xmlns:r="http://schemas.openxmlformats.org/officeDocument/2006/relationships" xmlns:w="http://schemas.openxmlformats.org/wordprocessingml/2006/main" xmlns:w14="http://schemas.microsoft.com/office/word/2010/wordml" xmlns:w15="http://schemas.microsoft.com/office/word/2012/wordml" xmlns:w16cex="http://schemas.microsoft.com/office/word/2018/wordml/cex" xmlns:w16cid="http://schemas.microsoft.com/office/word/2016/wordml/cid" xmlns:w16="http://schemas.microsoft.com/office/word/2018/wordml" xmlns:w16sdtdh="http://schemas.microsoft.com/office/word/2020/wordml/sdtdatahash" xmlns:w16se="http://schemas.microsoft.com/office/word/2015/wordml/symex" mc:Ignorable="w14 w15 w16se w16cid w16 w16cex w16sdtdh">
   <w:docDefaults>
     <w:rPrDefault>
       <w:rPr>
@@ -5704,7 +4776,7 @@
       </w:pPr>
     </w:pPrDefault>
   </w:docDefaults>
-  <w:latentStyles w:defLockedState="0" w:defUIPriority="99" w:defSemiHidden="0" w:defUnhideWhenUsed="0" w:defQFormat="0" w:count="371">
+  <w:latentStyles w:defLockedState="0" w:defUIPriority="99" w:defSemiHidden="0" w:defUnhideWhenUsed="0" w:defQFormat="0" w:count="376">
     <w:lsdException w:name="Normal" w:uiPriority="0" w:qFormat="1"/>
     <w:lsdException w:name="heading 1" w:uiPriority="9" w:qFormat="1"/>
     <w:lsdException w:name="heading 2" w:semiHidden="1" w:uiPriority="9" w:unhideWhenUsed="1" w:qFormat="1"/>
@@ -5810,7 +4882,6 @@
     <w:lsdException w:name="HTML Sample" w:semiHidden="1" w:unhideWhenUsed="1"/>
     <w:lsdException w:name="HTML Typewriter" w:semiHidden="1" w:unhideWhenUsed="1"/>
     <w:lsdException w:name="HTML Variable" w:semiHidden="1" w:unhideWhenUsed="1"/>
-    <w:lsdException w:name="Normal Table" w:semiHidden="1" w:unhideWhenUsed="1"/>
     <w:lsdException w:name="annotation subject" w:semiHidden="1" w:unhideWhenUsed="1"/>
     <w:lsdException w:name="No List" w:semiHidden="1" w:unhideWhenUsed="1"/>
     <w:lsdException w:name="Outline List 1" w:semiHidden="1" w:unhideWhenUsed="1"/>
@@ -5853,11 +4924,8 @@
     <w:lsdException w:name="Table Contemporary" w:semiHidden="1" w:unhideWhenUsed="1"/>
     <w:lsdException w:name="Table Elegant" w:semiHidden="1" w:unhideWhenUsed="1"/>
     <w:lsdException w:name="Table Professional" w:semiHidden="1" w:unhideWhenUsed="1"/>
-    <w:lsdException w:name="Table Subtle 1" w:semiHidden="1" w:unhideWhenUsed="1"/>
     <w:lsdException w:name="Table Subtle 2" w:semiHidden="1" w:unhideWhenUsed="1"/>
     <w:lsdException w:name="Table Web 1" w:semiHidden="1" w:unhideWhenUsed="1"/>
-    <w:lsdException w:name="Table Web 2" w:semiHidden="1" w:unhideWhenUsed="1"/>
-    <w:lsdException w:name="Table Web 3" w:semiHidden="1" w:unhideWhenUsed="1"/>
     <w:lsdException w:name="Balloon Text" w:semiHidden="1" w:unhideWhenUsed="1"/>
     <w:lsdException w:name="Table Grid" w:uiPriority="39"/>
     <w:lsdException w:name="Table Theme" w:semiHidden="1" w:unhideWhenUsed="1"/>
@@ -6076,16 +5144,21 @@
     <w:lsdException w:name="List Table 5 Dark Accent 6" w:uiPriority="50"/>
     <w:lsdException w:name="List Table 6 Colorful Accent 6" w:uiPriority="51"/>
     <w:lsdException w:name="List Table 7 Colorful Accent 6" w:uiPriority="52"/>
+    <w:lsdException w:name="Mention" w:semiHidden="1" w:unhideWhenUsed="1"/>
+    <w:lsdException w:name="Smart Hyperlink" w:semiHidden="1" w:unhideWhenUsed="1"/>
+    <w:lsdException w:name="Hashtag" w:semiHidden="1" w:unhideWhenUsed="1"/>
+    <w:lsdException w:name="Unresolved Mention" w:semiHidden="1" w:unhideWhenUsed="1"/>
+    <w:lsdException w:name="Smart Link" w:semiHidden="1" w:unhideWhenUsed="1"/>
   </w:latentStyles>
   <w:style w:type="paragraph" w:default="1" w:styleId="Normal">
     <w:name w:val="Normal"/>
     <w:qFormat/>
   </w:style>
-  <w:style w:type="paragraph" w:styleId="Heading2">
+  <w:style w:type="paragraph" w:styleId="Ttulo2">
     <w:name w:val="heading 2"/>
     <w:basedOn w:val="Normal"/>
     <w:next w:val="Normal"/>
-    <w:link w:val="Heading2Char"/>
+    <w:link w:val="Ttulo2Car"/>
     <w:uiPriority w:val="9"/>
     <w:qFormat/>
     <w:rsid w:val="00C60CAA"/>
@@ -6104,12 +5177,13 @@
       <w:lang w:val="en-GB" w:eastAsia="da-DK"/>
     </w:rPr>
   </w:style>
-  <w:style w:type="character" w:default="1" w:styleId="DefaultParagraphFont">
+  <w:style w:type="character" w:default="1" w:styleId="Fuentedeprrafopredeter">
     <w:name w:val="Default Paragraph Font"/>
     <w:uiPriority w:val="1"/>
+    <w:semiHidden/>
     <w:unhideWhenUsed/>
   </w:style>
-  <w:style w:type="table" w:default="1" w:styleId="TableNormal">
+  <w:style w:type="table" w:default="1" w:styleId="Tablanormal">
     <w:name w:val="Normal Table"/>
     <w:uiPriority w:val="99"/>
     <w:semiHidden/>
@@ -6124,7 +5198,7 @@
       </w:tblCellMar>
     </w:tblPr>
   </w:style>
-  <w:style w:type="numbering" w:default="1" w:styleId="NoList">
+  <w:style w:type="numbering" w:default="1" w:styleId="Sinlista">
     <w:name w:val="No List"/>
     <w:uiPriority w:val="99"/>
     <w:semiHidden/>
@@ -6132,18 +5206,18 @@
   </w:style>
   <w:style w:type="character" w:customStyle="1" w:styleId="jlqj4b">
     <w:name w:val="jlqj4b"/>
-    <w:basedOn w:val="DefaultParagraphFont"/>
+    <w:basedOn w:val="Fuentedeprrafopredeter"/>
     <w:rsid w:val="000850B5"/>
   </w:style>
   <w:style w:type="character" w:customStyle="1" w:styleId="viiyi">
     <w:name w:val="viiyi"/>
-    <w:basedOn w:val="DefaultParagraphFont"/>
+    <w:basedOn w:val="Fuentedeprrafopredeter"/>
     <w:rsid w:val="00DF68CB"/>
   </w:style>
-  <w:style w:type="character" w:customStyle="1" w:styleId="Heading2Char">
-    <w:name w:val="Heading 2 Char"/>
-    <w:basedOn w:val="DefaultParagraphFont"/>
-    <w:link w:val="Heading2"/>
+  <w:style w:type="character" w:customStyle="1" w:styleId="Ttulo2Car">
+    <w:name w:val="Título 2 Car"/>
+    <w:basedOn w:val="Fuentedeprrafopredeter"/>
+    <w:link w:val="Ttulo2"/>
     <w:uiPriority w:val="9"/>
     <w:rsid w:val="00C60CAA"/>
     <w:rPr>
@@ -6170,7 +5244,7 @@
       <w:lang w:val="en"/>
     </w:rPr>
   </w:style>
-  <w:style w:type="paragraph" w:styleId="Caption">
+  <w:style w:type="paragraph" w:styleId="Descripcin">
     <w:name w:val="caption"/>
     <w:basedOn w:val="Normal"/>
     <w:next w:val="Normal"/>
@@ -6189,9 +5263,9 @@
       <w:lang w:val="en-GB" w:eastAsia="da-DK"/>
     </w:rPr>
   </w:style>
-  <w:style w:type="character" w:styleId="CommentReference">
+  <w:style w:type="character" w:styleId="Refdecomentario">
     <w:name w:val="annotation reference"/>
-    <w:basedOn w:val="DefaultParagraphFont"/>
+    <w:basedOn w:val="Fuentedeprrafopredeter"/>
     <w:uiPriority w:val="99"/>
     <w:semiHidden/>
     <w:unhideWhenUsed/>
@@ -6201,10 +5275,10 @@
       <w:szCs w:val="16"/>
     </w:rPr>
   </w:style>
-  <w:style w:type="paragraph" w:styleId="CommentText">
+  <w:style w:type="paragraph" w:styleId="Textocomentario">
     <w:name w:val="annotation text"/>
     <w:basedOn w:val="Normal"/>
-    <w:link w:val="CommentTextChar"/>
+    <w:link w:val="TextocomentarioCar"/>
     <w:uiPriority w:val="99"/>
     <w:semiHidden/>
     <w:unhideWhenUsed/>
@@ -6217,10 +5291,10 @@
       <w:szCs w:val="20"/>
     </w:rPr>
   </w:style>
-  <w:style w:type="character" w:customStyle="1" w:styleId="CommentTextChar">
-    <w:name w:val="Comment Text Char"/>
-    <w:basedOn w:val="DefaultParagraphFont"/>
-    <w:link w:val="CommentText"/>
+  <w:style w:type="character" w:customStyle="1" w:styleId="TextocomentarioCar">
+    <w:name w:val="Texto comentario Car"/>
+    <w:basedOn w:val="Fuentedeprrafopredeter"/>
+    <w:link w:val="Textocomentario"/>
     <w:uiPriority w:val="99"/>
     <w:semiHidden/>
     <w:rsid w:val="00637187"/>
@@ -6229,11 +5303,11 @@
       <w:szCs w:val="20"/>
     </w:rPr>
   </w:style>
-  <w:style w:type="paragraph" w:styleId="CommentSubject">
+  <w:style w:type="paragraph" w:styleId="Asuntodelcomentario">
     <w:name w:val="annotation subject"/>
-    <w:basedOn w:val="CommentText"/>
-    <w:next w:val="CommentText"/>
-    <w:link w:val="CommentSubjectChar"/>
+    <w:basedOn w:val="Textocomentario"/>
+    <w:next w:val="Textocomentario"/>
+    <w:link w:val="AsuntodelcomentarioCar"/>
     <w:uiPriority w:val="99"/>
     <w:semiHidden/>
     <w:unhideWhenUsed/>
@@ -6243,10 +5317,10 @@
       <w:bCs/>
     </w:rPr>
   </w:style>
-  <w:style w:type="character" w:customStyle="1" w:styleId="CommentSubjectChar">
-    <w:name w:val="Comment Subject Char"/>
-    <w:basedOn w:val="CommentTextChar"/>
-    <w:link w:val="CommentSubject"/>
+  <w:style w:type="character" w:customStyle="1" w:styleId="AsuntodelcomentarioCar">
+    <w:name w:val="Asunto del comentario Car"/>
+    <w:basedOn w:val="TextocomentarioCar"/>
+    <w:link w:val="Asuntodelcomentario"/>
     <w:uiPriority w:val="99"/>
     <w:semiHidden/>
     <w:rsid w:val="00637187"/>
@@ -6257,10 +5331,10 @@
       <w:szCs w:val="20"/>
     </w:rPr>
   </w:style>
-  <w:style w:type="paragraph" w:styleId="BalloonText">
+  <w:style w:type="paragraph" w:styleId="Textodeglobo">
     <w:name w:val="Balloon Text"/>
     <w:basedOn w:val="Normal"/>
-    <w:link w:val="BalloonTextChar"/>
+    <w:link w:val="TextodegloboCar"/>
     <w:uiPriority w:val="99"/>
     <w:semiHidden/>
     <w:unhideWhenUsed/>
@@ -6274,10 +5348,10 @@
       <w:szCs w:val="18"/>
     </w:rPr>
   </w:style>
-  <w:style w:type="character" w:customStyle="1" w:styleId="BalloonTextChar">
-    <w:name w:val="Balloon Text Char"/>
-    <w:basedOn w:val="DefaultParagraphFont"/>
-    <w:link w:val="BalloonText"/>
+  <w:style w:type="character" w:customStyle="1" w:styleId="TextodegloboCar">
+    <w:name w:val="Texto de globo Car"/>
+    <w:basedOn w:val="Fuentedeprrafopredeter"/>
+    <w:link w:val="Textodeglobo"/>
     <w:uiPriority w:val="99"/>
     <w:semiHidden/>
     <w:rsid w:val="00637187"/>
@@ -6287,7 +5361,7 @@
       <w:szCs w:val="18"/>
     </w:rPr>
   </w:style>
-  <w:style w:type="paragraph" w:styleId="Bibliography">
+  <w:style w:type="paragraph" w:styleId="Bibliografa">
     <w:name w:val="Bibliography"/>
     <w:basedOn w:val="Normal"/>
     <w:next w:val="Normal"/>
@@ -6299,9 +5373,9 @@
       <w:ind w:left="720" w:hanging="720"/>
     </w:pPr>
   </w:style>
-  <w:style w:type="table" w:styleId="TableGridLight">
+  <w:style w:type="table" w:styleId="Tablaconcuadrculaclara">
     <w:name w:val="Grid Table Light"/>
-    <w:basedOn w:val="TableNormal"/>
+    <w:basedOn w:val="Tablanormal"/>
     <w:uiPriority w:val="40"/>
     <w:rsid w:val="00B20B2A"/>
     <w:pPr>
@@ -6320,7 +5394,7 @@
   </w:style>
   <w:style w:type="character" w:customStyle="1" w:styleId="cheadingindent">
     <w:name w:val="c_heading_indent"/>
-    <w:basedOn w:val="DefaultParagraphFont"/>
+    <w:basedOn w:val="Fuentedeprrafopredeter"/>
     <w:rsid w:val="0060539C"/>
   </w:style>
   <w:style w:type="paragraph" w:customStyle="1" w:styleId="otherpara">
@@ -6338,7 +5412,7 @@
   </w:style>
   <w:style w:type="character" w:customStyle="1" w:styleId="italic">
     <w:name w:val="italic"/>
-    <w:basedOn w:val="DefaultParagraphFont"/>
+    <w:basedOn w:val="Fuentedeprrafopredeter"/>
     <w:rsid w:val="0060539C"/>
   </w:style>
   <w:style w:type="paragraph" w:styleId="NormalWeb">

</xml_diff>